<commit_message>
Se agrega documentos modificados Neuro
</commit_message>
<xml_diff>
--- a/Neurociencia_Cognitiva/PonceMiguel-mia02t6lec.docx
+++ b/Neurociencia_Cognitiva/PonceMiguel-mia02t6lec.docx
@@ -5,6 +5,7 @@
     <w:p>
       <w:pPr>
         <w:pStyle w:val="TtuloApartado1sinnivel"/>
+        <w:ind w:left="709" w:hanging="709"/>
       </w:pPr>
       <w:bookmarkStart w:id="0" w:name="_Toc459888455"/>
       <w:r>
@@ -934,13 +935,55 @@
         </w:rPr>
       </w:pPr>
     </w:p>
-    <w:p/>
-    <w:p/>
-    <w:p/>
-    <w:p/>
-    <w:p/>
-    <w:p/>
-    <w:p/>
+    <w:p>
+      <w:pPr>
+        <w:rPr>
+          <w:lang w:val="en-US"/>
+        </w:rPr>
+      </w:pPr>
+    </w:p>
+    <w:p>
+      <w:pPr>
+        <w:rPr>
+          <w:lang w:val="en-US"/>
+        </w:rPr>
+      </w:pPr>
+    </w:p>
+    <w:p>
+      <w:pPr>
+        <w:rPr>
+          <w:lang w:val="en-US"/>
+        </w:rPr>
+      </w:pPr>
+    </w:p>
+    <w:p>
+      <w:pPr>
+        <w:rPr>
+          <w:lang w:val="en-US"/>
+        </w:rPr>
+      </w:pPr>
+    </w:p>
+    <w:p>
+      <w:pPr>
+        <w:rPr>
+          <w:lang w:val="en-US"/>
+        </w:rPr>
+      </w:pPr>
+    </w:p>
+    <w:p>
+      <w:pPr>
+        <w:rPr>
+          <w:lang w:val="en-US"/>
+        </w:rPr>
+      </w:pPr>
+    </w:p>
+    <w:p>
+      <w:pPr>
+        <w:rPr>
+          <w:lang w:val="en-US"/>
+        </w:rPr>
+      </w:pPr>
+    </w:p>
     <w:p>
       <w:pPr>
         <w:spacing w:line="240" w:lineRule="auto"/>
@@ -1296,124 +1339,134 @@
         <w:t xml:space="preserve"> maniobras </w:t>
       </w:r>
       <w:r>
-        <w:t>compleja</w:t>
-      </w:r>
-      <w:r>
-        <w:t>s</w:t>
-      </w:r>
+        <w:t xml:space="preserve">complejas </w:t>
+      </w:r>
+      <w:r>
+        <w:t xml:space="preserve">para capturar </w:t>
+      </w:r>
+      <w:r>
+        <w:t xml:space="preserve">sus </w:t>
+      </w:r>
+      <w:r>
+        <w:t xml:space="preserve">presas en el aire. Estos son capaces de ejecutar pequeños saltos de altitud y cambios bidireccionales. Sus alas no son solo para volar, sino también para la manipulación de objetos o capturando insectos. Esto es posible debió a que </w:t>
+      </w:r>
+      <w:r>
+        <w:t>sus a</w:t>
+      </w:r>
+      <w:r>
+        <w:t>las tiene</w:t>
+      </w:r>
+      <w:r>
+        <w:t>n</w:t>
+      </w:r>
+      <w:r>
+        <w:t xml:space="preserve"> movimientos independientes de más de 20 grados lo cual les permite cambiar de forma y ser flexibles, siendo esta una característica única entre los animales con alas. Para volar</w:t>
+      </w:r>
+      <w:r>
+        <w:t>,</w:t>
+      </w:r>
+      <w:r>
+        <w:t xml:space="preserve"> los murciélagos tiene</w:t>
+      </w:r>
+      <w:r>
+        <w:t>n</w:t>
+      </w:r>
+      <w:r>
+        <w:t xml:space="preserve"> una rápida integración entre las entradas sensoriales y las salidas sensorio motoras. Estas contribuciones están </w:t>
+      </w:r>
+      <w:r>
+        <w:t>relacionadas</w:t>
+      </w:r>
+      <w:r>
+        <w:t xml:space="preserve"> con los sentidos</w:t>
+      </w:r>
+      <w:r>
+        <w:t>,</w:t>
+      </w:r>
+      <w:r>
+        <w:t xml:space="preserve"> audición y visión</w:t>
+      </w:r>
+      <w:r>
+        <w:t>, los cuales jugaron un rol principal en el descubrimiento de la eco-localización. Los folículos faciales de los murciélagos son inervados para detectar cambios en el aire</w:t>
+      </w:r>
+      <w:r>
+        <w:t xml:space="preserve"> y enviar estímulos</w:t>
+      </w:r>
+      <w:r>
+        <w:t xml:space="preserve"> al </w:t>
+      </w:r>
+      <w:proofErr w:type="spellStart"/>
+      <w:r>
+        <w:t>CNS</w:t>
+      </w:r>
+      <w:proofErr w:type="spellEnd"/>
       <w:r>
         <w:t xml:space="preserve"> </w:t>
       </w:r>
       <w:r>
-        <w:t xml:space="preserve">para capturar </w:t>
-      </w:r>
-      <w:r>
-        <w:t xml:space="preserve">sus </w:t>
-      </w:r>
-      <w:r>
-        <w:t xml:space="preserve">presas en el aire. Estos son capaces de ejecutar pequeños saltos de altitud y cambios bidireccionales. Sus alas no son solo para volar, sino también para la manipulación de objetos o capturando insectos. Esto es posible debió a que </w:t>
-      </w:r>
-      <w:r>
-        <w:t>sus a</w:t>
-      </w:r>
-      <w:r>
-        <w:t>las tiene</w:t>
-      </w:r>
-      <w:r>
-        <w:t>n</w:t>
-      </w:r>
-      <w:r>
-        <w:t xml:space="preserve"> movimientos independientes de más de 20 grados lo cual les permite de cambiar de forma y ser flexibles, siendo esta una característica única entre los animales con alas. Para volar</w:t>
-      </w:r>
-      <w:r>
-        <w:t>,</w:t>
-      </w:r>
-      <w:r>
-        <w:t xml:space="preserve"> los murciélagos tiene</w:t>
-      </w:r>
-      <w:r>
-        <w:t>n</w:t>
-      </w:r>
-      <w:r>
-        <w:t xml:space="preserve"> una rápida integración entre las entradas sensoriale</w:t>
-      </w:r>
-      <w:bookmarkStart w:id="2" w:name="_GoBack"/>
-      <w:bookmarkEnd w:id="2"/>
-      <w:r>
-        <w:t xml:space="preserve">s y las salidas sensorio motoras. Estas contribuciones están </w:t>
-      </w:r>
-      <w:r>
-        <w:t>relacionadas</w:t>
-      </w:r>
-      <w:r>
-        <w:t xml:space="preserve"> con los sentidos con la audición y visión</w:t>
-      </w:r>
-      <w:r>
-        <w:t xml:space="preserve">, los cuales jugaron un rol principal en el descubrimiento de la eco-localización. Los folículos faciales de los murciélagos son inervados para detectar cambios en el aire al </w:t>
+        <w:t xml:space="preserve">(Sistema Nervioso Central). Estos descubrimientos indican que a través de una retroalimentación táctil en sus extremidades </w:t>
+      </w:r>
+      <w:r>
+        <w:t>anteriores</w:t>
+      </w:r>
+      <w:r>
+        <w:t xml:space="preserve"> es capaz de informar a sus salidas motoras durante el vuelo.</w:t>
+      </w:r>
+    </w:p>
+    <w:p>
+      <w:pPr>
+        <w:spacing w:line="240" w:lineRule="auto"/>
+      </w:pPr>
+      <w:r>
+        <w:t>Sus n</w:t>
+      </w:r>
+      <w:r>
+        <w:t>euronas periféricas son las entradas y salidas de los circuitos sensorio motores en las vértebras. Las neuronas somato-sensoriales que son parte de</w:t>
+      </w:r>
+      <w:r>
+        <w:t xml:space="preserve">l </w:t>
       </w:r>
       <w:proofErr w:type="spellStart"/>
       <w:r>
-        <w:t>CNS</w:t>
+        <w:t>DRG</w:t>
       </w:r>
       <w:proofErr w:type="spellEnd"/>
       <w:r>
+        <w:t xml:space="preserve"> (</w:t>
+      </w:r>
+      <w:r>
+        <w:t>ganglios de la raíz dorsal</w:t>
+      </w:r>
+      <w:r>
+        <w:t>)</w:t>
+      </w:r>
+      <w:r>
+        <w:t xml:space="preserve"> traducen el tacto, la temperatura y la información propioceptiva. Las neuronas motoras, cuyos cuerpos celulosos están ubicados en la médula espinal envían comandos motores hacia los músculos. Durante el desarrollo</w:t>
+      </w:r>
+      <w:r>
         <w:t xml:space="preserve"> </w:t>
       </w:r>
       <w:r>
-        <w:t xml:space="preserve">(Sistema Nervioso Central). Estos descubrimientos indican que a través de una retroalimentación táctil en sus extremidades </w:t>
-      </w:r>
-      <w:r>
-        <w:t>anteriores</w:t>
-      </w:r>
-      <w:r>
-        <w:t xml:space="preserve"> es capaz de informar a sus salidas motoras durante el vuelo.</w:t>
-      </w:r>
-    </w:p>
-    <w:p>
-      <w:pPr>
-        <w:spacing w:line="240" w:lineRule="auto"/>
-      </w:pPr>
-      <w:r>
-        <w:t>Neuronas periféricas son las entradas y salidas de los circuitos sensorio motores en las vértebras. Las neuronas somato-sensoriales que son parte de</w:t>
-      </w:r>
-      <w:r>
-        <w:t xml:space="preserve">l </w:t>
-      </w:r>
-      <w:proofErr w:type="spellStart"/>
-      <w:r>
-        <w:t>DRG</w:t>
-      </w:r>
-      <w:proofErr w:type="spellEnd"/>
-      <w:r>
-        <w:t xml:space="preserve"> (</w:t>
-      </w:r>
-      <w:r>
-        <w:t>ganglios de la raíz dorsal</w:t>
-      </w:r>
-      <w:r>
-        <w:t>)</w:t>
-      </w:r>
-      <w:r>
-        <w:t xml:space="preserve"> traducen el tacto, la temperatura y la información propioceptiva. Las neuronas motoras, cuyos cuerpos celulosos están ubicados en la médula espinal ventral envían comandos motores hacia los músculos. Durante el desarrollo</w:t>
+        <w:t>sensorio</w:t>
       </w:r>
       <w:r>
         <w:t xml:space="preserve"> </w:t>
       </w:r>
       <w:r>
-        <w:t>sensorio</w:t>
+        <w:t>motor</w:t>
       </w:r>
       <w:r>
         <w:t xml:space="preserve"> </w:t>
       </w:r>
       <w:r>
         <w:lastRenderedPageBreak/>
-        <w:t>motora</w:t>
-      </w:r>
-      <w:r>
-        <w:t xml:space="preserve"> y </w:t>
-      </w:r>
-      <w:r>
-        <w:t>sensoria</w:t>
+        <w:t xml:space="preserve">y </w:t>
+      </w:r>
+      <w:r>
+        <w:t>sensori</w:t>
+      </w:r>
+      <w:r>
+        <w:t>o</w:t>
       </w:r>
       <w:r>
         <w:t xml:space="preserve"> </w:t>
@@ -1422,7 +1475,10 @@
         <w:t>neuronal</w:t>
       </w:r>
       <w:r>
-        <w:t xml:space="preserve"> se extienden del mismo nivel espinal para inervar </w:t>
+        <w:t xml:space="preserve"> se extienden desde</w:t>
+      </w:r>
+      <w:r>
+        <w:t xml:space="preserve"> mismo nivel espinal para inervar </w:t>
       </w:r>
       <w:r>
         <w:t>segmentos</w:t>
@@ -1450,7 +1506,6 @@
             <w:r>
               <w:rPr>
                 <w:noProof/>
-                <w:lang w:val="en-US" w:eastAsia="en-US"/>
               </w:rPr>
               <w:drawing>
                 <wp:inline distT="0" distB="0" distL="0" distR="0" wp14:anchorId="2415D64E" wp14:editId="74CB4613">
@@ -1706,7 +1761,6 @@
             <w:r>
               <w:rPr>
                 <w:noProof/>
-                <w:lang w:val="en-US" w:eastAsia="en-US"/>
               </w:rPr>
               <w:drawing>
                 <wp:inline distT="0" distB="0" distL="0" distR="0" wp14:anchorId="354C4725" wp14:editId="4A521874">
@@ -1815,7 +1869,25 @@
         <w:t>Para investigar la orga</w:t>
       </w:r>
       <w:r>
-        <w:t>nización de los elementos sensorio-motor in las alas de los murciélagos, se realiza estudios anatómicos y funcionales como se muestra en la figura anterior, haciendo centrándonos en la eco-localización insectívora que muestra el porqué del vuelo ágil.</w:t>
+        <w:t xml:space="preserve">nización de los </w:t>
+      </w:r>
+      <w:r>
+        <w:t>elementos sensorio-motor e</w:t>
+      </w:r>
+      <w:r>
+        <w:t>n las alas de los murciélagos, se realiza</w:t>
+      </w:r>
+      <w:r>
+        <w:t>ron</w:t>
+      </w:r>
+      <w:r>
+        <w:t xml:space="preserve"> estudios anatómicos y funcionales como se muestra en la figura</w:t>
+      </w:r>
+      <w:r>
+        <w:t>(A)</w:t>
+      </w:r>
+      <w:r>
+        <w:t>, centrándonos en la eco-localización insectívora que muestra el porqué del vuelo ágil.</w:t>
       </w:r>
     </w:p>
     <w:p>
@@ -1869,7 +1941,13 @@
         <w:t>realizó</w:t>
       </w:r>
       <w:r>
-        <w:t xml:space="preserve"> la hipótesis que los murciélago</w:t>
+        <w:t xml:space="preserve"> la hipótesis </w:t>
+      </w:r>
+      <w:r>
+        <w:t>en relación a que</w:t>
+      </w:r>
+      <w:r>
+        <w:t xml:space="preserve"> los murciélago</w:t>
       </w:r>
       <w:r>
         <w:t>s</w:t>
@@ -1881,7 +1959,19 @@
         <w:t>tienen un circuit</w:t>
       </w:r>
       <w:r>
-        <w:t xml:space="preserve">o sensorio motor único que refleja que la membrana de las alas tiene una inusual ontogenia derivada desde </w:t>
+        <w:t xml:space="preserve">o sensorio motor único </w:t>
+      </w:r>
+      <w:r>
+        <w:t>el cual</w:t>
+      </w:r>
+      <w:r>
+        <w:t xml:space="preserve"> refleja que la membrana de </w:t>
+      </w:r>
+      <w:r>
+        <w:t>sus</w:t>
+      </w:r>
+      <w:r>
+        <w:t xml:space="preserve"> alas tiene una inusual ontogenia derivada desde </w:t>
       </w:r>
       <w:r>
         <w:t xml:space="preserve">las extremidades </w:t>
@@ -1992,7 +2082,7 @@
         <w:t>)</w:t>
       </w:r>
       <w:r>
-        <w:t xml:space="preserve"> en estas</w:t>
+        <w:t xml:space="preserve"> como se muestra en la figura(B)</w:t>
       </w:r>
       <w:r>
         <w:t xml:space="preserve">. </w:t>
@@ -2054,7 +2144,10 @@
         <w:t>patagi</w:t>
       </w:r>
       <w:r>
-        <w:t xml:space="preserve">ales </w:t>
+        <w:t>ales</w:t>
+      </w:r>
+      <w:r>
+        <w:t xml:space="preserve"> </w:t>
       </w:r>
       <w:r>
         <w:t xml:space="preserve">en los músculos. Por el otro lado, las </w:t>
@@ -2110,6 +2203,179 @@
       <w:r>
         <w:t>, dan sustento a inervaciones atípicas en las alas.</w:t>
       </w:r>
+    </w:p>
+    <w:p>
+      <w:pPr>
+        <w:spacing w:line="240" w:lineRule="auto"/>
+        <w:rPr>
+          <w:b/>
+        </w:rPr>
+      </w:pPr>
+      <w:r>
+        <w:rPr>
+          <w:b/>
+        </w:rPr>
+        <w:t xml:space="preserve">Identificación de receptores sensitivos que inerva las alas de los </w:t>
+      </w:r>
+      <w:r>
+        <w:rPr>
+          <w:b/>
+        </w:rPr>
+        <w:t>murciélagos</w:t>
+      </w:r>
+      <w:r>
+        <w:rPr>
+          <w:b/>
+        </w:rPr>
+        <w:t>:</w:t>
+      </w:r>
+    </w:p>
+    <w:p>
+      <w:pPr>
+        <w:spacing w:line="240" w:lineRule="auto"/>
+      </w:pPr>
+      <w:r>
+        <w:t xml:space="preserve">Luego surge la pregunta entre las diferencias de los receptores somato sensoriales en las alas de los murciélagos </w:t>
+      </w:r>
+      <w:r>
+        <w:t>versus</w:t>
+      </w:r>
+      <w:r>
+        <w:t xml:space="preserve"> otros mamíferos. </w:t>
+      </w:r>
+      <w:r>
+        <w:t>L</w:t>
+      </w:r>
+      <w:r>
+        <w:t>os mamíferos</w:t>
+      </w:r>
+      <w:r>
+        <w:t xml:space="preserve"> tienen una gran</w:t>
+      </w:r>
+      <w:r>
+        <w:t xml:space="preserve"> cantidad de estos receptores ya sea con pelo o sin </w:t>
+      </w:r>
+      <w:r>
+        <w:t xml:space="preserve">él. Se creía que la membrana de las alas en los </w:t>
+      </w:r>
+      <w:r>
+        <w:t>murciélagos</w:t>
+      </w:r>
+      <w:r>
+        <w:t xml:space="preserve"> no tenía pelo, pero un estudio histológico revelo que en realidad esta membrana se compone de folículos muy pequeños por tanto en realidad esta membrana comprime una piel </w:t>
+      </w:r>
+      <w:r>
+        <w:t xml:space="preserve">y </w:t>
+      </w:r>
+      <w:r>
+        <w:t xml:space="preserve">pelos </w:t>
+      </w:r>
+      <w:r>
+        <w:t>a diferencia de</w:t>
+      </w:r>
+      <w:r>
+        <w:t xml:space="preserve"> la de los ratones que es se encuentra expuesta.</w:t>
+      </w:r>
+    </w:p>
+    <w:p>
+      <w:pPr>
+        <w:spacing w:line="240" w:lineRule="auto"/>
+      </w:pPr>
+      <w:r>
+        <w:t xml:space="preserve">Se </w:t>
+      </w:r>
+      <w:r>
+        <w:t>analizó</w:t>
+      </w:r>
+      <w:r>
+        <w:t xml:space="preserve"> como sensores de tacto están </w:t>
+      </w:r>
+      <w:r>
+        <w:t>distribuido</w:t>
+      </w:r>
+      <w:r>
+        <w:t>s</w:t>
+      </w:r>
+      <w:r>
+        <w:t xml:space="preserve"> en las alas</w:t>
+      </w:r>
+      <w:r>
+        <w:t xml:space="preserve"> como se muestra en la figura (C </w:t>
+      </w:r>
+      <w:r>
+        <w:t>- I</w:t>
+      </w:r>
+      <w:r>
+        <w:t>zquierd</w:t>
+      </w:r>
+      <w:r>
+        <w:t>a</w:t>
+      </w:r>
+      <w:r>
+        <w:t>)</w:t>
+      </w:r>
+      <w:r>
+        <w:t xml:space="preserve">. Se inyecto FM1-43 para visualizar las neuronas sensoriales, luego tres tipos de sensores fueron distinguidos. Estos son </w:t>
+      </w:r>
+      <w:r>
+        <w:t>comparables</w:t>
+      </w:r>
+      <w:r>
+        <w:t xml:space="preserve"> con</w:t>
+      </w:r>
+      <w:r>
+        <w:t xml:space="preserve"> inervaciones de </w:t>
+      </w:r>
+      <w:r>
+        <w:t>las cé</w:t>
+      </w:r>
+      <w:r>
+        <w:t>lula</w:t>
+      </w:r>
+      <w:r>
+        <w:t>s</w:t>
+      </w:r>
+      <w:r>
+        <w:t xml:space="preserve"> Merkel en otras especies. Luego es consistente que estas células estén distribuidas cerca de folículos </w:t>
+      </w:r>
+      <w:r>
+        <w:t>cerca de los</w:t>
+      </w:r>
+      <w:r>
+        <w:t xml:space="preserve"> receptores. Sin embargo, en los roedores esta</w:t>
+      </w:r>
+      <w:r>
+        <w:t>s</w:t>
+      </w:r>
+      <w:r>
+        <w:t xml:space="preserve"> </w:t>
+      </w:r>
+      <w:r>
+        <w:t>célula</w:t>
+      </w:r>
+      <w:r>
+        <w:t xml:space="preserve">s solo se asocian con el 2% de su </w:t>
+      </w:r>
+      <w:r>
+        <w:t xml:space="preserve">pelo, pero en los murciélagos un 47% están yuxtapuestas. En decir muchos pelos en las alas están dualmente inervados por terminaciones </w:t>
+      </w:r>
+      <w:proofErr w:type="spellStart"/>
+      <w:r>
+        <w:t>lancelot</w:t>
+      </w:r>
+      <w:proofErr w:type="spellEnd"/>
+      <w:r>
+        <w:t xml:space="preserve"> y células Merkel que representa un </w:t>
+      </w:r>
+      <w:r>
+        <w:lastRenderedPageBreak/>
+        <w:t>tipo de paralelismo sensorial al surcar en el aire. Este proceso sistemático revela una distribución diferencial sensorial de terminaciones en las alas al volar.</w:t>
+      </w:r>
+    </w:p>
+    <w:p>
+      <w:pPr>
+        <w:spacing w:line="240" w:lineRule="auto"/>
+      </w:pPr>
     </w:p>
     <w:tbl>
       <w:tblPr>
@@ -2136,10 +2402,9 @@
             <w:r>
               <w:rPr>
                 <w:noProof/>
-                <w:lang w:val="en-US" w:eastAsia="en-US"/>
               </w:rPr>
               <w:drawing>
-                <wp:inline distT="0" distB="0" distL="0" distR="0" wp14:anchorId="4A80F4F4" wp14:editId="5042142C">
+                <wp:inline distT="0" distB="0" distL="0" distR="0" wp14:anchorId="2673F71E" wp14:editId="49DBFFA8">
                   <wp:extent cx="2384425" cy="1126541"/>
                   <wp:effectExtent l="0" t="0" r="0" b="0"/>
                   <wp:docPr id="4" name="Imagen 4"/>
@@ -2189,7 +2454,7 @@
                 <w:color w:val="auto"/>
                 <w:sz w:val="14"/>
                 <w:szCs w:val="14"/>
-                <w:lang w:val="en-US" w:eastAsia="en-US"/>
+                <w:lang w:eastAsia="en-US"/>
               </w:rPr>
             </w:pPr>
             <w:r>
@@ -2198,9 +2463,79 @@
                 <w:color w:val="auto"/>
                 <w:sz w:val="14"/>
                 <w:szCs w:val="14"/>
-                <w:lang w:val="en-US" w:eastAsia="en-US"/>
-              </w:rPr>
-              <w:t>Schematic of wing areas.</w:t>
+                <w:lang w:eastAsia="en-US"/>
+              </w:rPr>
+              <w:t xml:space="preserve">C) </w:t>
+            </w:r>
+            <w:r>
+              <w:rPr>
+                <w:rFonts w:ascii="AdvPSA183" w:hAnsi="AdvPSA183" w:cs="AdvPSA183"/>
+                <w:color w:val="auto"/>
+                <w:sz w:val="14"/>
+                <w:szCs w:val="14"/>
+                <w:lang w:eastAsia="en-US"/>
+              </w:rPr>
+              <w:t>El gr</w:t>
+            </w:r>
+            <w:r>
+              <w:rPr>
+                <w:rFonts w:ascii="AdvPSA183" w:hAnsi="AdvPSA183" w:cs="AdvPSA183"/>
+                <w:color w:val="auto"/>
+                <w:sz w:val="14"/>
+                <w:szCs w:val="14"/>
+                <w:lang w:eastAsia="en-US"/>
+              </w:rPr>
+              <w:t>á</w:t>
+            </w:r>
+            <w:r>
+              <w:rPr>
+                <w:rFonts w:ascii="AdvPSA183" w:hAnsi="AdvPSA183" w:cs="AdvPSA183"/>
+                <w:color w:val="auto"/>
+                <w:sz w:val="14"/>
+                <w:szCs w:val="14"/>
+                <w:lang w:eastAsia="en-US"/>
+              </w:rPr>
+              <w:t xml:space="preserve">fico muestra la </w:t>
+            </w:r>
+            <w:r>
+              <w:rPr>
+                <w:rFonts w:ascii="AdvPSA183" w:hAnsi="AdvPSA183" w:cs="AdvPSA183"/>
+                <w:color w:val="auto"/>
+                <w:sz w:val="14"/>
+                <w:szCs w:val="14"/>
+                <w:lang w:eastAsia="en-US"/>
+              </w:rPr>
+              <w:t xml:space="preserve">esquematización </w:t>
+            </w:r>
+            <w:r>
+              <w:rPr>
+                <w:rFonts w:ascii="AdvPSA183" w:hAnsi="AdvPSA183" w:cs="AdvPSA183"/>
+                <w:color w:val="auto"/>
+                <w:sz w:val="14"/>
+                <w:szCs w:val="14"/>
+                <w:lang w:eastAsia="en-US"/>
+              </w:rPr>
+              <w:t>las alas</w:t>
+            </w:r>
+            <w:r>
+              <w:rPr>
+                <w:rFonts w:ascii="AdvPSA183" w:hAnsi="AdvPSA183" w:cs="AdvPSA183"/>
+                <w:color w:val="auto"/>
+                <w:sz w:val="14"/>
+                <w:szCs w:val="14"/>
+                <w:lang w:eastAsia="en-US"/>
+              </w:rPr>
+              <w:t xml:space="preserve"> de los murciélagos</w:t>
+            </w:r>
+            <w:r>
+              <w:rPr>
+                <w:rFonts w:ascii="AdvPSA183" w:hAnsi="AdvPSA183" w:cs="AdvPSA183"/>
+                <w:color w:val="auto"/>
+                <w:sz w:val="14"/>
+                <w:szCs w:val="14"/>
+                <w:lang w:eastAsia="en-US"/>
+              </w:rPr>
+              <w:t>.</w:t>
             </w:r>
           </w:p>
           <w:p>
@@ -2215,96 +2550,90 @@
                 <w:color w:val="auto"/>
                 <w:sz w:val="14"/>
                 <w:szCs w:val="14"/>
-                <w:lang w:val="en-US" w:eastAsia="en-US"/>
+                <w:lang w:eastAsia="en-US"/>
               </w:rPr>
             </w:pPr>
+            <w:r>
+              <w:rPr>
+                <w:rFonts w:ascii="AdvPSA183" w:hAnsi="AdvPSA183" w:cs="AdvPSA183"/>
+                <w:b/>
+                <w:color w:val="auto"/>
+                <w:sz w:val="14"/>
+                <w:szCs w:val="14"/>
+                <w:lang w:eastAsia="en-US"/>
+              </w:rPr>
+              <w:t>Izquierda</w:t>
+            </w:r>
             <w:r>
               <w:rPr>
                 <w:rFonts w:ascii="AdvPSA183" w:hAnsi="AdvPSA183" w:cs="AdvPSA183"/>
                 <w:color w:val="auto"/>
                 <w:sz w:val="14"/>
                 <w:szCs w:val="14"/>
-                <w:lang w:val="en-US" w:eastAsia="en-US"/>
-              </w:rPr>
-              <w:t>Receptive field sizes and response</w:t>
+                <w:lang w:eastAsia="en-US"/>
+              </w:rPr>
+              <w:t>,</w:t>
             </w:r>
-          </w:p>
-          <w:p>
-            <w:pPr>
-              <w:autoSpaceDE w:val="0"/>
-              <w:autoSpaceDN w:val="0"/>
-              <w:adjustRightInd w:val="0"/>
-              <w:spacing w:line="240" w:lineRule="auto"/>
-              <w:jc w:val="center"/>
+            <w:r>
               <w:rPr>
                 <w:rFonts w:ascii="AdvPSA183" w:hAnsi="AdvPSA183" w:cs="AdvPSA183"/>
                 <w:color w:val="auto"/>
                 <w:sz w:val="14"/>
                 <w:szCs w:val="14"/>
-                <w:lang w:val="en-US" w:eastAsia="en-US"/>
-              </w:rPr>
-            </w:pPr>
+                <w:lang w:eastAsia="en-US"/>
+              </w:rPr>
+              <w:t xml:space="preserve"> </w:t>
+            </w:r>
             <w:r>
               <w:rPr>
                 <w:rFonts w:ascii="AdvPSA183" w:hAnsi="AdvPSA183" w:cs="AdvPSA183"/>
                 <w:color w:val="auto"/>
                 <w:sz w:val="14"/>
                 <w:szCs w:val="14"/>
-                <w:lang w:val="en-US" w:eastAsia="en-US"/>
-              </w:rPr>
-              <w:t>thresholds for multiunit SI neurons responding to</w:t>
+                <w:lang w:eastAsia="en-US"/>
+              </w:rPr>
+              <w:t xml:space="preserve">Áreas </w:t>
             </w:r>
-          </w:p>
-          <w:p>
-            <w:pPr>
-              <w:autoSpaceDE w:val="0"/>
-              <w:autoSpaceDN w:val="0"/>
-              <w:adjustRightInd w:val="0"/>
-              <w:spacing w:line="240" w:lineRule="auto"/>
-              <w:jc w:val="center"/>
+            <w:r>
               <w:rPr>
                 <w:rFonts w:ascii="AdvPSA183" w:hAnsi="AdvPSA183" w:cs="AdvPSA183"/>
                 <w:color w:val="auto"/>
                 <w:sz w:val="14"/>
                 <w:szCs w:val="14"/>
-                <w:lang w:val="en-US" w:eastAsia="en-US"/>
-              </w:rPr>
-            </w:pPr>
+                <w:lang w:eastAsia="en-US"/>
+              </w:rPr>
+              <w:t xml:space="preserve">receptivas </w:t>
+            </w:r>
+            <w:proofErr w:type="spellStart"/>
             <w:r>
               <w:rPr>
                 <w:rFonts w:ascii="AdvPSA183" w:hAnsi="AdvPSA183" w:cs="AdvPSA183"/>
                 <w:color w:val="auto"/>
                 <w:sz w:val="14"/>
                 <w:szCs w:val="14"/>
-                <w:lang w:val="en-US" w:eastAsia="en-US"/>
-              </w:rPr>
-              <w:t>tactile stimulation. Colors correspond to von Frey</w:t>
+                <w:lang w:eastAsia="en-US"/>
+              </w:rPr>
+              <w:t>m</w:t>
             </w:r>
-          </w:p>
-          <w:p>
-            <w:pPr>
-              <w:autoSpaceDE w:val="0"/>
-              <w:autoSpaceDN w:val="0"/>
-              <w:adjustRightInd w:val="0"/>
-              <w:spacing w:line="240" w:lineRule="auto"/>
-              <w:jc w:val="center"/>
+            <w:r>
               <w:rPr>
                 <w:rFonts w:ascii="AdvPSA183" w:hAnsi="AdvPSA183" w:cs="AdvPSA183"/>
                 <w:color w:val="auto"/>
                 <w:sz w:val="14"/>
                 <w:szCs w:val="14"/>
-                <w:lang w:val="en-US" w:eastAsia="en-US"/>
-              </w:rPr>
-            </w:pPr>
+                <w:lang w:eastAsia="en-US"/>
+              </w:rPr>
+              <w:t>u</w:t>
+            </w:r>
             <w:r>
               <w:rPr>
                 <w:rFonts w:ascii="AdvPSA183" w:hAnsi="AdvPSA183" w:cs="AdvPSA183"/>
                 <w:color w:val="auto"/>
                 <w:sz w:val="14"/>
                 <w:szCs w:val="14"/>
-                <w:lang w:val="en-US" w:eastAsia="en-US"/>
-              </w:rPr>
-              <w:t>thresholds.</w:t>
+                <w:lang w:eastAsia="en-US"/>
+              </w:rPr>
+              <w:t>l</w:t>
             </w:r>
             <w:r>
               <w:rPr>
@@ -2312,7 +2641,88 @@
                 <w:color w:val="auto"/>
                 <w:sz w:val="14"/>
                 <w:szCs w:val="14"/>
-                <w:lang w:val="en-US" w:eastAsia="en-US"/>
+                <w:lang w:eastAsia="en-US"/>
+              </w:rPr>
+              <w:t>t</w:t>
+            </w:r>
+            <w:r>
+              <w:rPr>
+                <w:rFonts w:ascii="AdvPSA183" w:hAnsi="AdvPSA183" w:cs="AdvPSA183"/>
+                <w:color w:val="auto"/>
+                <w:sz w:val="14"/>
+                <w:szCs w:val="14"/>
+                <w:lang w:eastAsia="en-US"/>
+              </w:rPr>
+              <w:t>i</w:t>
+            </w:r>
+            <w:proofErr w:type="spellEnd"/>
+            <w:r>
+              <w:rPr>
+                <w:rFonts w:ascii="AdvPSA183" w:hAnsi="AdvPSA183" w:cs="AdvPSA183"/>
+                <w:color w:val="auto"/>
+                <w:sz w:val="14"/>
+                <w:szCs w:val="14"/>
+                <w:lang w:eastAsia="en-US"/>
+              </w:rPr>
+              <w:t>-</w:t>
+            </w:r>
+            <w:r>
+              <w:rPr>
+                <w:rFonts w:ascii="AdvPSA183" w:hAnsi="AdvPSA183" w:cs="AdvPSA183"/>
+                <w:color w:val="auto"/>
+                <w:sz w:val="14"/>
+                <w:szCs w:val="14"/>
+                <w:lang w:eastAsia="en-US"/>
+              </w:rPr>
+              <w:t>resp</w:t>
+            </w:r>
+            <w:r>
+              <w:rPr>
+                <w:rFonts w:ascii="AdvPSA183" w:hAnsi="AdvPSA183" w:cs="AdvPSA183"/>
+                <w:color w:val="auto"/>
+                <w:sz w:val="14"/>
+                <w:szCs w:val="14"/>
+                <w:lang w:eastAsia="en-US"/>
+              </w:rPr>
+              <w:t>uest</w:t>
+            </w:r>
+            <w:r>
+              <w:rPr>
+                <w:rFonts w:ascii="AdvPSA183" w:hAnsi="AdvPSA183" w:cs="AdvPSA183"/>
+                <w:color w:val="auto"/>
+                <w:sz w:val="14"/>
+                <w:szCs w:val="14"/>
+                <w:lang w:eastAsia="en-US"/>
+              </w:rPr>
+              <w:t xml:space="preserve">a para las neuronas del </w:t>
+            </w:r>
+            <w:r>
+              <w:rPr>
+                <w:rFonts w:ascii="AdvPSA183" w:hAnsi="AdvPSA183" w:cs="AdvPSA183"/>
+                <w:color w:val="auto"/>
+                <w:sz w:val="14"/>
+                <w:szCs w:val="14"/>
+                <w:lang w:eastAsia="en-US"/>
+              </w:rPr>
+              <w:t xml:space="preserve">SI </w:t>
+            </w:r>
+            <w:r>
+              <w:rPr>
+                <w:rFonts w:ascii="AdvPSA183" w:hAnsi="AdvPSA183" w:cs="AdvPSA183"/>
+                <w:color w:val="auto"/>
+                <w:sz w:val="14"/>
+                <w:szCs w:val="14"/>
+                <w:lang w:eastAsia="en-US"/>
+              </w:rPr>
+              <w:t>las cuales responde a estimulaciones táctiles.</w:t>
+            </w:r>
+            <w:r>
+              <w:rPr>
+                <w:rFonts w:ascii="AdvPSA183" w:hAnsi="AdvPSA183" w:cs="AdvPSA183"/>
+                <w:color w:val="auto"/>
+                <w:sz w:val="14"/>
+                <w:szCs w:val="14"/>
+                <w:lang w:eastAsia="en-US"/>
               </w:rPr>
               <w:t xml:space="preserve"> </w:t>
             </w:r>
@@ -2329,18 +2739,69 @@
                 <w:color w:val="auto"/>
                 <w:sz w:val="14"/>
                 <w:szCs w:val="14"/>
-                <w:lang w:val="en-US" w:eastAsia="en-US"/>
+                <w:lang w:eastAsia="en-US"/>
               </w:rPr>
             </w:pPr>
+            <w:r>
+              <w:rPr>
+                <w:rFonts w:ascii="AdvPSA183" w:hAnsi="AdvPSA183" w:cs="AdvPSA183"/>
+                <w:b/>
+                <w:color w:val="auto"/>
+                <w:sz w:val="14"/>
+                <w:szCs w:val="14"/>
+                <w:lang w:eastAsia="en-US"/>
+              </w:rPr>
+              <w:t>Medio</w:t>
+            </w:r>
             <w:r>
               <w:rPr>
                 <w:rFonts w:ascii="AdvPSA183" w:hAnsi="AdvPSA183" w:cs="AdvPSA183"/>
                 <w:color w:val="auto"/>
                 <w:sz w:val="14"/>
                 <w:szCs w:val="14"/>
-                <w:lang w:val="en-US" w:eastAsia="en-US"/>
-              </w:rPr>
-              <w:t>Receptive field locations for air-puff sensitive</w:t>
+                <w:lang w:eastAsia="en-US"/>
+              </w:rPr>
+              <w:t xml:space="preserve">, Corresponde a las proyecciones neuronales luego del uso del </w:t>
+            </w:r>
+            <w:r>
+              <w:rPr>
+                <w:rFonts w:ascii="AdvPSA183" w:hAnsi="AdvPSA183" w:cs="AdvPSA183"/>
+                <w:color w:val="auto"/>
+                <w:sz w:val="14"/>
+                <w:szCs w:val="14"/>
+                <w:lang w:eastAsia="en-US"/>
+              </w:rPr>
+              <w:t>aparato</w:t>
+            </w:r>
+            <w:r>
+              <w:rPr>
+                <w:rFonts w:ascii="AdvPSA183" w:hAnsi="AdvPSA183" w:cs="AdvPSA183"/>
+                <w:color w:val="auto"/>
+                <w:sz w:val="14"/>
+                <w:szCs w:val="14"/>
+                <w:lang w:eastAsia="en-US"/>
+              </w:rPr>
+              <w:t xml:space="preserve"> </w:t>
+            </w:r>
+            <w:r>
+              <w:rPr>
+                <w:rFonts w:ascii="AdvPSA183" w:hAnsi="AdvPSA183" w:cs="AdvPSA183"/>
+                <w:color w:val="auto"/>
+                <w:sz w:val="14"/>
+                <w:szCs w:val="14"/>
+                <w:lang w:eastAsia="en-US"/>
+              </w:rPr>
+              <w:t xml:space="preserve">de </w:t>
+            </w:r>
+            <w:r>
+              <w:rPr>
+                <w:rFonts w:ascii="AdvPSA183" w:hAnsi="AdvPSA183" w:cs="AdvPSA183"/>
+                <w:color w:val="auto"/>
+                <w:sz w:val="14"/>
+                <w:szCs w:val="14"/>
+                <w:lang w:eastAsia="en-US"/>
+              </w:rPr>
+              <w:t xml:space="preserve">von Frey. </w:t>
             </w:r>
           </w:p>
           <w:p>
@@ -2357,23 +2818,23 @@
             <w:r>
               <w:rPr>
                 <w:rFonts w:ascii="AdvPSA183" w:hAnsi="AdvPSA183" w:cs="AdvPSA183"/>
+                <w:b/>
                 <w:color w:val="auto"/>
                 <w:sz w:val="14"/>
                 <w:szCs w:val="14"/>
-                <w:lang w:val="en-US" w:eastAsia="en-US"/>
-              </w:rPr>
-              <w:t xml:space="preserve">single units in </w:t>
+                <w:lang w:eastAsia="en-US"/>
+              </w:rPr>
+              <w:t>Derecha</w:t>
             </w:r>
-            <w:proofErr w:type="spellStart"/>
             <w:r>
               <w:rPr>
                 <w:rFonts w:ascii="AdvPSA183" w:hAnsi="AdvPSA183" w:cs="AdvPSA183"/>
                 <w:color w:val="auto"/>
                 <w:sz w:val="14"/>
                 <w:szCs w:val="14"/>
-                <w:lang w:val="en-US" w:eastAsia="en-US"/>
-              </w:rPr>
-              <w:t>g</w:t>
+                <w:lang w:eastAsia="en-US"/>
+              </w:rPr>
+              <w:t>,</w:t>
             </w:r>
             <w:r>
               <w:rPr>
@@ -2381,21 +2842,62 @@
                 <w:color w:val="auto"/>
                 <w:sz w:val="14"/>
                 <w:szCs w:val="14"/>
-                <w:lang w:val="en-US" w:eastAsia="en-US"/>
-              </w:rPr>
-              <w:t>rayscalel</w:t>
+                <w:lang w:eastAsia="en-US"/>
+              </w:rPr>
+              <w:t xml:space="preserve"> </w:t>
             </w:r>
-            <w:proofErr w:type="spellEnd"/>
             <w:r>
               <w:rPr>
                 <w:rFonts w:ascii="AdvPSA183" w:hAnsi="AdvPSA183" w:cs="AdvPSA183"/>
                 <w:color w:val="auto"/>
                 <w:sz w:val="14"/>
                 <w:szCs w:val="14"/>
-                <w:lang w:val="en-US" w:eastAsia="en-US"/>
+                <w:lang w:eastAsia="en-US"/>
+              </w:rPr>
+              <w:t>Áreas</w:t>
+            </w:r>
+            <w:r>
+              <w:rPr>
+                <w:rFonts w:ascii="AdvPSA183" w:hAnsi="AdvPSA183" w:cs="AdvPSA183"/>
+                <w:color w:val="auto"/>
+                <w:sz w:val="14"/>
+                <w:szCs w:val="14"/>
+                <w:lang w:eastAsia="en-US"/>
+              </w:rPr>
+              <w:t xml:space="preserve"> receptivas sensitivas al aire representadas como unidades </w:t>
+            </w:r>
+            <w:r>
+              <w:rPr>
+                <w:rFonts w:ascii="AdvPSA183" w:hAnsi="AdvPSA183" w:cs="AdvPSA183"/>
+                <w:color w:val="auto"/>
+                <w:sz w:val="14"/>
+                <w:szCs w:val="14"/>
+                <w:lang w:eastAsia="en-US"/>
+              </w:rPr>
+              <w:t>únicas</w:t>
+            </w:r>
+            <w:r>
+              <w:rPr>
+                <w:rFonts w:ascii="AdvPSA183" w:hAnsi="AdvPSA183" w:cs="AdvPSA183"/>
+                <w:color w:val="auto"/>
+                <w:sz w:val="14"/>
+                <w:szCs w:val="14"/>
+                <w:lang w:eastAsia="en-US"/>
               </w:rPr>
               <w:t>.</w:t>
             </w:r>
+          </w:p>
+          <w:p>
+            <w:pPr>
+              <w:autoSpaceDE w:val="0"/>
+              <w:autoSpaceDN w:val="0"/>
+              <w:adjustRightInd w:val="0"/>
+              <w:spacing w:line="240" w:lineRule="auto"/>
+              <w:jc w:val="center"/>
+              <w:rPr>
+                <w:lang w:val="en-US"/>
+              </w:rPr>
+            </w:pPr>
           </w:p>
         </w:tc>
       </w:tr>
@@ -2403,469 +2905,589 @@
     <w:p>
       <w:pPr>
         <w:spacing w:line="240" w:lineRule="auto"/>
-        <w:rPr>
-          <w:b/>
-        </w:rPr>
-      </w:pPr>
-      <w:r>
-        <w:rPr>
-          <w:b/>
-        </w:rPr>
-        <w:t xml:space="preserve">Identificación de receptores sensitivos que inerva las alas de los </w:t>
-      </w:r>
-      <w:r>
-        <w:rPr>
-          <w:b/>
-        </w:rPr>
-        <w:t>murciélagos</w:t>
-      </w:r>
-      <w:r>
-        <w:rPr>
-          <w:b/>
-        </w:rPr>
-        <w:t>:</w:t>
-      </w:r>
-    </w:p>
-    <w:p>
-      <w:pPr>
-        <w:spacing w:line="240" w:lineRule="auto"/>
-      </w:pPr>
-      <w:r>
-        <w:t xml:space="preserve">Luego se surge la pregunta entre las diferencias de los receptores somato sensoriales en las alas de los murciélagos </w:t>
-      </w:r>
-      <w:r>
-        <w:t>versus</w:t>
-      </w:r>
-      <w:r>
-        <w:t xml:space="preserve"> otros mamíferos. </w:t>
-      </w:r>
-      <w:r>
-        <w:t>L</w:t>
-      </w:r>
-      <w:r>
-        <w:t>os mamíferos</w:t>
-      </w:r>
-      <w:r>
-        <w:t xml:space="preserve"> tienen una gran</w:t>
-      </w:r>
-      <w:r>
-        <w:t xml:space="preserve"> cantidad de estos receptores ya sea con pelo o sin </w:t>
-      </w:r>
-      <w:r>
-        <w:t xml:space="preserve">él. Se creía que la membrana de las alas en los </w:t>
-      </w:r>
-      <w:r>
-        <w:t>murciélagos</w:t>
-      </w:r>
-      <w:r>
-        <w:t xml:space="preserve"> no tenía pelo, pero un estudio histológico revelo que en realidad esta membrana se compone de folículos muy pequeños por tanto en realidad esta membrana comprime una piel </w:t>
-      </w:r>
-      <w:r>
-        <w:t xml:space="preserve">y </w:t>
-      </w:r>
-      <w:r>
-        <w:t xml:space="preserve">pelos </w:t>
-      </w:r>
-      <w:r>
-        <w:t>a diferencia de</w:t>
-      </w:r>
-      <w:r>
-        <w:t xml:space="preserve"> la de los ratones que es se encuentra expuesta.</w:t>
-      </w:r>
-    </w:p>
-    <w:p>
-      <w:pPr>
-        <w:spacing w:line="240" w:lineRule="auto"/>
-      </w:pPr>
-      <w:r>
-        <w:t xml:space="preserve">Se </w:t>
-      </w:r>
-      <w:r>
-        <w:t>analizó</w:t>
-      </w:r>
-      <w:r>
-        <w:t xml:space="preserve"> como sensores de tacto están </w:t>
-      </w:r>
-      <w:r>
-        <w:t>distribuido</w:t>
+      </w:pPr>
+    </w:p>
+    <w:p>
+      <w:pPr>
+        <w:spacing w:line="240" w:lineRule="auto"/>
+        <w:rPr>
+          <w:b/>
+        </w:rPr>
+      </w:pPr>
+      <w:r>
+        <w:rPr>
+          <w:b/>
+        </w:rPr>
+        <w:t xml:space="preserve">Representación </w:t>
+      </w:r>
+      <w:r>
+        <w:rPr>
+          <w:b/>
+        </w:rPr>
+        <w:t>Cor</w:t>
+      </w:r>
+      <w:r>
+        <w:rPr>
+          <w:b/>
+        </w:rPr>
+        <w:t>tical para entradas táctiles:</w:t>
+      </w:r>
+    </w:p>
+    <w:p>
+      <w:pPr>
+        <w:spacing w:line="240" w:lineRule="auto"/>
+      </w:pPr>
+      <w:r>
+        <w:t xml:space="preserve">Para determinar cómo las entradas sensoriales se encuentran distribuidas en la corteza cortical, se estimularon las alas con </w:t>
+      </w:r>
+      <w:r>
+        <w:t>un</w:t>
+      </w:r>
+      <w:r>
+        <w:t xml:space="preserve"> estimulador táctil (von Frey </w:t>
+      </w:r>
+      <w:proofErr w:type="spellStart"/>
+      <w:r>
+        <w:t>filament</w:t>
+      </w:r>
+      <w:proofErr w:type="spellEnd"/>
+      <w:r>
+        <w:t>)</w:t>
+      </w:r>
+      <w:r>
+        <w:t xml:space="preserve"> y pequeñas emisiones de flujo de aire</w:t>
+      </w:r>
+      <w:r>
+        <w:t xml:space="preserve">. Existió una respuesta neuronal se distribuyó en diez sitios sensibles </w:t>
+      </w:r>
+      <w:r>
+        <w:t>a estos estímulos, dando como resultado que estos activan ciertas rutas neuronales comunes</w:t>
+      </w:r>
+      <w:r>
+        <w:t xml:space="preserve"> como se muestra en la figura (C - derecha)</w:t>
+      </w:r>
+      <w:r>
+        <w:t>.</w:t>
+      </w:r>
+      <w:r>
+        <w:t xml:space="preserve"> Estos m</w:t>
+      </w:r>
+      <w:r>
+        <w:t>apas de grupos sensitivos y receptores distribuidos proveen ideas sobre especializaciones somato sensoriales que proveen a las extremidades anteriores de los murciélagos guiar los comportamientos moto</w:t>
+      </w:r>
+      <w:r>
+        <w:t>res y que anatómicamente se encuentra especializados para respuestas táctiles o de aire.</w:t>
+      </w:r>
+    </w:p>
+    <w:p>
+      <w:pPr>
+        <w:spacing w:line="240" w:lineRule="auto"/>
+        <w:rPr>
+          <w:b/>
+        </w:rPr>
+      </w:pPr>
+      <w:r>
+        <w:rPr>
+          <w:b/>
+        </w:rPr>
+        <w:t>Discusión:</w:t>
+      </w:r>
+    </w:p>
+    <w:p>
+      <w:pPr>
+        <w:spacing w:line="240" w:lineRule="auto"/>
+      </w:pPr>
+      <w:r>
+        <w:t xml:space="preserve">Diferentes </w:t>
+      </w:r>
+      <w:r>
+        <w:t>observaciones</w:t>
+      </w:r>
+      <w:r>
+        <w:t xml:space="preserve"> demuestran un progreso evolutivo en el desarrollo de las alas de los </w:t>
+      </w:r>
+      <w:r>
+        <w:t>murciélagos, luego atípicas</w:t>
+      </w:r>
+      <w:r>
+        <w:t xml:space="preserve"> entradas </w:t>
+      </w:r>
+      <w:r>
+        <w:t>somato sensoriales</w:t>
+      </w:r>
+      <w:r>
+        <w:t xml:space="preserve"> que</w:t>
+      </w:r>
+      <w:r>
+        <w:t xml:space="preserve"> les</w:t>
+      </w:r>
+      <w:r>
+        <w:t xml:space="preserve"> permiten un mejor control de vuelo. </w:t>
+      </w:r>
+      <w:r>
+        <w:t xml:space="preserve">Los resultados sugieren que la ontogenia de </w:t>
+      </w:r>
+      <w:r>
+        <w:t xml:space="preserve">sus </w:t>
+      </w:r>
+      <w:r>
+        <w:t>alas ha llevado a un desarrollo inusual de los circuitos táctiles.</w:t>
+      </w:r>
+      <w:r>
+        <w:t xml:space="preserve"> Se puede suponer que la inervación </w:t>
+      </w:r>
+      <w:r>
+        <w:t>torácica media y baja</w:t>
+      </w:r>
+      <w:r>
+        <w:t xml:space="preserve"> se derivada de un desarrollo del tronco. D</w:t>
+      </w:r>
+      <w:r>
+        <w:t>urante este desarrollo, la p</w:t>
+      </w:r>
+      <w:r>
+        <w:t>ropiocepción</w:t>
+      </w:r>
+      <w:r>
+        <w:t xml:space="preserve"> de las extremidades anteriores requiere neuronas motoras para capturas sus presas. Los folículos sirve</w:t>
+      </w:r>
+      <w:r>
+        <w:t>n</w:t>
+      </w:r>
+      <w:r>
+        <w:t xml:space="preserve"> como </w:t>
+      </w:r>
+      <w:proofErr w:type="spellStart"/>
+      <w:r>
+        <w:t>bio</w:t>
+      </w:r>
+      <w:proofErr w:type="spellEnd"/>
+      <w:r>
+        <w:t>-sensores para detectar cambios en el flujo del aire y proveer una rápida retroalimentación. Luego, no se habla únicamente de volar sino de una sensación del vuelo. Finalmente, esto abre nuevas interrogantes, sobre los receptores táctiles como una ventaja selectiva. Futuros estudios pueden beneficiarse sobre el entender la evolución y especializaciones somato sensorial y motora en las alas de los murciélagos.</w:t>
+      </w:r>
+    </w:p>
+    <w:p>
+      <w:pPr>
+        <w:spacing w:line="240" w:lineRule="auto"/>
+        <w:jc w:val="center"/>
+        <w:rPr>
+          <w:b/>
+        </w:rPr>
+      </w:pPr>
+      <w:r>
+        <w:rPr>
+          <w:b/>
+        </w:rPr>
+        <w:t>J</w:t>
+      </w:r>
+      <w:r>
+        <w:rPr>
+          <w:b/>
+        </w:rPr>
+        <w:t>USTIFICACIÓN SELECCIÓN ARTÍCULO</w:t>
+      </w:r>
+    </w:p>
+    <w:p>
+      <w:pPr>
+        <w:spacing w:line="240" w:lineRule="auto"/>
+      </w:pPr>
+      <w:r>
+        <w:t xml:space="preserve">La selección de este articulo nace </w:t>
+      </w:r>
+      <w:r>
+        <w:t xml:space="preserve">de dos motivaciones la primera está relacionada con la parte biológica de estos animales como el ser los únicos mamíferos capaces de mantener un vuelo sostenido, el ser cazadores nocturnos que usan la eco localización para capturar a sus presas. Luego surge, el entender como en tan pequeños animales existen componentes </w:t>
+      </w:r>
+      <w:r>
+        <w:t xml:space="preserve">tan complejos </w:t>
+      </w:r>
+      <w:r>
+        <w:t xml:space="preserve">que ni siquiera lo humanos hemos podido desarrollar. Para seleccionar este articulo realice </w:t>
+      </w:r>
+      <w:r>
+        <w:t>u</w:t>
+      </w:r>
+      <w:r>
+        <w:t>n</w:t>
+      </w:r>
+      <w:r>
+        <w:t>a</w:t>
+      </w:r>
+      <w:r>
+        <w:t xml:space="preserve"> investigación previa </w:t>
+      </w:r>
+      <w:r>
+        <w:t xml:space="preserve">de diferentes fuentes las cuales fueron determinantes ya que en la mayoría realizaban una distinción entre la complejidad aerodinámica de los murciélagos y como su influencia fue determinante en los principios actuales de la eco-localización. Opte por </w:t>
+      </w:r>
+      <w:r>
+        <w:lastRenderedPageBreak/>
+        <w:t>la primera opción ya que está relacionada con las partes somato sensorial y somato motora, que son grandes campos en la neurociencia cognitiva, pero en este caso se centran en una necesidad especifica el entender la r</w:t>
+      </w:r>
+      <w:r>
+        <w:t xml:space="preserve">eacción </w:t>
+      </w:r>
+      <w:r>
+        <w:t>somato-s</w:t>
+      </w:r>
+      <w:r>
+        <w:t xml:space="preserve">ensorial </w:t>
+      </w:r>
+      <w:r>
+        <w:t>d</w:t>
+      </w:r>
+      <w:r>
+        <w:t xml:space="preserve">el </w:t>
+      </w:r>
+      <w:r>
+        <w:t>c</w:t>
+      </w:r>
+      <w:r>
+        <w:t xml:space="preserve">ontrol </w:t>
+      </w:r>
+      <w:r>
+        <w:t>d</w:t>
+      </w:r>
+      <w:r>
+        <w:t xml:space="preserve">e </w:t>
+      </w:r>
+      <w:r>
+        <w:t>v</w:t>
+      </w:r>
+      <w:r>
+        <w:t xml:space="preserve">uelo </w:t>
+      </w:r>
+      <w:r>
+        <w:t>e</w:t>
+      </w:r>
+      <w:r>
+        <w:t xml:space="preserve">n </w:t>
+      </w:r>
+      <w:r>
+        <w:t>m</w:t>
+      </w:r>
+      <w:r>
+        <w:t>urciélagos</w:t>
+      </w:r>
+      <w:r>
+        <w:t xml:space="preserve">. </w:t>
+      </w:r>
+    </w:p>
+    <w:p>
+      <w:pPr>
+        <w:spacing w:line="240" w:lineRule="auto"/>
+      </w:pPr>
+      <w:r>
+        <w:t>Una motivación adicional para</w:t>
+      </w:r>
+      <w:r>
+        <w:t xml:space="preserve"> la selección de este articulo surge de una necesidad </w:t>
+      </w:r>
+      <w:r>
+        <w:t>tecnológica</w:t>
+      </w:r>
+      <w:r>
+        <w:t xml:space="preserve"> que siento que sigue </w:t>
       </w:r>
       <w:r>
         <w:t>s</w:t>
       </w:r>
       <w:r>
-        <w:t xml:space="preserve"> en las alas. Se inyecto FM1-43 para visualizar las neuronas sensoriales, luego tres tipos de sensores fueron </w:t>
-      </w:r>
-      <w:r>
-        <w:lastRenderedPageBreak/>
-        <w:t xml:space="preserve">distinguidos. Estos son </w:t>
-      </w:r>
-      <w:r>
-        <w:t>comparables</w:t>
-      </w:r>
-      <w:r>
-        <w:t xml:space="preserve"> con</w:t>
-      </w:r>
-      <w:r>
-        <w:t xml:space="preserve"> inervaciones de </w:t>
-      </w:r>
-      <w:r>
-        <w:t>las cé</w:t>
-      </w:r>
-      <w:r>
-        <w:t>lula</w:t>
-      </w:r>
-      <w:r>
-        <w:t>s</w:t>
-      </w:r>
-      <w:r>
-        <w:t xml:space="preserve"> Merkel en otras especies. Luego es consistente que estas células estén distribuidas cerca de folículos </w:t>
-      </w:r>
-      <w:r>
-        <w:t>cerca de los</w:t>
-      </w:r>
-      <w:r>
-        <w:t xml:space="preserve"> receptores. Sin embargo, en los roedores esta</w:t>
-      </w:r>
-      <w:r>
-        <w:t>s</w:t>
+        <w:t>iendo un reto en la actualidad. E</w:t>
+      </w:r>
+      <w:r>
+        <w:t xml:space="preserve">n mi trabajo me desarrollo como brigadista de evacuación y hace un tiempo tome un curso de técnicas de rescate en espacios confinados ante destres naturales o incendios, esto luego del terremoto en Ecuador el 2016. Luego, es necesario el desarrollo de nuevos robots </w:t>
+      </w:r>
+      <w:proofErr w:type="spellStart"/>
+      <w:r>
+        <w:t>bio</w:t>
+      </w:r>
+      <w:proofErr w:type="spellEnd"/>
+      <w:r>
+        <w:t>-inspirados que puedan cumplir con los siguientes objetivos, robots que puedan mantener su vuelo en situaciones extremas,</w:t>
       </w:r>
       <w:r>
         <w:t xml:space="preserve"> </w:t>
       </w:r>
       <w:r>
-        <w:t>célula</w:t>
-      </w:r>
-      <w:r>
-        <w:t xml:space="preserve">s solo se asocian con el 2% de su </w:t>
-      </w:r>
-      <w:r>
-        <w:t xml:space="preserve">pelo, pero en los murciélagos un 47% están yuxtapuestas. En decir muchos pelos en las alas están dualmente inervados por terminaciones </w:t>
+        <w:t>el poder comprimir sus estructuras motoras en espacios pequeños, crear representaciones virtuales en 3D en lugares obscuros o de difícil acceso y el tener una gran capacidad sensorial táctil para detectar temperaturas y superficies, para de esta manera ayudar y guiar a los rescatistas hacia donde se encuentran personas atrapadas.</w:t>
+      </w:r>
+    </w:p>
+    <w:p>
+      <w:pPr>
+        <w:spacing w:line="240" w:lineRule="auto"/>
+        <w:jc w:val="center"/>
+        <w:rPr>
+          <w:b/>
+        </w:rPr>
+      </w:pPr>
+    </w:p>
+    <w:p>
+      <w:pPr>
+        <w:spacing w:line="240" w:lineRule="auto"/>
+        <w:jc w:val="center"/>
+        <w:rPr>
+          <w:b/>
+        </w:rPr>
+      </w:pPr>
+      <w:r>
+        <w:rPr>
+          <w:b/>
+        </w:rPr>
+        <w:t>P</w:t>
+      </w:r>
+      <w:r>
+        <w:rPr>
+          <w:b/>
+        </w:rPr>
+        <w:t xml:space="preserve">ROTOTIPO </w:t>
       </w:r>
       <w:proofErr w:type="spellStart"/>
       <w:r>
-        <w:t>lancelot</w:t>
+        <w:rPr>
+          <w:b/>
+        </w:rPr>
+        <w:t>BIO-</w:t>
+      </w:r>
+      <w:r>
+        <w:rPr>
+          <w:b/>
+        </w:rPr>
+        <w:t>MURCIELAGO</w:t>
       </w:r>
       <w:proofErr w:type="spellEnd"/>
       <w:r>
-        <w:t xml:space="preserve"> y células Merkel que representa un tipo de paralelismo sensorial al surcar en el aire. Este proceso sistemático revela una distribución diferencial sensorial de terminaciones en las alas al volar.</w:t>
-      </w:r>
-    </w:p>
-    <w:p>
-      <w:pPr>
-        <w:spacing w:line="240" w:lineRule="auto"/>
-        <w:rPr>
-          <w:b/>
-        </w:rPr>
-      </w:pPr>
-      <w:r>
-        <w:rPr>
-          <w:b/>
-        </w:rPr>
-        <w:t xml:space="preserve">Representación </w:t>
-      </w:r>
-      <w:r>
-        <w:rPr>
-          <w:b/>
-        </w:rPr>
-        <w:t>Cor</w:t>
-      </w:r>
-      <w:r>
-        <w:rPr>
-          <w:b/>
-        </w:rPr>
-        <w:t>tical para entradas táctiles:</w:t>
-      </w:r>
-    </w:p>
-    <w:p>
-      <w:pPr>
-        <w:spacing w:line="240" w:lineRule="auto"/>
-      </w:pPr>
-      <w:r>
-        <w:t xml:space="preserve">Para determinar cómo las entradas sensoriales se encuentran distribuidas en la corteza cortical, se estimularon las alas con </w:t>
-      </w:r>
-      <w:r>
-        <w:t>un</w:t>
-      </w:r>
-      <w:r>
-        <w:t xml:space="preserve"> estimulador táctil (von Frey </w:t>
-      </w:r>
-      <w:proofErr w:type="spellStart"/>
-      <w:r>
-        <w:t>filament</w:t>
-      </w:r>
-      <w:proofErr w:type="spellEnd"/>
-      <w:r>
-        <w:t>)</w:t>
-      </w:r>
-      <w:r>
-        <w:t xml:space="preserve"> y pequeñas emisiones de flujo de aire</w:t>
-      </w:r>
-      <w:r>
-        <w:t xml:space="preserve">. Existió una respuesta neuronal se distribuyó en diez sitios sensibles </w:t>
-      </w:r>
-      <w:r>
-        <w:t>a estos estímulos, dando como resultado que estos activan ciertas rutas neuronales comunes.</w:t>
-      </w:r>
-      <w:r>
-        <w:t xml:space="preserve"> Mapas de grupos sensitivos y receptores distribuidos proveen ideas sobre especializaciones somato sensoriales que proveen a las extremidades anteriores de los murciélagos guiar los comportamientos moto</w:t>
-      </w:r>
-      <w:r>
-        <w:t>res y que anatómicamente se encuentra especializados para respuestas táctiles o de aire.</w:t>
-      </w:r>
-    </w:p>
-    <w:p>
-      <w:pPr>
-        <w:spacing w:line="240" w:lineRule="auto"/>
-        <w:rPr>
-          <w:b/>
-        </w:rPr>
-      </w:pPr>
-      <w:r>
-        <w:rPr>
-          <w:b/>
-        </w:rPr>
-        <w:t>Discusión:</w:t>
-      </w:r>
-    </w:p>
-    <w:p>
-      <w:pPr>
-        <w:spacing w:line="240" w:lineRule="auto"/>
-      </w:pPr>
-      <w:r>
-        <w:t xml:space="preserve">Diferentes </w:t>
-      </w:r>
-      <w:r>
-        <w:t>observaciones</w:t>
-      </w:r>
-      <w:r>
-        <w:t xml:space="preserve"> demuestran un progreso evolutivo en el desarrollo de las alas de los </w:t>
-      </w:r>
-      <w:r>
-        <w:t>murciélagos, luego atípicas</w:t>
-      </w:r>
-      <w:r>
-        <w:t xml:space="preserve"> entradas </w:t>
-      </w:r>
-      <w:r>
-        <w:t>somato sensoriales</w:t>
-      </w:r>
-      <w:r>
-        <w:t xml:space="preserve"> que</w:t>
-      </w:r>
-      <w:r>
-        <w:t xml:space="preserve"> les</w:t>
-      </w:r>
-      <w:r>
-        <w:t xml:space="preserve"> permiten un mejor control de vuelo. </w:t>
-      </w:r>
-      <w:r>
-        <w:t xml:space="preserve">Los resultados sugieren que la ontogenia de </w:t>
-      </w:r>
-      <w:r>
-        <w:t xml:space="preserve">sus </w:t>
-      </w:r>
-      <w:r>
-        <w:t>alas ha llevado a un desarrollo inusual de los circuitos táctiles.</w:t>
-      </w:r>
-      <w:r>
-        <w:t xml:space="preserve"> Se puede suponer que la inervación </w:t>
-      </w:r>
-      <w:r>
-        <w:t>torácica media y baja</w:t>
-      </w:r>
-      <w:r>
-        <w:t xml:space="preserve"> se derivada de un desarrollo del tronco. D</w:t>
-      </w:r>
-      <w:r>
-        <w:t>urante este desarrollo, la p</w:t>
-      </w:r>
-      <w:r>
-        <w:t>ropiocepción</w:t>
-      </w:r>
-      <w:r>
-        <w:t xml:space="preserve"> de las extremidades anteriores requiere neuronas motoras para capturas sus presas. Los folículos sirve</w:t>
-      </w:r>
-      <w:r>
-        <w:t>n</w:t>
-      </w:r>
-      <w:r>
-        <w:t xml:space="preserve"> como </w:t>
-      </w:r>
-      <w:proofErr w:type="spellStart"/>
-      <w:r>
-        <w:t>bio</w:t>
-      </w:r>
-      <w:proofErr w:type="spellEnd"/>
-      <w:r>
-        <w:t>-sensores para detectar cambios en el flujo del aire y proveer una rápida retroalimentación. Luego, no se habla únicamente de volar sino de una sensación del vuelo. Finalmente, esto abre nuevas interrogantes, sobre los receptores táctiles como una ventaja selectiva. Futuros estudios pueden beneficiarse sobre el entender la evolución y especializaciones somato sensorial y motora en las alas de los murciélagos.</w:t>
-      </w:r>
-    </w:p>
-    <w:p>
-      <w:pPr>
-        <w:spacing w:line="240" w:lineRule="auto"/>
-        <w:rPr>
-          <w:b/>
-        </w:rPr>
-      </w:pPr>
-      <w:r>
-        <w:rPr>
-          <w:b/>
-        </w:rPr>
-        <w:t>Justificación selección artículo:</w:t>
-      </w:r>
-    </w:p>
-    <w:p>
-      <w:pPr>
-        <w:spacing w:line="240" w:lineRule="auto"/>
-      </w:pPr>
-      <w:r>
-        <w:t xml:space="preserve">La selección de este articulo nace </w:t>
-      </w:r>
-      <w:r>
-        <w:t xml:space="preserve">de dos motivaciones la primera está relacionada con la parte biológica de estos animales como el ser los únicos mamíferos capaces de mantener un vuelo sostenido, el ser cazadores nocturnos que usan la eco localización para capturar a sus presas. Luego surge, el entender como en tan pequeños animales existen tantos componentes que ni siquiera lo humanos hemos podido desarrollar. Para seleccionar este articulo realice </w:t>
-      </w:r>
-      <w:r>
-        <w:t>u</w:t>
-      </w:r>
-      <w:r>
-        <w:t>n</w:t>
-      </w:r>
-      <w:r>
-        <w:t>a</w:t>
-      </w:r>
-      <w:r>
-        <w:t xml:space="preserve"> investigación previa </w:t>
-      </w:r>
-      <w:r>
-        <w:t>de diferentes fuentes las cuales fueron determinantes ya que en la mayoría realizaban una distinción entre la complejidad aerodinámica de los murciélagos y como su influencia fue determinante en los principios actuales de la eco-localización. Opte por la primera opción ya que está relacionada con las partes somato sensorial y somato motora, que son grandes campos en la neurociencia cognitiva, pero en este caso se centran en una necesidad especifica el entender la r</w:t>
-      </w:r>
-      <w:r>
-        <w:t xml:space="preserve">eacción </w:t>
-      </w:r>
-      <w:r>
-        <w:t>somato-s</w:t>
-      </w:r>
-      <w:r>
-        <w:t xml:space="preserve">ensorial </w:t>
-      </w:r>
-      <w:r>
-        <w:t>d</w:t>
-      </w:r>
-      <w:r>
-        <w:t xml:space="preserve">el </w:t>
-      </w:r>
-      <w:r>
-        <w:t>c</w:t>
-      </w:r>
-      <w:r>
-        <w:t xml:space="preserve">ontrol </w:t>
-      </w:r>
-      <w:r>
-        <w:t>d</w:t>
-      </w:r>
-      <w:r>
-        <w:t xml:space="preserve">e </w:t>
-      </w:r>
-      <w:r>
-        <w:t>v</w:t>
-      </w:r>
-      <w:r>
-        <w:t xml:space="preserve">uelo </w:t>
-      </w:r>
-      <w:r>
-        <w:t>e</w:t>
-      </w:r>
-      <w:r>
-        <w:t xml:space="preserve">n </w:t>
-      </w:r>
-      <w:r>
-        <w:t>m</w:t>
-      </w:r>
-      <w:r>
-        <w:t>urciélagos</w:t>
-      </w:r>
-      <w:r>
-        <w:t xml:space="preserve">. </w:t>
-      </w:r>
-    </w:p>
-    <w:p>
-      <w:pPr>
-        <w:spacing w:line="240" w:lineRule="auto"/>
-      </w:pPr>
-      <w:r>
-        <w:lastRenderedPageBreak/>
-        <w:t>Una motivación adicional para</w:t>
-      </w:r>
-      <w:r>
-        <w:t xml:space="preserve"> la selección de este articulo surge de una necesidad </w:t>
-      </w:r>
-      <w:r>
-        <w:t>tecnológica</w:t>
-      </w:r>
-      <w:r>
-        <w:t xml:space="preserve"> que siento que sigue </w:t>
-      </w:r>
-      <w:r>
-        <w:t>s</w:t>
-      </w:r>
-      <w:r>
-        <w:t>iendo un reto en la actualidad. E</w:t>
-      </w:r>
-      <w:r>
-        <w:t xml:space="preserve">n mi trabajo me desarrollo como brigadista de evacuación y hace un tiempo tome un curso de técnicas de rescate </w:t>
-      </w:r>
-      <w:r>
-        <w:t xml:space="preserve">en </w:t>
-      </w:r>
-      <w:r>
-        <w:t>espacios</w:t>
-      </w:r>
-      <w:r>
-        <w:t xml:space="preserve"> confinados </w:t>
-      </w:r>
-      <w:r>
-        <w:t xml:space="preserve">ante destres naturales o incendios, esto luego del terremoto en Ecuador el 2016. Luego, es necesario el desarrollo de nuevos robots </w:t>
-      </w:r>
-      <w:proofErr w:type="spellStart"/>
-      <w:r>
-        <w:t>bio</w:t>
-      </w:r>
-      <w:proofErr w:type="spellEnd"/>
-      <w:r>
-        <w:t>-inspirados que puedan cumplir con los siguientes objetivos, robots que puedan mantener su vuelo en situaciones extremas,</w:t>
-      </w:r>
-      <w:r>
+        <w:rPr>
+          <w:b/>
+        </w:rPr>
         <w:t xml:space="preserve"> </w:t>
       </w:r>
       <w:r>
-        <w:t>el poder comprimir sus estructuras motoras en espacios pequeños, crear representaciones virtuales en 3D en lugares obscuros o de difícil acceso y el tener una gran capacidad sensorial táctil para detectar temperaturas y superficies, para de esta manera ayudar y guiar a los rescatistas hacia donde se encuentran personas atrapadas.</w:t>
-      </w:r>
-    </w:p>
-    <w:p>
-      <w:pPr>
-        <w:spacing w:line="240" w:lineRule="auto"/>
-      </w:pPr>
+        <w:rPr>
+          <w:b/>
+        </w:rPr>
+        <w:t>-RESCATE</w:t>
+      </w:r>
+    </w:p>
+    <w:p>
+      <w:pPr>
+        <w:spacing w:line="240" w:lineRule="auto"/>
+      </w:pPr>
+      <w:r>
+        <w:rPr>
+          <w:b/>
+        </w:rPr>
+        <w:t>Introducción:</w:t>
+      </w:r>
       <w:r>
         <w:t xml:space="preserve"> </w:t>
       </w:r>
-    </w:p>
-    <w:p>
-      <w:pPr>
-        <w:spacing w:line="240" w:lineRule="auto"/>
-      </w:pPr>
-      <w:r>
-        <w:t xml:space="preserve"> </w:t>
-      </w:r>
+      <w:bookmarkEnd w:id="0"/>
+    </w:p>
+    <w:p>
+      <w:pPr>
+        <w:spacing w:line="240" w:lineRule="auto"/>
+      </w:pPr>
+    </w:p>
+    <w:p>
+      <w:pPr>
+        <w:spacing w:line="240" w:lineRule="auto"/>
+      </w:pPr>
       <w:r>
         <w:rPr>
           <w:noProof/>
-          <w:lang w:val="en-US" w:eastAsia="en-US"/>
         </w:rPr>
         <w:drawing>
-          <wp:inline distT="0" distB="0" distL="0" distR="0" wp14:anchorId="120CCC88" wp14:editId="100F2A24">
-            <wp:extent cx="3781425" cy="4638675"/>
-            <wp:effectExtent l="0" t="0" r="9525" b="9525"/>
-            <wp:docPr id="3" name="Imagen 3"/>
+          <wp:inline distT="0" distB="0" distL="0" distR="0" wp14:anchorId="1A34C0FD" wp14:editId="74DC6FE4">
+            <wp:extent cx="5199797" cy="3593465"/>
+            <wp:effectExtent l="0" t="0" r="1270" b="6985"/>
+            <wp:docPr id="8" name="Imagen 8"/>
+            <wp:cNvGraphicFramePr>
+              <a:graphicFrameLocks xmlns:a="http://schemas.openxmlformats.org/drawingml/2006/main" noChangeAspect="1"/>
+            </wp:cNvGraphicFramePr>
+            <a:graphic xmlns:a="http://schemas.openxmlformats.org/drawingml/2006/main">
+              <a:graphicData uri="http://schemas.openxmlformats.org/drawingml/2006/picture">
+                <pic:pic xmlns:pic="http://schemas.openxmlformats.org/drawingml/2006/picture">
+                  <pic:nvPicPr>
+                    <pic:cNvPr id="0" name="Picture 2"/>
+                    <pic:cNvPicPr>
+                      <a:picLocks noChangeAspect="1" noChangeArrowheads="1"/>
+                    </pic:cNvPicPr>
+                  </pic:nvPicPr>
+                  <pic:blipFill>
+                    <a:blip r:embed="rId11" cstate="print">
+                      <a:extLst>
+                        <a:ext uri="{28A0092B-C50C-407E-A947-70E740481C1C}">
+                          <a14:useLocalDpi xmlns:a14="http://schemas.microsoft.com/office/drawing/2010/main" val="0"/>
+                        </a:ext>
+                      </a:extLst>
+                    </a:blip>
+                    <a:srcRect/>
+                    <a:stretch>
+                      <a:fillRect/>
+                    </a:stretch>
+                  </pic:blipFill>
+                  <pic:spPr bwMode="auto">
+                    <a:xfrm>
+                      <a:off x="0" y="0"/>
+                      <a:ext cx="5205549" cy="3597440"/>
+                    </a:xfrm>
+                    <a:prstGeom prst="rect">
+                      <a:avLst/>
+                    </a:prstGeom>
+                    <a:noFill/>
+                    <a:ln>
+                      <a:noFill/>
+                    </a:ln>
+                  </pic:spPr>
+                </pic:pic>
+              </a:graphicData>
+            </a:graphic>
+          </wp:inline>
+        </w:drawing>
+      </w:r>
+    </w:p>
+    <w:p>
+      <w:pPr>
+        <w:spacing w:line="240" w:lineRule="auto"/>
+      </w:pPr>
+    </w:p>
+    <w:p>
+      <w:pPr>
+        <w:spacing w:line="240" w:lineRule="auto"/>
+      </w:pPr>
+    </w:p>
+    <w:p>
+      <w:pPr>
+        <w:spacing w:line="240" w:lineRule="auto"/>
+      </w:pPr>
+    </w:p>
+    <w:p>
+      <w:pPr>
+        <w:spacing w:line="240" w:lineRule="auto"/>
+      </w:pPr>
+    </w:p>
+    <w:p>
+      <w:pPr>
+        <w:spacing w:line="240" w:lineRule="auto"/>
+      </w:pPr>
+    </w:p>
+    <w:p>
+      <w:pPr>
+        <w:spacing w:line="240" w:lineRule="auto"/>
+      </w:pPr>
+    </w:p>
+    <w:p>
+      <w:pPr>
+        <w:spacing w:line="240" w:lineRule="auto"/>
+      </w:pPr>
+    </w:p>
+    <w:p>
+      <w:pPr>
+        <w:spacing w:line="240" w:lineRule="auto"/>
+      </w:pPr>
+    </w:p>
+    <w:p>
+      <w:pPr>
+        <w:spacing w:line="240" w:lineRule="auto"/>
+      </w:pPr>
+    </w:p>
+    <w:p>
+      <w:pPr>
+        <w:spacing w:line="240" w:lineRule="auto"/>
+      </w:pPr>
+    </w:p>
+    <w:p>
+      <w:pPr>
+        <w:spacing w:line="240" w:lineRule="auto"/>
+      </w:pPr>
+    </w:p>
+    <w:p>
+      <w:pPr>
+        <w:spacing w:line="240" w:lineRule="auto"/>
+      </w:pPr>
+    </w:p>
+    <w:p>
+      <w:pPr>
+        <w:spacing w:line="240" w:lineRule="auto"/>
+      </w:pPr>
+    </w:p>
+    <w:p>
+      <w:pPr>
+        <w:spacing w:line="240" w:lineRule="auto"/>
+      </w:pPr>
+    </w:p>
+    <w:p>
+      <w:pPr>
+        <w:spacing w:line="240" w:lineRule="auto"/>
+      </w:pPr>
+    </w:p>
+    <w:p>
+      <w:pPr>
+        <w:spacing w:line="240" w:lineRule="auto"/>
+      </w:pPr>
+    </w:p>
+    <w:p>
+      <w:pPr>
+        <w:spacing w:line="240" w:lineRule="auto"/>
+      </w:pPr>
+    </w:p>
+    <w:p>
+      <w:pPr>
+        <w:spacing w:line="240" w:lineRule="auto"/>
+      </w:pPr>
+    </w:p>
+    <w:p>
+      <w:pPr>
+        <w:spacing w:line="240" w:lineRule="auto"/>
+      </w:pPr>
+    </w:p>
+    <w:p>
+      <w:pPr>
+        <w:spacing w:line="240" w:lineRule="auto"/>
+      </w:pPr>
+    </w:p>
+    <w:p>
+      <w:pPr>
+        <w:spacing w:line="240" w:lineRule="auto"/>
+      </w:pPr>
+    </w:p>
+    <w:p>
+      <w:pPr>
+        <w:spacing w:line="240" w:lineRule="auto"/>
+      </w:pPr>
+    </w:p>
+    <w:p>
+      <w:pPr>
+        <w:spacing w:line="240" w:lineRule="auto"/>
+      </w:pPr>
+    </w:p>
+    <w:p>
+      <w:pPr>
+        <w:spacing w:line="240" w:lineRule="auto"/>
+      </w:pPr>
+    </w:p>
+    <w:p>
+      <w:pPr>
+        <w:spacing w:line="240" w:lineRule="auto"/>
+      </w:pPr>
+    </w:p>
+    <w:p>
+      <w:pPr>
+        <w:spacing w:line="240" w:lineRule="auto"/>
+      </w:pPr>
+    </w:p>
+    <w:p>
+      <w:pPr>
+        <w:spacing w:line="240" w:lineRule="auto"/>
+      </w:pPr>
+      <w:r>
+        <w:rPr>
+          <w:noProof/>
+        </w:rPr>
+        <w:drawing>
+          <wp:inline distT="0" distB="0" distL="0" distR="0" wp14:anchorId="28CE7F52" wp14:editId="44D24024">
+            <wp:extent cx="5219700" cy="3164840"/>
+            <wp:effectExtent l="0" t="0" r="0" b="0"/>
+            <wp:docPr id="5" name="Imagen 5"/>
             <wp:cNvGraphicFramePr>
               <a:graphicFrameLocks xmlns:a="http://schemas.openxmlformats.org/drawingml/2006/main" noChangeAspect="1"/>
             </wp:cNvGraphicFramePr>
@@ -2877,7 +3499,7 @@
                     <pic:cNvPicPr/>
                   </pic:nvPicPr>
                   <pic:blipFill>
-                    <a:blip r:embed="rId11"/>
+                    <a:blip r:embed="rId12"/>
                     <a:stretch>
                       <a:fillRect/>
                     </a:stretch>
@@ -2885,7 +3507,7 @@
                   <pic:spPr>
                     <a:xfrm>
                       <a:off x="0" y="0"/>
-                      <a:ext cx="3781425" cy="4638675"/>
+                      <a:ext cx="5219700" cy="3164840"/>
                     </a:xfrm>
                     <a:prstGeom prst="rect">
                       <a:avLst/>
@@ -2897,11 +3519,1287 @@
           </wp:inline>
         </w:drawing>
       </w:r>
-      <w:bookmarkEnd w:id="0"/>
+    </w:p>
+    <w:p>
+      <w:pPr>
+        <w:spacing w:line="240" w:lineRule="auto"/>
+      </w:pPr>
+      <w:r>
+        <w:t>Estimulo Neurona</w:t>
+      </w:r>
+    </w:p>
+    <w:p>
+      <w:pPr>
+        <w:spacing w:line="240" w:lineRule="auto"/>
+      </w:pPr>
+      <w:r>
+        <w:t>Sinapsis-Detector</w:t>
+      </w:r>
+    </w:p>
+    <w:p>
+      <w:pPr>
+        <w:spacing w:line="240" w:lineRule="auto"/>
+      </w:pPr>
+      <w:proofErr w:type="spellStart"/>
+      <w:r>
+        <w:t>Interneurona</w:t>
+      </w:r>
+      <w:proofErr w:type="spellEnd"/>
+    </w:p>
+    <w:p>
+      <w:pPr>
+        <w:spacing w:line="240" w:lineRule="auto"/>
+      </w:pPr>
+      <w:r>
+        <w:t>Motora-</w:t>
+      </w:r>
+      <w:proofErr w:type="spellStart"/>
+      <w:r>
+        <w:t>Impuslo</w:t>
+      </w:r>
+      <w:proofErr w:type="spellEnd"/>
+      <w:r>
+        <w:t xml:space="preserve"> eléctrico contracción fibra muscular</w:t>
+      </w:r>
+    </w:p>
+    <w:p>
+      <w:pPr>
+        <w:spacing w:line="240" w:lineRule="auto"/>
+      </w:pPr>
+    </w:p>
+    <w:p>
+      <w:pPr>
+        <w:spacing w:line="240" w:lineRule="auto"/>
+        <w:rPr>
+          <w:rFonts w:cs="Calibri"/>
+          <w:b/>
+          <w:color w:val="auto"/>
+          <w:sz w:val="40"/>
+          <w:szCs w:val="40"/>
+          <w:lang w:val="es" w:eastAsia="en-US"/>
+        </w:rPr>
+      </w:pPr>
+      <w:r>
+        <w:rPr>
+          <w:rFonts w:cs="Calibri"/>
+          <w:b/>
+          <w:color w:val="auto"/>
+          <w:sz w:val="40"/>
+          <w:szCs w:val="40"/>
+          <w:lang w:val="es" w:eastAsia="en-US"/>
+        </w:rPr>
+        <w:lastRenderedPageBreak/>
+        <w:t>Sensores</w:t>
+      </w:r>
+      <w:r>
+        <w:rPr>
+          <w:rFonts w:cs="Calibri"/>
+          <w:b/>
+          <w:color w:val="auto"/>
+          <w:sz w:val="40"/>
+          <w:szCs w:val="40"/>
+          <w:lang w:val="es" w:eastAsia="en-US"/>
+        </w:rPr>
+        <w:t xml:space="preserve"> </w:t>
+      </w:r>
+      <w:r>
+        <w:rPr>
+          <w:rFonts w:cs="Calibri"/>
+          <w:b/>
+          <w:color w:val="auto"/>
+          <w:sz w:val="40"/>
+          <w:szCs w:val="40"/>
+          <w:lang w:val="es" w:eastAsia="en-US"/>
+        </w:rPr>
+        <w:t>t</w:t>
+      </w:r>
+      <w:r>
+        <w:rPr>
+          <w:rFonts w:cs="Calibri"/>
+          <w:b/>
+          <w:color w:val="auto"/>
+          <w:sz w:val="40"/>
+          <w:szCs w:val="40"/>
+          <w:lang w:val="es" w:eastAsia="en-US"/>
+        </w:rPr>
+        <w:t>ermodinámicos</w:t>
+      </w:r>
+      <w:r>
+        <w:rPr>
+          <w:rFonts w:cs="Calibri"/>
+          <w:b/>
+          <w:color w:val="auto"/>
+          <w:sz w:val="40"/>
+          <w:szCs w:val="40"/>
+          <w:lang w:val="es" w:eastAsia="en-US"/>
+        </w:rPr>
+        <w:t xml:space="preserve"> y presión de aire</w:t>
+      </w:r>
+    </w:p>
+    <w:p>
+      <w:pPr>
+        <w:spacing w:line="240" w:lineRule="auto"/>
+        <w:rPr>
+          <w:rFonts w:cs="Calibri"/>
+          <w:b/>
+          <w:bCs/>
+          <w:color w:val="auto"/>
+          <w:sz w:val="40"/>
+          <w:szCs w:val="40"/>
+          <w:lang w:val="es" w:eastAsia="en-US"/>
+        </w:rPr>
+      </w:pPr>
+      <w:r>
+        <w:rPr>
+          <w:rFonts w:cs="Calibri"/>
+          <w:b/>
+          <w:bCs/>
+          <w:color w:val="auto"/>
+          <w:sz w:val="40"/>
+          <w:szCs w:val="40"/>
+          <w:lang w:val="es" w:eastAsia="en-US"/>
+        </w:rPr>
+        <w:t xml:space="preserve">Membrana </w:t>
+      </w:r>
+      <w:proofErr w:type="spellStart"/>
+      <w:r>
+        <w:rPr>
+          <w:rFonts w:cs="Calibri"/>
+          <w:b/>
+          <w:bCs/>
+          <w:color w:val="auto"/>
+          <w:sz w:val="40"/>
+          <w:szCs w:val="40"/>
+          <w:lang w:val="es" w:eastAsia="en-US"/>
+        </w:rPr>
+        <w:t>bio</w:t>
+      </w:r>
+      <w:proofErr w:type="spellEnd"/>
+      <w:r>
+        <w:rPr>
+          <w:rFonts w:cs="Calibri"/>
+          <w:b/>
+          <w:bCs/>
+          <w:color w:val="auto"/>
+          <w:sz w:val="40"/>
+          <w:szCs w:val="40"/>
+          <w:lang w:val="es" w:eastAsia="en-US"/>
+        </w:rPr>
+        <w:t>-digital</w:t>
+      </w:r>
+    </w:p>
+    <w:p>
+      <w:pPr>
+        <w:spacing w:line="240" w:lineRule="auto"/>
+        <w:rPr>
+          <w:rFonts w:cs="Calibri"/>
+          <w:b/>
+          <w:bCs/>
+          <w:color w:val="auto"/>
+          <w:sz w:val="40"/>
+          <w:szCs w:val="40"/>
+          <w:lang w:val="es" w:eastAsia="en-US"/>
+        </w:rPr>
+      </w:pPr>
+      <w:r>
+        <w:rPr>
+          <w:rFonts w:cs="Calibri"/>
+          <w:b/>
+          <w:bCs/>
+          <w:color w:val="auto"/>
+          <w:sz w:val="40"/>
+          <w:szCs w:val="40"/>
+          <w:lang w:val="es" w:eastAsia="en-US"/>
+        </w:rPr>
+        <w:t>Motores</w:t>
+      </w:r>
+      <w:r>
+        <w:rPr>
+          <w:rFonts w:cs="Calibri"/>
+          <w:b/>
+          <w:bCs/>
+          <w:color w:val="auto"/>
+          <w:sz w:val="40"/>
+          <w:szCs w:val="40"/>
+          <w:lang w:val="es" w:eastAsia="en-US"/>
+        </w:rPr>
+        <w:t xml:space="preserve"> retractiles</w:t>
+      </w:r>
+      <w:r>
+        <w:rPr>
+          <w:rFonts w:cs="Calibri"/>
+          <w:b/>
+          <w:bCs/>
+          <w:color w:val="auto"/>
+          <w:sz w:val="40"/>
+          <w:szCs w:val="40"/>
+          <w:lang w:val="es" w:eastAsia="en-US"/>
+        </w:rPr>
+        <w:t xml:space="preserve"> pliegue alas</w:t>
+      </w:r>
+    </w:p>
+    <w:p>
+      <w:pPr>
+        <w:spacing w:line="240" w:lineRule="auto"/>
+        <w:rPr>
+          <w:rFonts w:cs="Calibri"/>
+          <w:b/>
+          <w:color w:val="auto"/>
+          <w:sz w:val="40"/>
+          <w:szCs w:val="40"/>
+          <w:lang w:val="es" w:eastAsia="en-US"/>
+        </w:rPr>
+      </w:pPr>
+      <w:proofErr w:type="gramStart"/>
+      <w:r>
+        <w:rPr>
+          <w:rFonts w:cs="Calibri"/>
+          <w:b/>
+          <w:bCs/>
+          <w:color w:val="auto"/>
+          <w:sz w:val="40"/>
+          <w:szCs w:val="40"/>
+          <w:lang w:val="es" w:eastAsia="en-US"/>
+        </w:rPr>
+        <w:t>Bus salidas</w:t>
+      </w:r>
+      <w:proofErr w:type="gramEnd"/>
+      <w:r>
+        <w:rPr>
+          <w:rFonts w:cs="Calibri"/>
+          <w:b/>
+          <w:bCs/>
+          <w:color w:val="auto"/>
+          <w:sz w:val="40"/>
+          <w:szCs w:val="40"/>
+          <w:lang w:val="es" w:eastAsia="en-US"/>
+        </w:rPr>
+        <w:t xml:space="preserve"> motoras</w:t>
+      </w:r>
+    </w:p>
+    <w:p>
+      <w:pPr>
+        <w:spacing w:line="240" w:lineRule="auto"/>
+        <w:rPr>
+          <w:b/>
+          <w:color w:val="auto"/>
+        </w:rPr>
+      </w:pPr>
+    </w:p>
+    <w:p>
+      <w:pPr>
+        <w:spacing w:line="240" w:lineRule="auto"/>
+      </w:pPr>
+      <w:r>
+        <w:t>Procesador motor sináptico-digital</w:t>
+      </w:r>
+    </w:p>
+    <w:p>
+      <w:pPr>
+        <w:autoSpaceDE w:val="0"/>
+        <w:autoSpaceDN w:val="0"/>
+        <w:adjustRightInd w:val="0"/>
+        <w:spacing w:line="240" w:lineRule="auto"/>
+        <w:jc w:val="left"/>
+        <w:rPr>
+          <w:rFonts w:cs="Calibri"/>
+          <w:b/>
+          <w:bCs/>
+          <w:color w:val="auto"/>
+          <w:sz w:val="40"/>
+          <w:szCs w:val="40"/>
+          <w:lang w:val="es" w:eastAsia="en-US"/>
+        </w:rPr>
+      </w:pPr>
+      <w:proofErr w:type="spellStart"/>
+      <w:r>
+        <w:rPr>
+          <w:rFonts w:cs="Calibri"/>
+          <w:b/>
+          <w:bCs/>
+          <w:color w:val="auto"/>
+          <w:sz w:val="40"/>
+          <w:szCs w:val="40"/>
+          <w:lang w:val="es" w:eastAsia="en-US"/>
+        </w:rPr>
+        <w:t>Rac</w:t>
+      </w:r>
+      <w:proofErr w:type="spellEnd"/>
+      <w:r>
+        <w:rPr>
+          <w:rFonts w:cs="Calibri"/>
+          <w:b/>
+          <w:bCs/>
+          <w:color w:val="auto"/>
+          <w:sz w:val="40"/>
+          <w:szCs w:val="40"/>
+          <w:lang w:val="es" w:eastAsia="en-US"/>
+        </w:rPr>
+        <w:t xml:space="preserve"> y </w:t>
+      </w:r>
+      <w:r>
+        <w:rPr>
+          <w:rFonts w:cs="Calibri"/>
+          <w:b/>
+          <w:bCs/>
+          <w:color w:val="auto"/>
+          <w:sz w:val="40"/>
+          <w:szCs w:val="40"/>
+          <w:lang w:val="es" w:eastAsia="en-US"/>
+        </w:rPr>
+        <w:t>b</w:t>
+      </w:r>
+      <w:r>
+        <w:rPr>
+          <w:rFonts w:cs="Calibri"/>
+          <w:b/>
+          <w:bCs/>
+          <w:color w:val="auto"/>
+          <w:sz w:val="40"/>
+          <w:szCs w:val="40"/>
+          <w:lang w:val="es" w:eastAsia="en-US"/>
+        </w:rPr>
+        <w:t>us de</w:t>
+      </w:r>
+      <w:r>
+        <w:rPr>
+          <w:rFonts w:cs="Calibri"/>
+          <w:b/>
+          <w:bCs/>
+          <w:color w:val="auto"/>
+          <w:sz w:val="40"/>
+          <w:szCs w:val="40"/>
+          <w:lang w:val="es" w:eastAsia="en-US"/>
+        </w:rPr>
+        <w:t xml:space="preserve"> </w:t>
+      </w:r>
+      <w:r>
+        <w:rPr>
+          <w:rFonts w:cs="Calibri"/>
+          <w:b/>
+          <w:bCs/>
+          <w:color w:val="auto"/>
+          <w:sz w:val="40"/>
+          <w:szCs w:val="40"/>
+          <w:lang w:val="es" w:eastAsia="en-US"/>
+        </w:rPr>
+        <w:t>interconexión</w:t>
+      </w:r>
+    </w:p>
+    <w:p>
+      <w:pPr>
+        <w:autoSpaceDE w:val="0"/>
+        <w:autoSpaceDN w:val="0"/>
+        <w:adjustRightInd w:val="0"/>
+        <w:spacing w:line="240" w:lineRule="auto"/>
+        <w:jc w:val="left"/>
+        <w:rPr>
+          <w:rFonts w:cs="Calibri"/>
+          <w:b/>
+          <w:bCs/>
+          <w:color w:val="auto"/>
+          <w:sz w:val="40"/>
+          <w:szCs w:val="40"/>
+          <w:lang w:val="es" w:eastAsia="en-US"/>
+        </w:rPr>
+      </w:pPr>
+      <w:r>
+        <w:rPr>
+          <w:rFonts w:cs="Calibri"/>
+          <w:b/>
+          <w:bCs/>
+          <w:color w:val="auto"/>
+          <w:sz w:val="40"/>
+          <w:szCs w:val="40"/>
+          <w:lang w:val="es" w:eastAsia="en-US"/>
+        </w:rPr>
+        <w:t xml:space="preserve">procesadores </w:t>
+      </w:r>
+    </w:p>
+    <w:p>
+      <w:pPr>
+        <w:autoSpaceDE w:val="0"/>
+        <w:autoSpaceDN w:val="0"/>
+        <w:adjustRightInd w:val="0"/>
+        <w:spacing w:line="240" w:lineRule="auto"/>
+        <w:jc w:val="left"/>
+        <w:rPr>
+          <w:rFonts w:cs="Calibri"/>
+          <w:b/>
+          <w:bCs/>
+          <w:color w:val="auto"/>
+          <w:sz w:val="40"/>
+          <w:szCs w:val="40"/>
+          <w:lang w:val="es" w:eastAsia="en-US"/>
+        </w:rPr>
+      </w:pPr>
+      <w:r>
+        <w:rPr>
+          <w:rFonts w:cs="Calibri"/>
+          <w:b/>
+          <w:bCs/>
+          <w:color w:val="auto"/>
+          <w:sz w:val="40"/>
+          <w:szCs w:val="40"/>
+          <w:lang w:val="es" w:eastAsia="en-US"/>
+        </w:rPr>
+        <w:t>sináptico</w:t>
+      </w:r>
+      <w:r>
+        <w:rPr>
+          <w:rFonts w:cs="Calibri"/>
+          <w:b/>
+          <w:bCs/>
+          <w:color w:val="auto"/>
+          <w:sz w:val="40"/>
+          <w:szCs w:val="40"/>
+          <w:lang w:val="es" w:eastAsia="en-US"/>
+        </w:rPr>
+        <w:t xml:space="preserve"> </w:t>
+      </w:r>
+      <w:r>
+        <w:rPr>
+          <w:rFonts w:cs="Calibri"/>
+          <w:b/>
+          <w:bCs/>
+          <w:color w:val="auto"/>
+          <w:sz w:val="40"/>
+          <w:szCs w:val="40"/>
+          <w:lang w:val="es" w:eastAsia="en-US"/>
+        </w:rPr>
+        <w:t>digitales</w:t>
+      </w:r>
+    </w:p>
+    <w:p>
+      <w:pPr>
+        <w:autoSpaceDE w:val="0"/>
+        <w:autoSpaceDN w:val="0"/>
+        <w:adjustRightInd w:val="0"/>
+        <w:spacing w:line="240" w:lineRule="auto"/>
+        <w:jc w:val="left"/>
+        <w:rPr>
+          <w:rFonts w:cs="Calibri"/>
+          <w:b/>
+          <w:bCs/>
+          <w:color w:val="auto"/>
+          <w:sz w:val="40"/>
+          <w:szCs w:val="40"/>
+          <w:lang w:val="es" w:eastAsia="en-US"/>
+        </w:rPr>
+      </w:pPr>
+      <w:r>
+        <w:rPr>
+          <w:rFonts w:cs="Calibri"/>
+          <w:b/>
+          <w:bCs/>
+          <w:color w:val="auto"/>
+          <w:sz w:val="40"/>
+          <w:szCs w:val="40"/>
+          <w:lang w:val="es" w:eastAsia="en-US"/>
+        </w:rPr>
+        <w:t>Bus interconexión</w:t>
+      </w:r>
+    </w:p>
+    <w:p>
+      <w:pPr>
+        <w:autoSpaceDE w:val="0"/>
+        <w:autoSpaceDN w:val="0"/>
+        <w:adjustRightInd w:val="0"/>
+        <w:spacing w:line="240" w:lineRule="auto"/>
+        <w:jc w:val="left"/>
+        <w:rPr>
+          <w:rFonts w:cs="Calibri"/>
+          <w:b/>
+          <w:bCs/>
+          <w:color w:val="auto"/>
+          <w:sz w:val="40"/>
+          <w:szCs w:val="40"/>
+          <w:lang w:val="es" w:eastAsia="en-US"/>
+        </w:rPr>
+      </w:pPr>
+      <w:r>
+        <w:rPr>
+          <w:rFonts w:cs="Calibri"/>
+          <w:b/>
+          <w:bCs/>
+          <w:color w:val="auto"/>
+          <w:sz w:val="40"/>
+          <w:szCs w:val="40"/>
+          <w:lang w:val="es" w:eastAsia="en-US"/>
+        </w:rPr>
+        <w:t xml:space="preserve">sistema </w:t>
+      </w:r>
+      <w:r>
+        <w:rPr>
+          <w:rFonts w:cs="Calibri"/>
+          <w:b/>
+          <w:bCs/>
+          <w:color w:val="auto"/>
+          <w:sz w:val="40"/>
+          <w:szCs w:val="40"/>
+          <w:lang w:val="es" w:eastAsia="en-US"/>
+        </w:rPr>
+        <w:t>procesamiento</w:t>
+      </w:r>
+      <w:r>
+        <w:rPr>
+          <w:rFonts w:cs="Calibri"/>
+          <w:b/>
+          <w:bCs/>
+          <w:color w:val="auto"/>
+          <w:sz w:val="40"/>
+          <w:szCs w:val="40"/>
+          <w:lang w:val="es" w:eastAsia="en-US"/>
+        </w:rPr>
+        <w:t xml:space="preserve"> central</w:t>
+      </w:r>
+    </w:p>
+    <w:p>
+      <w:pPr>
+        <w:autoSpaceDE w:val="0"/>
+        <w:autoSpaceDN w:val="0"/>
+        <w:adjustRightInd w:val="0"/>
+        <w:spacing w:line="240" w:lineRule="auto"/>
+        <w:jc w:val="left"/>
+        <w:rPr>
+          <w:rFonts w:cs="Calibri"/>
+          <w:b/>
+          <w:bCs/>
+          <w:color w:val="auto"/>
+          <w:sz w:val="40"/>
+          <w:szCs w:val="40"/>
+          <w:lang w:val="es" w:eastAsia="en-US"/>
+        </w:rPr>
+      </w:pPr>
+      <w:r>
+        <w:rPr>
+          <w:rFonts w:cs="Calibri"/>
+          <w:b/>
+          <w:bCs/>
+          <w:color w:val="auto"/>
+          <w:sz w:val="40"/>
+          <w:szCs w:val="40"/>
+          <w:lang w:val="es" w:eastAsia="en-US"/>
+        </w:rPr>
+        <w:t>Esqueleto</w:t>
+      </w:r>
+      <w:r>
+        <w:rPr>
+          <w:rFonts w:cs="Calibri"/>
+          <w:b/>
+          <w:bCs/>
+          <w:color w:val="auto"/>
+          <w:sz w:val="40"/>
+          <w:szCs w:val="40"/>
+          <w:lang w:val="es" w:eastAsia="en-US"/>
+        </w:rPr>
+        <w:t xml:space="preserve"> m</w:t>
+      </w:r>
+      <w:r>
+        <w:rPr>
+          <w:rFonts w:cs="Calibri"/>
+          <w:b/>
+          <w:bCs/>
+          <w:color w:val="auto"/>
+          <w:sz w:val="40"/>
+          <w:szCs w:val="40"/>
+          <w:lang w:val="es" w:eastAsia="en-US"/>
+        </w:rPr>
+        <w:t>icro-fibra carbono</w:t>
+      </w:r>
+    </w:p>
+    <w:p>
+      <w:pPr>
+        <w:spacing w:line="240" w:lineRule="auto"/>
+        <w:rPr>
+          <w:color w:val="auto"/>
+        </w:rPr>
+      </w:pPr>
+      <w:r>
+        <w:rPr>
+          <w:color w:val="auto"/>
+        </w:rPr>
+        <w:t>M</w:t>
+      </w:r>
+      <w:r>
+        <w:rPr>
+          <w:color w:val="auto"/>
+        </w:rPr>
+        <w:t>ec</w:t>
+      </w:r>
+      <w:r>
+        <w:rPr>
+          <w:color w:val="auto"/>
+        </w:rPr>
+        <w:t>anismos retractiles con servo motores</w:t>
+      </w:r>
+    </w:p>
+    <w:p>
+      <w:pPr>
+        <w:spacing w:line="240" w:lineRule="auto"/>
+        <w:rPr>
+          <w:rFonts w:cs="Calibri"/>
+          <w:b/>
+          <w:bCs/>
+          <w:color w:val="auto"/>
+          <w:sz w:val="40"/>
+          <w:szCs w:val="40"/>
+          <w:lang w:val="es" w:eastAsia="en-US"/>
+        </w:rPr>
+      </w:pPr>
+      <w:proofErr w:type="spellStart"/>
+      <w:r>
+        <w:rPr>
+          <w:rFonts w:cs="Calibri"/>
+          <w:b/>
+          <w:bCs/>
+          <w:color w:val="auto"/>
+          <w:sz w:val="40"/>
+          <w:szCs w:val="40"/>
+          <w:lang w:val="es" w:eastAsia="en-US"/>
+        </w:rPr>
+        <w:t>Rac</w:t>
+      </w:r>
+      <w:proofErr w:type="spellEnd"/>
+      <w:r>
+        <w:rPr>
+          <w:rFonts w:cs="Calibri"/>
+          <w:b/>
+          <w:bCs/>
+          <w:color w:val="auto"/>
+          <w:sz w:val="40"/>
+          <w:szCs w:val="40"/>
+          <w:lang w:val="es" w:eastAsia="en-US"/>
+        </w:rPr>
+        <w:t xml:space="preserve"> procesadores sináptico digital encargado de los </w:t>
+      </w:r>
+      <w:r>
+        <w:rPr>
+          <w:rFonts w:cs="Calibri"/>
+          <w:b/>
+          <w:bCs/>
+          <w:color w:val="auto"/>
+          <w:sz w:val="40"/>
+          <w:szCs w:val="40"/>
+          <w:lang w:val="es" w:eastAsia="en-US"/>
+        </w:rPr>
+        <w:t>servos motores</w:t>
+      </w:r>
+      <w:r>
+        <w:rPr>
+          <w:rFonts w:cs="Calibri"/>
+          <w:b/>
+          <w:bCs/>
+          <w:color w:val="auto"/>
+          <w:sz w:val="40"/>
+          <w:szCs w:val="40"/>
+          <w:lang w:val="es" w:eastAsia="en-US"/>
+        </w:rPr>
+        <w:t xml:space="preserve"> retractiles y motricidad alas</w:t>
+      </w:r>
+    </w:p>
+    <w:p>
+      <w:pPr>
+        <w:spacing w:line="240" w:lineRule="auto"/>
+        <w:rPr>
+          <w:rFonts w:cs="Calibri"/>
+          <w:b/>
+          <w:bCs/>
+          <w:color w:val="auto"/>
+          <w:sz w:val="40"/>
+          <w:szCs w:val="40"/>
+          <w:lang w:val="es" w:eastAsia="en-US"/>
+        </w:rPr>
+      </w:pPr>
+    </w:p>
+    <w:p>
+      <w:pPr>
+        <w:spacing w:line="240" w:lineRule="auto"/>
+        <w:rPr>
+          <w:rFonts w:cs="Calibri"/>
+          <w:b/>
+          <w:bCs/>
+          <w:color w:val="auto"/>
+          <w:sz w:val="40"/>
+          <w:szCs w:val="40"/>
+          <w:lang w:val="es" w:eastAsia="en-US"/>
+        </w:rPr>
+      </w:pPr>
+      <w:proofErr w:type="spellStart"/>
+      <w:r>
+        <w:rPr>
+          <w:rFonts w:cs="Calibri"/>
+          <w:b/>
+          <w:bCs/>
+          <w:color w:val="auto"/>
+          <w:sz w:val="40"/>
+          <w:szCs w:val="40"/>
+          <w:lang w:val="es" w:eastAsia="en-US"/>
+        </w:rPr>
+        <w:t>Rac</w:t>
+      </w:r>
+      <w:proofErr w:type="spellEnd"/>
+      <w:r>
+        <w:rPr>
+          <w:rFonts w:cs="Calibri"/>
+          <w:b/>
+          <w:bCs/>
+          <w:color w:val="auto"/>
+          <w:sz w:val="40"/>
+          <w:szCs w:val="40"/>
+          <w:lang w:val="es" w:eastAsia="en-US"/>
+        </w:rPr>
+        <w:t xml:space="preserve"> procesadores encargados de los servos motores retra</w:t>
+      </w:r>
+      <w:r>
+        <w:rPr>
+          <w:rFonts w:cs="Calibri"/>
+          <w:b/>
+          <w:bCs/>
+          <w:color w:val="auto"/>
+          <w:sz w:val="40"/>
+          <w:szCs w:val="40"/>
+          <w:lang w:val="es" w:eastAsia="en-US"/>
+        </w:rPr>
+        <w:t>ctiles superiores y movimientos de</w:t>
+      </w:r>
+      <w:r>
+        <w:rPr>
+          <w:rFonts w:cs="Calibri"/>
+          <w:b/>
+          <w:bCs/>
+          <w:color w:val="auto"/>
+          <w:sz w:val="40"/>
+          <w:szCs w:val="40"/>
+          <w:lang w:val="es" w:eastAsia="en-US"/>
+        </w:rPr>
+        <w:t xml:space="preserve"> </w:t>
+      </w:r>
+      <w:r>
+        <w:rPr>
+          <w:rFonts w:cs="Calibri"/>
+          <w:b/>
+          <w:bCs/>
+          <w:color w:val="auto"/>
+          <w:sz w:val="40"/>
+          <w:szCs w:val="40"/>
+          <w:lang w:val="es" w:eastAsia="en-US"/>
+        </w:rPr>
+        <w:t>las alas</w:t>
+      </w:r>
+    </w:p>
+    <w:p>
+      <w:pPr>
+        <w:spacing w:line="240" w:lineRule="auto"/>
+        <w:rPr>
+          <w:rFonts w:cs="Calibri"/>
+          <w:b/>
+          <w:bCs/>
+          <w:color w:val="auto"/>
+          <w:sz w:val="40"/>
+          <w:szCs w:val="40"/>
+          <w:lang w:val="es" w:eastAsia="en-US"/>
+        </w:rPr>
+      </w:pPr>
+      <w:proofErr w:type="spellStart"/>
+      <w:r>
+        <w:rPr>
+          <w:rFonts w:cs="Calibri"/>
+          <w:b/>
+          <w:bCs/>
+          <w:color w:val="auto"/>
+          <w:sz w:val="40"/>
+          <w:szCs w:val="40"/>
+          <w:lang w:val="es" w:eastAsia="en-US"/>
+        </w:rPr>
+        <w:t>Rac</w:t>
+      </w:r>
+      <w:proofErr w:type="spellEnd"/>
+      <w:r>
+        <w:rPr>
+          <w:rFonts w:cs="Calibri"/>
+          <w:b/>
+          <w:bCs/>
+          <w:color w:val="auto"/>
+          <w:sz w:val="40"/>
+          <w:szCs w:val="40"/>
+          <w:lang w:val="es" w:eastAsia="en-US"/>
+        </w:rPr>
+        <w:t xml:space="preserve"> procesadores </w:t>
+      </w:r>
+      <w:r>
+        <w:rPr>
+          <w:rFonts w:cs="Calibri"/>
+          <w:b/>
+          <w:bCs/>
+          <w:color w:val="auto"/>
+          <w:sz w:val="40"/>
+          <w:szCs w:val="40"/>
+          <w:lang w:val="es" w:eastAsia="en-US"/>
+        </w:rPr>
+        <w:t>de respuesta a las interacciones entre los sensores de la placa de vuelo y de las</w:t>
+      </w:r>
+      <w:r>
+        <w:rPr>
+          <w:rFonts w:cs="Calibri"/>
+          <w:b/>
+          <w:bCs/>
+          <w:color w:val="auto"/>
+          <w:sz w:val="40"/>
+          <w:szCs w:val="40"/>
+          <w:lang w:val="es" w:eastAsia="en-US"/>
+        </w:rPr>
+        <w:t xml:space="preserve"> alas</w:t>
+      </w:r>
+    </w:p>
+    <w:p>
+      <w:pPr>
+        <w:spacing w:line="240" w:lineRule="auto"/>
+        <w:rPr>
+          <w:rFonts w:cs="Calibri"/>
+          <w:b/>
+          <w:bCs/>
+          <w:color w:val="auto"/>
+          <w:sz w:val="40"/>
+          <w:szCs w:val="40"/>
+          <w:lang w:val="es" w:eastAsia="en-US"/>
+        </w:rPr>
+      </w:pPr>
+      <w:proofErr w:type="spellStart"/>
+      <w:r>
+        <w:rPr>
+          <w:rFonts w:cs="Calibri"/>
+          <w:b/>
+          <w:bCs/>
+          <w:color w:val="auto"/>
+          <w:sz w:val="40"/>
+          <w:szCs w:val="40"/>
+          <w:lang w:val="es" w:eastAsia="en-US"/>
+        </w:rPr>
+        <w:t>Rac</w:t>
+      </w:r>
+      <w:proofErr w:type="spellEnd"/>
+      <w:r>
+        <w:rPr>
+          <w:rFonts w:cs="Calibri"/>
+          <w:b/>
+          <w:bCs/>
+          <w:color w:val="auto"/>
+          <w:sz w:val="40"/>
+          <w:szCs w:val="40"/>
+          <w:lang w:val="es" w:eastAsia="en-US"/>
+        </w:rPr>
+        <w:t xml:space="preserve"> procesadores </w:t>
+      </w:r>
+      <w:r>
+        <w:rPr>
+          <w:rFonts w:cs="Calibri"/>
+          <w:b/>
+          <w:bCs/>
+          <w:color w:val="auto"/>
+          <w:sz w:val="40"/>
+          <w:szCs w:val="40"/>
+          <w:lang w:val="es" w:eastAsia="en-US"/>
+        </w:rPr>
+        <w:t>extremidades inferiores garra robótica y movimientos de la cola.</w:t>
+      </w:r>
+    </w:p>
+    <w:p>
+      <w:pPr>
+        <w:spacing w:line="240" w:lineRule="auto"/>
+        <w:rPr>
+          <w:color w:val="auto"/>
+          <w:lang w:val="es"/>
+        </w:rPr>
+      </w:pPr>
+    </w:p>
+    <w:p>
+      <w:pPr>
+        <w:spacing w:line="240" w:lineRule="auto"/>
+        <w:rPr>
+          <w:rFonts w:cs="Calibri"/>
+          <w:b/>
+          <w:bCs/>
+          <w:color w:val="auto"/>
+          <w:sz w:val="40"/>
+          <w:szCs w:val="40"/>
+          <w:lang w:val="es" w:eastAsia="en-US"/>
+        </w:rPr>
+      </w:pPr>
+      <w:r>
+        <w:rPr>
+          <w:rFonts w:cs="Calibri"/>
+          <w:b/>
+          <w:bCs/>
+          <w:color w:val="auto"/>
+          <w:sz w:val="40"/>
+          <w:szCs w:val="40"/>
+          <w:lang w:val="es" w:eastAsia="en-US"/>
+        </w:rPr>
+        <w:t xml:space="preserve">Detector de fallos </w:t>
+      </w:r>
+      <w:r>
+        <w:rPr>
+          <w:rFonts w:cs="Calibri"/>
+          <w:b/>
+          <w:bCs/>
+          <w:color w:val="auto"/>
+          <w:sz w:val="40"/>
+          <w:szCs w:val="40"/>
+          <w:lang w:val="es" w:eastAsia="en-US"/>
+        </w:rPr>
+        <w:t xml:space="preserve">en </w:t>
+      </w:r>
+      <w:r>
+        <w:rPr>
+          <w:rFonts w:cs="Calibri"/>
+          <w:b/>
+          <w:bCs/>
+          <w:color w:val="auto"/>
+          <w:sz w:val="40"/>
+          <w:szCs w:val="40"/>
+          <w:lang w:val="es" w:eastAsia="en-US"/>
+        </w:rPr>
+        <w:t>sensores y movimientos alas.</w:t>
+      </w:r>
+    </w:p>
+    <w:p>
+      <w:pPr>
+        <w:spacing w:line="240" w:lineRule="auto"/>
+        <w:rPr>
+          <w:color w:val="auto"/>
+          <w:lang w:val="es"/>
+        </w:rPr>
+      </w:pPr>
+      <w:bookmarkStart w:id="2" w:name="_GoBack"/>
+      <w:r>
+        <w:rPr>
+          <w:color w:val="auto"/>
+          <w:lang w:val="es"/>
+        </w:rPr>
+        <w:t>Procesador Primario Comando Motores</w:t>
+      </w:r>
+    </w:p>
+    <w:bookmarkEnd w:id="2"/>
+    <w:p>
+      <w:pPr>
+        <w:spacing w:line="240" w:lineRule="auto"/>
+        <w:rPr>
+          <w:color w:val="auto"/>
+          <w:lang w:val="es"/>
+        </w:rPr>
+      </w:pPr>
+      <w:r>
+        <w:rPr>
+          <w:color w:val="auto"/>
+          <w:lang w:val="es"/>
+        </w:rPr>
+        <w:t>Procesador Suplementario Moviendo</w:t>
+      </w:r>
+    </w:p>
+    <w:p>
+      <w:pPr>
+        <w:spacing w:line="240" w:lineRule="auto"/>
+        <w:rPr>
+          <w:color w:val="auto"/>
+          <w:lang w:val="es"/>
+        </w:rPr>
+      </w:pPr>
+      <w:r>
+        <w:rPr>
+          <w:color w:val="auto"/>
+          <w:lang w:val="es"/>
+        </w:rPr>
+        <w:t>Sistema de control periférico sensores, placa vuelo y esqueleto</w:t>
+      </w:r>
+    </w:p>
+    <w:p>
+      <w:pPr>
+        <w:spacing w:line="240" w:lineRule="auto"/>
+        <w:rPr>
+          <w:color w:val="auto"/>
+          <w:lang w:val="es"/>
+        </w:rPr>
+      </w:pPr>
+      <w:r>
+        <w:rPr>
+          <w:color w:val="auto"/>
+          <w:lang w:val="es"/>
+        </w:rPr>
+        <w:lastRenderedPageBreak/>
+        <w:t xml:space="preserve">Planeador de </w:t>
+      </w:r>
+      <w:r>
+        <w:rPr>
+          <w:color w:val="auto"/>
+          <w:lang w:val="es"/>
+        </w:rPr>
+        <w:t>m</w:t>
+      </w:r>
+      <w:r>
+        <w:rPr>
+          <w:color w:val="auto"/>
+          <w:lang w:val="es"/>
+        </w:rPr>
+        <w:t>ovimiento</w:t>
+      </w:r>
+    </w:p>
+    <w:p>
+      <w:pPr>
+        <w:spacing w:line="240" w:lineRule="auto"/>
+        <w:rPr>
+          <w:color w:val="auto"/>
+          <w:lang w:val="es"/>
+        </w:rPr>
+      </w:pPr>
+      <w:r>
+        <w:rPr>
+          <w:color w:val="auto"/>
+          <w:lang w:val="es"/>
+        </w:rPr>
+        <w:t>Programador respuesta y notificación acción</w:t>
+      </w:r>
+    </w:p>
+    <w:p>
+      <w:pPr>
+        <w:spacing w:line="240" w:lineRule="auto"/>
+        <w:rPr>
+          <w:color w:val="auto"/>
+          <w:lang w:val="es"/>
+        </w:rPr>
+      </w:pPr>
+      <w:r>
+        <w:rPr>
+          <w:color w:val="auto"/>
+          <w:lang w:val="es"/>
+        </w:rPr>
+        <w:t>Base de conocimiento y corrección de fallos</w:t>
+      </w:r>
+    </w:p>
+    <w:p>
+      <w:pPr>
+        <w:spacing w:line="240" w:lineRule="auto"/>
+        <w:rPr>
+          <w:color w:val="auto"/>
+          <w:lang w:val="es"/>
+        </w:rPr>
+      </w:pPr>
+      <w:r>
+        <w:rPr>
+          <w:color w:val="auto"/>
+          <w:lang w:val="es"/>
+        </w:rPr>
+        <w:t>Almacenamiento histórico de vuelo</w:t>
+      </w:r>
+    </w:p>
+    <w:p>
+      <w:pPr>
+        <w:spacing w:line="240" w:lineRule="auto"/>
+        <w:rPr>
+          <w:color w:val="auto"/>
+          <w:lang w:val="es"/>
+        </w:rPr>
+      </w:pPr>
+      <w:r>
+        <w:rPr>
+          <w:color w:val="auto"/>
+          <w:lang w:val="es"/>
+        </w:rPr>
+        <w:t>Sensor de realidad virtual y detector de objetos</w:t>
+      </w:r>
+    </w:p>
+    <w:p>
+      <w:pPr>
+        <w:spacing w:line="240" w:lineRule="auto"/>
+        <w:rPr>
+          <w:color w:val="auto"/>
+          <w:lang w:val="es"/>
+        </w:rPr>
+      </w:pPr>
+      <w:r>
+        <w:rPr>
+          <w:color w:val="auto"/>
+          <w:lang w:val="es"/>
+        </w:rPr>
+        <w:t xml:space="preserve">Procesador contextual imagen 3d </w:t>
+      </w:r>
+    </w:p>
+    <w:p>
+      <w:pPr>
+        <w:spacing w:line="240" w:lineRule="auto"/>
+        <w:rPr>
+          <w:color w:val="auto"/>
+          <w:lang w:val="es"/>
+        </w:rPr>
+      </w:pPr>
+      <w:r>
+        <w:rPr>
+          <w:color w:val="auto"/>
+          <w:lang w:val="es"/>
+        </w:rPr>
+        <w:t>De codificador imagen eco</w:t>
+      </w:r>
+    </w:p>
+    <w:p>
+      <w:pPr>
+        <w:spacing w:line="240" w:lineRule="auto"/>
+        <w:rPr>
+          <w:color w:val="auto"/>
+          <w:lang w:val="es"/>
+        </w:rPr>
+      </w:pPr>
+    </w:p>
+    <w:p>
+      <w:pPr>
+        <w:spacing w:line="240" w:lineRule="auto"/>
+        <w:rPr>
+          <w:color w:val="auto"/>
+          <w:lang w:val="es"/>
+        </w:rPr>
+      </w:pPr>
+    </w:p>
+    <w:p>
+      <w:pPr>
+        <w:spacing w:line="240" w:lineRule="auto"/>
+        <w:rPr>
+          <w:color w:val="auto"/>
+          <w:lang w:val="es"/>
+        </w:rPr>
+      </w:pPr>
+    </w:p>
+    <w:p>
+      <w:pPr>
+        <w:spacing w:line="240" w:lineRule="auto"/>
+        <w:rPr>
+          <w:color w:val="auto"/>
+          <w:lang w:val="es"/>
+        </w:rPr>
+      </w:pPr>
+    </w:p>
+    <w:p>
+      <w:pPr>
+        <w:spacing w:line="240" w:lineRule="auto"/>
+        <w:rPr>
+          <w:color w:val="auto"/>
+          <w:lang w:val="es"/>
+        </w:rPr>
+      </w:pPr>
+    </w:p>
+    <w:p>
+      <w:pPr>
+        <w:spacing w:line="240" w:lineRule="auto"/>
+        <w:rPr>
+          <w:color w:val="auto"/>
+          <w:lang w:val="es"/>
+        </w:rPr>
+      </w:pPr>
+    </w:p>
+    <w:p>
+      <w:pPr>
+        <w:spacing w:line="240" w:lineRule="auto"/>
+        <w:rPr>
+          <w:color w:val="auto"/>
+          <w:lang w:val="es"/>
+        </w:rPr>
+      </w:pPr>
+    </w:p>
+    <w:p>
+      <w:pPr>
+        <w:spacing w:line="240" w:lineRule="auto"/>
+        <w:rPr>
+          <w:color w:val="auto"/>
+        </w:rPr>
+      </w:pPr>
+    </w:p>
+    <w:p>
+      <w:pPr>
+        <w:spacing w:line="240" w:lineRule="auto"/>
+      </w:pPr>
+      <w:hyperlink r:id="rId13" w:history="1">
+        <w:r>
+          <w:rPr>
+            <w:rStyle w:val="Hipervnculo"/>
+          </w:rPr>
+          <w:t>https://esenziale.com/tecnologia/partes-drone/</w:t>
+        </w:r>
+      </w:hyperlink>
+    </w:p>
+    <w:p>
+      <w:pPr>
+        <w:spacing w:line="240" w:lineRule="auto"/>
+        <w:rPr>
+          <w:rStyle w:val="Textoennegrita"/>
+          <w:color w:val="000000"/>
+          <w:shd w:val="clear" w:color="auto" w:fill="FFFFFF"/>
+        </w:rPr>
+      </w:pPr>
+    </w:p>
+    <w:p>
+      <w:pPr>
+        <w:spacing w:line="240" w:lineRule="auto"/>
+        <w:rPr>
+          <w:rStyle w:val="Textoennegrita"/>
+          <w:color w:val="000000"/>
+          <w:shd w:val="clear" w:color="auto" w:fill="FFFFFF"/>
+        </w:rPr>
+      </w:pPr>
+    </w:p>
+    <w:p>
+      <w:pPr>
+        <w:spacing w:line="240" w:lineRule="auto"/>
+      </w:pPr>
+      <w:r>
+        <w:rPr>
+          <w:rStyle w:val="Textoennegrita"/>
+          <w:color w:val="000000"/>
+          <w:shd w:val="clear" w:color="auto" w:fill="FFFFFF"/>
+        </w:rPr>
+        <w:t>a placa controladora de vuelo; es la computadora que realiza todo los movimientos del dron; recoge datos de todo su sistema; la ubicación de GPS; además controla las velocidades de los motores; la de los giroscopios, y acelerómetros</w:t>
+      </w:r>
+      <w:r>
+        <w:rPr>
+          <w:noProof/>
+        </w:rPr>
+        <w:drawing>
+          <wp:inline distT="0" distB="0" distL="0" distR="0" wp14:anchorId="620A7789" wp14:editId="613B8B12">
+            <wp:extent cx="5219700" cy="3556000"/>
+            <wp:effectExtent l="0" t="0" r="0" b="6350"/>
+            <wp:docPr id="6" name="Imagen 6"/>
+            <wp:cNvGraphicFramePr>
+              <a:graphicFrameLocks xmlns:a="http://schemas.openxmlformats.org/drawingml/2006/main" noChangeAspect="1"/>
+            </wp:cNvGraphicFramePr>
+            <a:graphic xmlns:a="http://schemas.openxmlformats.org/drawingml/2006/main">
+              <a:graphicData uri="http://schemas.openxmlformats.org/drawingml/2006/picture">
+                <pic:pic xmlns:pic="http://schemas.openxmlformats.org/drawingml/2006/picture">
+                  <pic:nvPicPr>
+                    <pic:cNvPr id="1" name=""/>
+                    <pic:cNvPicPr/>
+                  </pic:nvPicPr>
+                  <pic:blipFill>
+                    <a:blip r:embed="rId14"/>
+                    <a:stretch>
+                      <a:fillRect/>
+                    </a:stretch>
+                  </pic:blipFill>
+                  <pic:spPr>
+                    <a:xfrm>
+                      <a:off x="0" y="0"/>
+                      <a:ext cx="5219700" cy="3556000"/>
+                    </a:xfrm>
+                    <a:prstGeom prst="rect">
+                      <a:avLst/>
+                    </a:prstGeom>
+                  </pic:spPr>
+                </pic:pic>
+              </a:graphicData>
+            </a:graphic>
+          </wp:inline>
+        </w:drawing>
+      </w:r>
     </w:p>
     <w:sectPr>
-      <w:headerReference w:type="default" r:id="rId12"/>
-      <w:footerReference w:type="default" r:id="rId13"/>
+      <w:headerReference w:type="default" r:id="rId15"/>
+      <w:footerReference w:type="default" r:id="rId16"/>
       <w:pgSz w:w="11906" w:h="16838" w:code="9"/>
       <w:pgMar w:top="1418" w:right="1843" w:bottom="1418" w:left="1843" w:header="1134" w:footer="397" w:gutter="0"/>
       <w:cols w:space="708"/>
@@ -2947,7 +4845,6 @@
     <w:r>
       <w:rPr>
         <w:noProof/>
-        <w:lang w:val="en-US" w:eastAsia="en-US"/>
       </w:rPr>
       <mc:AlternateContent>
         <mc:Choice Requires="wps">
@@ -3055,7 +4952,7 @@
                               <w:sz w:val="20"/>
                               <w:szCs w:val="20"/>
                             </w:rPr>
-                            <w:t>4</w:t>
+                            <w:t>9</w:t>
                           </w:r>
                           <w:r>
                             <w:rPr>
@@ -3137,7 +5034,7 @@
                         <w:sz w:val="20"/>
                         <w:szCs w:val="20"/>
                       </w:rPr>
-                      <w:t>4</w:t>
+                      <w:t>9</w:t>
                     </w:r>
                     <w:r>
                       <w:rPr>
@@ -3160,7 +5057,6 @@
     <w:r>
       <w:rPr>
         <w:noProof/>
-        <w:lang w:val="en-US" w:eastAsia="en-US"/>
       </w:rPr>
       <mc:AlternateContent>
         <mc:Choice Requires="wps">
@@ -3538,6 +5434,27 @@
 <file path=word/numbering.xml><?xml version="1.0" encoding="utf-8"?>
 <w:numbering xmlns:wpc="http://schemas.microsoft.com/office/word/2010/wordprocessingCanvas" xmlns:cx="http://schemas.microsoft.com/office/drawing/2014/chartex" xmlns:mc="http://schemas.openxmlformats.org/markup-compatibility/2006" xmlns:o="urn:schemas-microsoft-com:office:office" xmlns:r="http://schemas.openxmlformats.org/officeDocument/2006/relationships" xmlns:m="http://schemas.openxmlformats.org/officeDocument/2006/math" xmlns:v="urn:schemas-microsoft-com:vml" xmlns:wp14="http://schemas.microsoft.com/office/word/2010/wordprocessingDrawing" xmlns:wp="http://schemas.openxmlformats.org/drawingml/2006/wordprocessingDrawing" xmlns:w10="urn:schemas-microsoft-com:office:word" xmlns:w="http://schemas.openxmlformats.org/wordprocessingml/2006/main" xmlns:w14="http://schemas.microsoft.com/office/word/2010/wordml" xmlns:w15="http://schemas.microsoft.com/office/word/2012/wordml" xmlns:w16se="http://schemas.microsoft.com/office/word/2015/wordml/symex" xmlns:wpg="http://schemas.microsoft.com/office/word/2010/wordprocessingGroup" xmlns:wpi="http://schemas.microsoft.com/office/word/2010/wordprocessingInk" xmlns:wne="http://schemas.microsoft.com/office/word/2006/wordml" xmlns:wps="http://schemas.microsoft.com/office/word/2010/wordprocessingShape" mc:Ignorable="w14 w15 w16se wp14">
   <w:abstractNum w:abstractNumId="0" w15:restartNumberingAfterBreak="0">
+    <w:nsid w:val="FFFFFF89"/>
+    <w:multiLevelType w:val="singleLevel"/>
+    <w:tmpl w:val="535412A4"/>
+    <w:lvl w:ilvl="0">
+      <w:start w:val="1"/>
+      <w:numFmt w:val="bullet"/>
+      <w:pStyle w:val="Listaconvietas"/>
+      <w:lvlText w:val=""/>
+      <w:lvlJc w:val="left"/>
+      <w:pPr>
+        <w:tabs>
+          <w:tab w:val="num" w:pos="360"/>
+        </w:tabs>
+        <w:ind w:left="360" w:hanging="360"/>
+      </w:pPr>
+      <w:rPr>
+        <w:rFonts w:ascii="Symbol" w:hAnsi="Symbol" w:hint="default"/>
+      </w:rPr>
+    </w:lvl>
+  </w:abstractNum>
+  <w:abstractNum w:abstractNumId="1" w15:restartNumberingAfterBreak="0">
     <w:nsid w:val="089450AA"/>
     <w:multiLevelType w:val="multilevel"/>
     <w:tmpl w:val="B37C3B20"/>
@@ -3657,61 +5574,61 @@
       </w:rPr>
     </w:lvl>
   </w:abstractNum>
-  <w:abstractNum w:abstractNumId="1" w15:restartNumberingAfterBreak="0">
+  <w:abstractNum w:abstractNumId="2" w15:restartNumberingAfterBreak="0">
     <w:nsid w:val="08F01339"/>
     <w:multiLevelType w:val="multilevel"/>
     <w:tmpl w:val="B0E0186E"/>
     <w:numStyleLink w:val="NmeracinTest"/>
   </w:abstractNum>
-  <w:abstractNum w:abstractNumId="2" w15:restartNumberingAfterBreak="0">
+  <w:abstractNum w:abstractNumId="3" w15:restartNumberingAfterBreak="0">
     <w:nsid w:val="10414F3C"/>
     <w:multiLevelType w:val="multilevel"/>
     <w:tmpl w:val="B0E0186E"/>
     <w:numStyleLink w:val="NmeracinTest"/>
   </w:abstractNum>
-  <w:abstractNum w:abstractNumId="3" w15:restartNumberingAfterBreak="0">
+  <w:abstractNum w:abstractNumId="4" w15:restartNumberingAfterBreak="0">
     <w:nsid w:val="104B4F28"/>
     <w:multiLevelType w:val="multilevel"/>
     <w:tmpl w:val="B37C3B20"/>
     <w:numStyleLink w:val="VietasUNIR"/>
   </w:abstractNum>
-  <w:abstractNum w:abstractNumId="4" w15:restartNumberingAfterBreak="0">
+  <w:abstractNum w:abstractNumId="5" w15:restartNumberingAfterBreak="0">
     <w:nsid w:val="15BA37EB"/>
     <w:multiLevelType w:val="multilevel"/>
     <w:tmpl w:val="B37C3B20"/>
     <w:numStyleLink w:val="VietasUNIR"/>
   </w:abstractNum>
-  <w:abstractNum w:abstractNumId="5" w15:restartNumberingAfterBreak="0">
+  <w:abstractNum w:abstractNumId="6" w15:restartNumberingAfterBreak="0">
     <w:nsid w:val="17FF37D8"/>
     <w:multiLevelType w:val="multilevel"/>
     <w:tmpl w:val="B0E0186E"/>
     <w:numStyleLink w:val="NmeracinTest"/>
   </w:abstractNum>
-  <w:abstractNum w:abstractNumId="6" w15:restartNumberingAfterBreak="0">
+  <w:abstractNum w:abstractNumId="7" w15:restartNumberingAfterBreak="0">
     <w:nsid w:val="19032AB4"/>
     <w:multiLevelType w:val="multilevel"/>
     <w:tmpl w:val="B37C3B20"/>
     <w:numStyleLink w:val="VietasUNIR"/>
   </w:abstractNum>
-  <w:abstractNum w:abstractNumId="7" w15:restartNumberingAfterBreak="0">
+  <w:abstractNum w:abstractNumId="8" w15:restartNumberingAfterBreak="0">
     <w:nsid w:val="1E9A2782"/>
     <w:multiLevelType w:val="multilevel"/>
     <w:tmpl w:val="B37C3B20"/>
     <w:numStyleLink w:val="VietasUNIR"/>
   </w:abstractNum>
-  <w:abstractNum w:abstractNumId="8" w15:restartNumberingAfterBreak="0">
+  <w:abstractNum w:abstractNumId="9" w15:restartNumberingAfterBreak="0">
     <w:nsid w:val="2DD50359"/>
     <w:multiLevelType w:val="multilevel"/>
     <w:tmpl w:val="B37C3B20"/>
     <w:numStyleLink w:val="VietasUNIR"/>
   </w:abstractNum>
-  <w:abstractNum w:abstractNumId="9" w15:restartNumberingAfterBreak="0">
+  <w:abstractNum w:abstractNumId="10" w15:restartNumberingAfterBreak="0">
     <w:nsid w:val="306A19DD"/>
     <w:multiLevelType w:val="multilevel"/>
     <w:tmpl w:val="FCB6914A"/>
     <w:numStyleLink w:val="VietasUNIRcombinada"/>
   </w:abstractNum>
-  <w:abstractNum w:abstractNumId="10" w15:restartNumberingAfterBreak="0">
+  <w:abstractNum w:abstractNumId="11" w15:restartNumberingAfterBreak="0">
     <w:nsid w:val="31332F6B"/>
     <w:multiLevelType w:val="multilevel"/>
     <w:tmpl w:val="E1D4019A"/>
@@ -3829,43 +5746,43 @@
       </w:rPr>
     </w:lvl>
   </w:abstractNum>
-  <w:abstractNum w:abstractNumId="11" w15:restartNumberingAfterBreak="0">
+  <w:abstractNum w:abstractNumId="12" w15:restartNumberingAfterBreak="0">
     <w:nsid w:val="314134D7"/>
     <w:multiLevelType w:val="multilevel"/>
     <w:tmpl w:val="B37C3B20"/>
     <w:numStyleLink w:val="VietasUNIR"/>
   </w:abstractNum>
-  <w:abstractNum w:abstractNumId="12" w15:restartNumberingAfterBreak="0">
+  <w:abstractNum w:abstractNumId="13" w15:restartNumberingAfterBreak="0">
     <w:nsid w:val="31C63678"/>
     <w:multiLevelType w:val="multilevel"/>
     <w:tmpl w:val="B0E0186E"/>
     <w:numStyleLink w:val="NmeracinTest"/>
   </w:abstractNum>
-  <w:abstractNum w:abstractNumId="13" w15:restartNumberingAfterBreak="0">
+  <w:abstractNum w:abstractNumId="14" w15:restartNumberingAfterBreak="0">
     <w:nsid w:val="374D34AD"/>
     <w:multiLevelType w:val="multilevel"/>
     <w:tmpl w:val="B37C3B20"/>
     <w:numStyleLink w:val="VietasUNIR"/>
   </w:abstractNum>
-  <w:abstractNum w:abstractNumId="14" w15:restartNumberingAfterBreak="0">
+  <w:abstractNum w:abstractNumId="15" w15:restartNumberingAfterBreak="0">
     <w:nsid w:val="3798755D"/>
     <w:multiLevelType w:val="multilevel"/>
     <w:tmpl w:val="B37C3B20"/>
     <w:numStyleLink w:val="VietasUNIR"/>
   </w:abstractNum>
-  <w:abstractNum w:abstractNumId="15" w15:restartNumberingAfterBreak="0">
+  <w:abstractNum w:abstractNumId="16" w15:restartNumberingAfterBreak="0">
     <w:nsid w:val="4BE26EC1"/>
     <w:multiLevelType w:val="multilevel"/>
     <w:tmpl w:val="FCB6914A"/>
     <w:numStyleLink w:val="VietasUNIRcombinada"/>
   </w:abstractNum>
-  <w:abstractNum w:abstractNumId="16" w15:restartNumberingAfterBreak="0">
+  <w:abstractNum w:abstractNumId="17" w15:restartNumberingAfterBreak="0">
     <w:nsid w:val="4D255449"/>
     <w:multiLevelType w:val="multilevel"/>
     <w:tmpl w:val="B37C3B20"/>
     <w:numStyleLink w:val="VietasUNIR"/>
   </w:abstractNum>
-  <w:abstractNum w:abstractNumId="17" w15:restartNumberingAfterBreak="0">
+  <w:abstractNum w:abstractNumId="18" w15:restartNumberingAfterBreak="0">
     <w:nsid w:val="4F367FDD"/>
     <w:multiLevelType w:val="hybridMultilevel"/>
     <w:tmpl w:val="1136A1B8"/>
@@ -3977,7 +5894,7 @@
       </w:rPr>
     </w:lvl>
   </w:abstractNum>
-  <w:abstractNum w:abstractNumId="18" w15:restartNumberingAfterBreak="0">
+  <w:abstractNum w:abstractNumId="19" w15:restartNumberingAfterBreak="0">
     <w:nsid w:val="62440D96"/>
     <w:multiLevelType w:val="multilevel"/>
     <w:tmpl w:val="B0E0186E"/>
@@ -4102,13 +6019,13 @@
       </w:rPr>
     </w:lvl>
   </w:abstractNum>
-  <w:abstractNum w:abstractNumId="19" w15:restartNumberingAfterBreak="0">
+  <w:abstractNum w:abstractNumId="20" w15:restartNumberingAfterBreak="0">
     <w:nsid w:val="68EB5908"/>
     <w:multiLevelType w:val="multilevel"/>
     <w:tmpl w:val="B37C3B20"/>
     <w:numStyleLink w:val="VietasUNIR"/>
   </w:abstractNum>
-  <w:abstractNum w:abstractNumId="20" w15:restartNumberingAfterBreak="0">
+  <w:abstractNum w:abstractNumId="21" w15:restartNumberingAfterBreak="0">
     <w:nsid w:val="6A5D4437"/>
     <w:multiLevelType w:val="multilevel"/>
     <w:tmpl w:val="FCB6914A"/>
@@ -4229,19 +6146,19 @@
       </w:rPr>
     </w:lvl>
   </w:abstractNum>
-  <w:abstractNum w:abstractNumId="21" w15:restartNumberingAfterBreak="0">
+  <w:abstractNum w:abstractNumId="22" w15:restartNumberingAfterBreak="0">
     <w:nsid w:val="6C542083"/>
     <w:multiLevelType w:val="multilevel"/>
     <w:tmpl w:val="B0E0186E"/>
     <w:numStyleLink w:val="NmeracinTest"/>
   </w:abstractNum>
-  <w:abstractNum w:abstractNumId="22" w15:restartNumberingAfterBreak="0">
+  <w:abstractNum w:abstractNumId="23" w15:restartNumberingAfterBreak="0">
     <w:nsid w:val="7D254355"/>
     <w:multiLevelType w:val="multilevel"/>
     <w:tmpl w:val="B37C3B20"/>
     <w:numStyleLink w:val="VietasUNIR"/>
   </w:abstractNum>
-  <w:abstractNum w:abstractNumId="23" w15:restartNumberingAfterBreak="0">
+  <w:abstractNum w:abstractNumId="24" w15:restartNumberingAfterBreak="0">
     <w:nsid w:val="7FF07B1A"/>
     <w:multiLevelType w:val="multilevel"/>
     <w:tmpl w:val="F51E1A7A"/>
@@ -4366,76 +6283,79 @@
     </w:lvl>
   </w:abstractNum>
   <w:num w:numId="1">
-    <w:abstractNumId w:val="0"/>
+    <w:abstractNumId w:val="1"/>
   </w:num>
   <w:num w:numId="2">
+    <w:abstractNumId w:val="14"/>
+  </w:num>
+  <w:num w:numId="3">
+    <w:abstractNumId w:val="23"/>
+  </w:num>
+  <w:num w:numId="4">
+    <w:abstractNumId w:val="15"/>
+  </w:num>
+  <w:num w:numId="5">
+    <w:abstractNumId w:val="8"/>
+  </w:num>
+  <w:num w:numId="6">
+    <w:abstractNumId w:val="4"/>
+  </w:num>
+  <w:num w:numId="7">
+    <w:abstractNumId w:val="19"/>
+  </w:num>
+  <w:num w:numId="8">
+    <w:abstractNumId w:val="7"/>
+  </w:num>
+  <w:num w:numId="9">
+    <w:abstractNumId w:val="21"/>
+  </w:num>
+  <w:num w:numId="10">
+    <w:abstractNumId w:val="2"/>
+  </w:num>
+  <w:num w:numId="11">
+    <w:abstractNumId w:val="24"/>
+  </w:num>
+  <w:num w:numId="12">
+    <w:abstractNumId w:val="3"/>
+  </w:num>
+  <w:num w:numId="13">
+    <w:abstractNumId w:val="11"/>
+  </w:num>
+  <w:num w:numId="14">
     <w:abstractNumId w:val="13"/>
   </w:num>
-  <w:num w:numId="3">
+  <w:num w:numId="15">
+    <w:abstractNumId w:val="20"/>
+  </w:num>
+  <w:num w:numId="16">
+    <w:abstractNumId w:val="17"/>
+  </w:num>
+  <w:num w:numId="17">
+    <w:abstractNumId w:val="12"/>
+  </w:num>
+  <w:num w:numId="18">
     <w:abstractNumId w:val="22"/>
   </w:num>
-  <w:num w:numId="4">
-    <w:abstractNumId w:val="14"/>
+  <w:num w:numId="19">
+    <w:abstractNumId w:val="5"/>
   </w:num>
-  <w:num w:numId="5">
-    <w:abstractNumId w:val="7"/>
+  <w:num w:numId="20">
+    <w:abstractNumId w:val="10"/>
   </w:num>
-  <w:num w:numId="6">
-    <w:abstractNumId w:val="3"/>
+  <w:num w:numId="21">
+    <w:abstractNumId w:val="16"/>
   </w:num>
-  <w:num w:numId="7">
+  <w:num w:numId="22">
+    <w:abstractNumId w:val="9"/>
+  </w:num>
+  <w:num w:numId="23">
+    <w:abstractNumId w:val="6"/>
+  </w:num>
+  <w:num w:numId="24">
     <w:abstractNumId w:val="18"/>
   </w:num>
-  <w:num w:numId="8">
-    <w:abstractNumId w:val="6"/>
-  </w:num>
-  <w:num w:numId="9">
-    <w:abstractNumId w:val="20"/>
-  </w:num>
-  <w:num w:numId="10">
-    <w:abstractNumId w:val="1"/>
-  </w:num>
-  <w:num w:numId="11">
-    <w:abstractNumId w:val="23"/>
-  </w:num>
-  <w:num w:numId="12">
-    <w:abstractNumId w:val="2"/>
-  </w:num>
-  <w:num w:numId="13">
-    <w:abstractNumId w:val="10"/>
-  </w:num>
-  <w:num w:numId="14">
-    <w:abstractNumId w:val="12"/>
-  </w:num>
-  <w:num w:numId="15">
-    <w:abstractNumId w:val="19"/>
-  </w:num>
-  <w:num w:numId="16">
-    <w:abstractNumId w:val="16"/>
-  </w:num>
-  <w:num w:numId="17">
-    <w:abstractNumId w:val="11"/>
-  </w:num>
-  <w:num w:numId="18">
-    <w:abstractNumId w:val="21"/>
-  </w:num>
-  <w:num w:numId="19">
-    <w:abstractNumId w:val="4"/>
-  </w:num>
-  <w:num w:numId="20">
-    <w:abstractNumId w:val="9"/>
-  </w:num>
-  <w:num w:numId="21">
-    <w:abstractNumId w:val="15"/>
-  </w:num>
-  <w:num w:numId="22">
-    <w:abstractNumId w:val="8"/>
-  </w:num>
-  <w:num w:numId="23">
-    <w:abstractNumId w:val="5"/>
-  </w:num>
-  <w:num w:numId="24">
-    <w:abstractNumId w:val="17"/>
+  <w:num w:numId="25">
+    <w:abstractNumId w:val="0"/>
   </w:num>
   <w:numIdMacAtCleanup w:val="10"/>
 </w:numbering>
@@ -4546,7 +6466,7 @@
     <w:lsdException w:name="Block Text" w:semiHidden="1" w:unhideWhenUsed="1"/>
     <w:lsdException w:name="Hyperlink" w:semiHidden="1" w:unhideWhenUsed="1"/>
     <w:lsdException w:name="FollowedHyperlink" w:semiHidden="1" w:unhideWhenUsed="1"/>
-    <w:lsdException w:name="Strong" w:semiHidden="1" w:uiPriority="98" w:qFormat="1"/>
+    <w:lsdException w:name="Strong" w:semiHidden="1" w:uiPriority="22" w:qFormat="1"/>
     <w:lsdException w:name="Emphasis" w:semiHidden="1" w:uiPriority="98" w:qFormat="1"/>
     <w:lsdException w:name="Document Map" w:semiHidden="1" w:unhideWhenUsed="1"/>
     <w:lsdException w:name="Plain Text" w:semiHidden="1" w:unhideWhenUsed="1"/>
@@ -4912,6 +6832,7 @@
   <w:style w:type="character" w:default="1" w:styleId="Fuentedeprrafopredeter">
     <w:name w:val="Default Paragraph Font"/>
     <w:uiPriority w:val="1"/>
+    <w:semiHidden/>
     <w:unhideWhenUsed/>
   </w:style>
   <w:style w:type="table" w:default="1" w:styleId="Tablanormal">
@@ -5864,6 +7785,30 @@
       <w:lang w:eastAsia="es-ES"/>
     </w:rPr>
   </w:style>
+  <w:style w:type="paragraph" w:styleId="Listaconvietas">
+    <w:name w:val="List Bullet"/>
+    <w:basedOn w:val="Normal"/>
+    <w:uiPriority w:val="99"/>
+    <w:unhideWhenUsed/>
+    <w:rsid w:val="00575B66"/>
+    <w:pPr>
+      <w:numPr>
+        <w:numId w:val="25"/>
+      </w:numPr>
+      <w:contextualSpacing/>
+    </w:pPr>
+  </w:style>
+  <w:style w:type="character" w:styleId="Textoennegrita">
+    <w:name w:val="Strong"/>
+    <w:basedOn w:val="Fuentedeprrafopredeter"/>
+    <w:uiPriority w:val="22"/>
+    <w:qFormat/>
+    <w:rsid w:val="00911A7A"/>
+    <w:rPr>
+      <w:b/>
+      <w:bCs/>
+    </w:rPr>
+  </w:style>
 </w:styles>
 </file>
 
@@ -6133,7 +8078,7 @@
 </file>
 
 <file path=customXml/itemProps1.xml><?xml version="1.0" encoding="utf-8"?>
-<ds:datastoreItem xmlns:ds="http://schemas.openxmlformats.org/officeDocument/2006/customXml" ds:itemID="{738DF4C8-E6A7-4347-AD3B-C092F7AFCC99}">
+<ds:datastoreItem xmlns:ds="http://schemas.openxmlformats.org/officeDocument/2006/customXml" ds:itemID="{C07BD326-F5F8-4987-BAB6-3C6FF4D53A7C}">
   <ds:schemaRefs>
     <ds:schemaRef ds:uri="http://schemas.openxmlformats.org/officeDocument/2006/bibliography"/>
   </ds:schemaRefs>

</xml_diff>

<commit_message>
Se agregan cambios Neuro Ciencia
</commit_message>
<xml_diff>
--- a/Neurociencia_Cognitiva/PonceMiguel-mia02t6lec.docx
+++ b/Neurociencia_Cognitiva/PonceMiguel-mia02t6lec.docx
@@ -4,30 +4,54 @@
   <w:body>
     <w:p>
       <w:pPr>
-        <w:pStyle w:val="TtuloApartado1sinnivel"/>
-        <w:ind w:left="709" w:hanging="709"/>
+        <w:spacing w:line="240" w:lineRule="auto"/>
+        <w:jc w:val="center"/>
+        <w:rPr>
+          <w:b/>
+        </w:rPr>
       </w:pPr>
       <w:bookmarkStart w:id="0" w:name="_Toc459888455"/>
       <w:r>
-        <w:t>Lectura:</w:t>
-      </w:r>
-      <w:r>
-        <w:t xml:space="preserve"> </w:t>
-      </w:r>
-      <w:r>
-        <w:t>Lectura y práctica aplicada. Prototipo de un sistema artificial motor. Diseño aplicado</w:t>
+        <w:rPr>
+          <w:b/>
+        </w:rPr>
+        <w:t>Reacción Somato-Sensorial Del Control De Vuelo En Murciélagos</w:t>
       </w:r>
     </w:p>
     <w:p>
       <w:pPr>
-        <w:jc w:val="left"/>
-        <w:rPr>
-          <w:rFonts w:cs="UnitOT-Light"/>
-        </w:rPr>
-      </w:pPr>
+        <w:spacing w:line="240" w:lineRule="auto"/>
+        <w:jc w:val="center"/>
+        <w:rPr>
+          <w:b/>
+          <w:lang w:val="en-US"/>
+        </w:rPr>
+      </w:pPr>
+      <w:r>
+        <w:rPr>
+          <w:b/>
+          <w:lang w:val="en-US"/>
+        </w:rPr>
+        <w:t>“</w:t>
+      </w:r>
+      <w:r>
+        <w:rPr>
+          <w:b/>
+          <w:lang w:val="en-US"/>
+        </w:rPr>
+        <w:t>Somatosensory Substrates of Flight Control in Bats</w:t>
+      </w:r>
+      <w:r>
+        <w:rPr>
+          <w:b/>
+          <w:lang w:val="en-US"/>
+        </w:rPr>
+        <w:t>”</w:t>
+      </w:r>
     </w:p>
     <w:p>
       <w:pPr>
+        <w:spacing w:line="240" w:lineRule="auto"/>
         <w:rPr>
           <w:b/>
         </w:rPr>
@@ -36,1080 +60,53 @@
         <w:rPr>
           <w:b/>
         </w:rPr>
-        <w:t>Objetivos</w:t>
+        <w:t>Resumen:</w:t>
       </w:r>
     </w:p>
     <w:p>
       <w:pPr>
-        <w:jc w:val="left"/>
-        <w:rPr>
-          <w:rFonts w:cs="UnitOT-Light"/>
-        </w:rPr>
-      </w:pPr>
-    </w:p>
-    <w:p>
-      <w:r>
-        <w:t xml:space="preserve">El objetivo de esta actividad es, por un lado, aprender a buscar literatura académica útil, realizando una lectura sobre un </w:t>
-      </w:r>
-      <w:r>
-        <w:rPr>
-          <w:highlight w:val="yellow"/>
-        </w:rPr>
-        <w:t>texto técnico en el ámbito de la neurociencia cognitiva</w:t>
-      </w:r>
-      <w:r>
-        <w:t xml:space="preserve"> para sacar conclusiones sobre las principales diferencias entre los </w:t>
-      </w:r>
-      <w:r>
-        <w:rPr>
-          <w:highlight w:val="yellow"/>
-        </w:rPr>
-        <w:t>mecanismos motores del cuerpo, tanto animal como humano</w:t>
+        <w:spacing w:line="240" w:lineRule="auto"/>
+      </w:pPr>
+      <w:r>
+        <w:t>Una maniobra de vuelo requiere</w:t>
+      </w:r>
+      <w:r>
+        <w:t xml:space="preserve"> una rápida integración sensorial para generar respuestas motoras adaptable</w:t>
+      </w:r>
+      <w:r>
+        <w:t>s</w:t>
+      </w:r>
+      <w:r>
+        <w:t xml:space="preserve"> e instantáneas</w:t>
       </w:r>
       <w:r>
         <w:t>.</w:t>
       </w:r>
-    </w:p>
-    <w:p/>
-    <w:p>
-      <w:r>
-        <w:t xml:space="preserve">La segunda parte de la práctica tiene como objetivo aplicar, para así diseñar lo aprendido en la lectura. </w:t>
-      </w:r>
-    </w:p>
-    <w:p/>
-    <w:p>
-      <w:r>
-        <w:rPr>
-          <w:b/>
-        </w:rPr>
-        <w:t>Descripción</w:t>
-      </w:r>
-      <w:r>
-        <w:t xml:space="preserve"> de la actividad</w:t>
-      </w:r>
-    </w:p>
-    <w:p/>
-    <w:p>
-      <w:r>
-        <w:t xml:space="preserve">La práctica consiste en buscar una lectura dentro del ámbito académico, de los </w:t>
-      </w:r>
-      <w:r>
-        <w:rPr>
-          <w:highlight w:val="yellow"/>
-        </w:rPr>
-        <w:t>sistemas motores en animales y/o humanos</w:t>
-      </w:r>
-      <w:r>
-        <w:t>.</w:t>
+      <w:r>
+        <w:t xml:space="preserve"> Los murciélagos en particular tienen una remarcada habilidad en sus extremidades para crear una presión de distribución de aire y a la vez mantener agarrados objetos.  Las entradas sensoriales de sus alas poseen información valiosa para vuelos guiados y preciso</w:t>
+      </w:r>
+      <w:r>
+        <w:t>s</w:t>
+      </w:r>
+      <w:r>
+        <w:t>, sin embargado componentes y circuitos sensorio motores en sus alas aún no han sido estudiados. Nos centraremos en el estudio del gran murciélago café</w:t>
       </w:r>
       <w:r>
         <w:t xml:space="preserve"> </w:t>
       </w:r>
       <w:r>
-        <w:t>Dicha lectura ha de ser del ámbito académico, no divulgativo.</w:t>
-      </w:r>
+        <w:t>(</w:t>
+      </w:r>
+      <w:proofErr w:type="spellStart"/>
+      <w:r>
+        <w:t>Eptesicus</w:t>
+      </w:r>
+      <w:proofErr w:type="spellEnd"/>
       <w:r>
         <w:t xml:space="preserve"> </w:t>
       </w:r>
-      <w:r>
-        <w:t xml:space="preserve">Tras ello, se ha de </w:t>
-      </w:r>
-      <w:r>
-        <w:rPr>
-          <w:highlight w:val="yellow"/>
-        </w:rPr>
-        <w:t>realizar un resumen</w:t>
-      </w:r>
-      <w:r>
-        <w:t xml:space="preserve">, </w:t>
-      </w:r>
-      <w:r>
-        <w:rPr>
-          <w:highlight w:val="yellow"/>
-        </w:rPr>
-        <w:t>exponiendo el caso y justificando el porqué</w:t>
-      </w:r>
-      <w:r>
-        <w:t xml:space="preserve"> de la se</w:t>
-      </w:r>
-      <w:r>
-        <w:rPr>
-          <w:highlight w:val="yellow"/>
-        </w:rPr>
-        <w:t>lecci</w:t>
-      </w:r>
-      <w:r>
-        <w:t>ón del artículo.</w:t>
-      </w:r>
-    </w:p>
-    <w:p/>
-    <w:p>
-      <w:r>
-        <w:t>Como segunda parte, se ha de aplicar lo aprendido.</w:t>
-      </w:r>
-      <w:r>
-        <w:t xml:space="preserve"> </w:t>
-      </w:r>
-      <w:r>
-        <w:t xml:space="preserve">Así, se </w:t>
-      </w:r>
-      <w:r>
-        <w:rPr>
-          <w:highlight w:val="yellow"/>
-        </w:rPr>
-        <w:t>busca aplicar un prototipo</w:t>
-      </w:r>
-      <w:r>
-        <w:t xml:space="preserve"> detallado de </w:t>
-      </w:r>
-      <w:r>
-        <w:rPr>
-          <w:highlight w:val="yellow"/>
-        </w:rPr>
-        <w:t>sistema artificial motor de alto nivel</w:t>
-      </w:r>
-      <w:r>
-        <w:t>.</w:t>
-      </w:r>
-    </w:p>
-    <w:p/>
-    <w:p>
-      <w:r>
-        <w:t>Es importante que busques información sobre los conceptos técnicos que no entiendas, preguntando al profesor las dudas que no consigas resolver utilizando las fuentes a tu disposición.</w:t>
-      </w:r>
-    </w:p>
-    <w:p/>
-    <w:p>
-      <w:r>
-        <w:lastRenderedPageBreak/>
-        <w:t>Esta actividad requiere que hagas un esfuerzo en asimilar cuáles son los problemas y las técnicas de investigación en neurociencia cognitiva y que apliques lo aprendido a nivel lógico y creativo.</w:t>
-      </w:r>
-    </w:p>
-    <w:p/>
-    <w:p>
-      <w:pPr>
-        <w:rPr>
-          <w:b/>
-        </w:rPr>
-      </w:pPr>
-      <w:r>
-        <w:rPr>
-          <w:b/>
-        </w:rPr>
-        <w:t>Rúbrica</w:t>
-      </w:r>
-    </w:p>
-    <w:p/>
-    <w:tbl>
-      <w:tblPr>
-        <w:tblW w:w="8210" w:type="dxa"/>
-        <w:tblLook w:val="04A0" w:firstRow="1" w:lastRow="0" w:firstColumn="1" w:lastColumn="0" w:noHBand="0" w:noVBand="1"/>
-      </w:tblPr>
-      <w:tblGrid>
-        <w:gridCol w:w="1551"/>
-        <w:gridCol w:w="3702"/>
-        <w:gridCol w:w="1930"/>
-        <w:gridCol w:w="1027"/>
-      </w:tblGrid>
-      <w:tr>
-        <w:tc>
-          <w:tcPr>
-            <w:tcW w:w="1550" w:type="dxa"/>
-            <w:shd w:val="clear" w:color="auto" w:fill="0098CD"/>
-          </w:tcPr>
-          <w:p>
-            <w:pPr>
-              <w:spacing w:line="240" w:lineRule="auto"/>
-              <w:rPr>
-                <w:b/>
-                <w:bCs/>
-                <w:color w:val="FFFFFF" w:themeColor="background1"/>
-                <w:sz w:val="20"/>
-                <w:szCs w:val="20"/>
-              </w:rPr>
-            </w:pPr>
-            <w:r>
-              <w:rPr>
-                <w:color w:val="FFFFFF" w:themeColor="background1"/>
-                <w:sz w:val="20"/>
-                <w:szCs w:val="20"/>
-              </w:rPr>
-              <w:t>Título de la actividad</w:t>
-            </w:r>
-          </w:p>
-          <w:p>
-            <w:pPr>
-              <w:spacing w:line="240" w:lineRule="auto"/>
-              <w:rPr>
-                <w:b/>
-                <w:bCs/>
-                <w:color w:val="FFFFFF" w:themeColor="background1"/>
-                <w:sz w:val="20"/>
-                <w:szCs w:val="20"/>
-              </w:rPr>
-            </w:pPr>
-            <w:r>
-              <w:rPr>
-                <w:color w:val="FFFFFF" w:themeColor="background1"/>
-                <w:sz w:val="20"/>
-                <w:szCs w:val="20"/>
-              </w:rPr>
-              <w:t xml:space="preserve"> (valor real: 4  puntos)</w:t>
-            </w:r>
-          </w:p>
-        </w:tc>
-        <w:tc>
-          <w:tcPr>
-            <w:tcW w:w="3702" w:type="dxa"/>
-            <w:tcBorders>
-              <w:bottom w:val="nil"/>
-            </w:tcBorders>
-            <w:shd w:val="clear" w:color="auto" w:fill="0098CD"/>
-            <w:vAlign w:val="center"/>
-          </w:tcPr>
-          <w:p>
-            <w:pPr>
-              <w:spacing w:line="240" w:lineRule="auto"/>
-              <w:rPr>
-                <w:b/>
-                <w:bCs/>
-                <w:color w:val="FFFFFF" w:themeColor="background1"/>
-                <w:sz w:val="20"/>
-                <w:szCs w:val="20"/>
-              </w:rPr>
-            </w:pPr>
-            <w:r>
-              <w:rPr>
-                <w:color w:val="FFFFFF" w:themeColor="background1"/>
-                <w:sz w:val="20"/>
-                <w:szCs w:val="20"/>
-              </w:rPr>
-              <w:t>Descripción</w:t>
-            </w:r>
-          </w:p>
-        </w:tc>
-        <w:tc>
-          <w:tcPr>
-            <w:tcW w:w="1930" w:type="dxa"/>
-            <w:tcBorders>
-              <w:bottom w:val="nil"/>
-            </w:tcBorders>
-            <w:shd w:val="clear" w:color="auto" w:fill="0098CD"/>
-            <w:vAlign w:val="center"/>
-          </w:tcPr>
-          <w:p>
-            <w:pPr>
-              <w:spacing w:line="240" w:lineRule="auto"/>
-              <w:rPr>
-                <w:b/>
-                <w:bCs/>
-                <w:color w:val="FFFFFF" w:themeColor="background1"/>
-                <w:sz w:val="20"/>
-                <w:szCs w:val="20"/>
-              </w:rPr>
-            </w:pPr>
-            <w:r>
-              <w:rPr>
-                <w:color w:val="FFFFFF" w:themeColor="background1"/>
-                <w:sz w:val="20"/>
-                <w:szCs w:val="20"/>
-              </w:rPr>
-              <w:t xml:space="preserve">Puntuación máxima  </w:t>
-            </w:r>
-          </w:p>
-          <w:p>
-            <w:pPr>
-              <w:spacing w:line="240" w:lineRule="auto"/>
-              <w:rPr>
-                <w:b/>
-                <w:bCs/>
-                <w:color w:val="FFFFFF" w:themeColor="background1"/>
-                <w:sz w:val="20"/>
-                <w:szCs w:val="20"/>
-              </w:rPr>
-            </w:pPr>
-            <w:r>
-              <w:rPr>
-                <w:color w:val="FFFFFF" w:themeColor="background1"/>
-                <w:sz w:val="20"/>
-                <w:szCs w:val="20"/>
-              </w:rPr>
-              <w:t>(puntos)</w:t>
-            </w:r>
-          </w:p>
-        </w:tc>
-        <w:tc>
-          <w:tcPr>
-            <w:tcW w:w="1027" w:type="dxa"/>
-            <w:tcBorders>
-              <w:bottom w:val="nil"/>
-            </w:tcBorders>
-            <w:shd w:val="clear" w:color="auto" w:fill="0098CD"/>
-            <w:vAlign w:val="center"/>
-          </w:tcPr>
-          <w:p>
-            <w:pPr>
-              <w:spacing w:line="240" w:lineRule="auto"/>
-              <w:rPr>
-                <w:b/>
-                <w:bCs/>
-                <w:color w:val="FFFFFF" w:themeColor="background1"/>
-                <w:sz w:val="20"/>
-                <w:szCs w:val="20"/>
-              </w:rPr>
-            </w:pPr>
-            <w:r>
-              <w:rPr>
-                <w:color w:val="FFFFFF" w:themeColor="background1"/>
-                <w:sz w:val="20"/>
-                <w:szCs w:val="20"/>
-              </w:rPr>
-              <w:t>Peso</w:t>
-            </w:r>
-          </w:p>
-          <w:p>
-            <w:pPr>
-              <w:spacing w:line="240" w:lineRule="auto"/>
-              <w:rPr>
-                <w:b/>
-                <w:bCs/>
-                <w:color w:val="FFFFFF" w:themeColor="background1"/>
-                <w:sz w:val="20"/>
-                <w:szCs w:val="20"/>
-              </w:rPr>
-            </w:pPr>
-            <w:r>
-              <w:rPr>
-                <w:color w:val="FFFFFF" w:themeColor="background1"/>
-                <w:sz w:val="20"/>
-                <w:szCs w:val="20"/>
-              </w:rPr>
-              <w:t>%</w:t>
-            </w:r>
-          </w:p>
-        </w:tc>
-      </w:tr>
-      <w:tr>
-        <w:tc>
-          <w:tcPr>
-            <w:tcW w:w="1550" w:type="dxa"/>
-            <w:tcBorders>
-              <w:bottom w:val="single" w:sz="4" w:space="0" w:color="0098CD"/>
-              <w:right w:val="single" w:sz="4" w:space="0" w:color="0098CD"/>
-            </w:tcBorders>
-            <w:shd w:val="clear" w:color="auto" w:fill="E6F4F9"/>
-            <w:vAlign w:val="center"/>
-          </w:tcPr>
-          <w:p>
-            <w:pPr>
-              <w:spacing w:line="240" w:lineRule="auto"/>
-              <w:rPr>
-                <w:b/>
-                <w:bCs/>
-                <w:sz w:val="20"/>
-                <w:szCs w:val="20"/>
-              </w:rPr>
-            </w:pPr>
-            <w:r>
-              <w:rPr>
-                <w:sz w:val="20"/>
-                <w:szCs w:val="20"/>
-              </w:rPr>
-              <w:t>Criterio 1</w:t>
-            </w:r>
-          </w:p>
-        </w:tc>
-        <w:tc>
-          <w:tcPr>
-            <w:tcW w:w="3702" w:type="dxa"/>
-            <w:tcBorders>
-              <w:top w:val="single" w:sz="4" w:space="0" w:color="0098CD"/>
-              <w:left w:val="single" w:sz="4" w:space="0" w:color="0098CD"/>
-              <w:bottom w:val="single" w:sz="4" w:space="0" w:color="0098CD"/>
-              <w:right w:val="single" w:sz="4" w:space="0" w:color="0098CD"/>
-            </w:tcBorders>
-            <w:shd w:val="clear" w:color="auto" w:fill="B4C6E7"/>
-          </w:tcPr>
-          <w:p>
-            <w:pPr>
-              <w:spacing w:line="240" w:lineRule="auto"/>
-              <w:rPr>
-                <w:sz w:val="20"/>
-                <w:szCs w:val="20"/>
-              </w:rPr>
-            </w:pPr>
-            <w:r>
-              <w:rPr>
-                <w:sz w:val="20"/>
-                <w:szCs w:val="20"/>
-              </w:rPr>
-              <w:t>Selección y exposición crítica de un artículo académico</w:t>
-            </w:r>
-          </w:p>
-        </w:tc>
-        <w:tc>
-          <w:tcPr>
-            <w:tcW w:w="1930" w:type="dxa"/>
-            <w:tcBorders>
-              <w:top w:val="single" w:sz="4" w:space="0" w:color="0098CD"/>
-              <w:left w:val="single" w:sz="4" w:space="0" w:color="0098CD"/>
-              <w:bottom w:val="single" w:sz="4" w:space="0" w:color="0098CD"/>
-              <w:right w:val="single" w:sz="4" w:space="0" w:color="0098CD"/>
-            </w:tcBorders>
-            <w:shd w:val="clear" w:color="auto" w:fill="B4C6E7"/>
-            <w:vAlign w:val="center"/>
-          </w:tcPr>
-          <w:p>
-            <w:pPr>
-              <w:spacing w:line="240" w:lineRule="auto"/>
-              <w:rPr>
-                <w:sz w:val="20"/>
-                <w:szCs w:val="20"/>
-              </w:rPr>
-            </w:pPr>
-            <w:r>
-              <w:rPr>
-                <w:sz w:val="20"/>
-                <w:szCs w:val="20"/>
-              </w:rPr>
-              <w:t>3</w:t>
-            </w:r>
-          </w:p>
-          <w:p>
-            <w:pPr>
-              <w:spacing w:line="240" w:lineRule="auto"/>
-              <w:rPr>
-                <w:sz w:val="20"/>
-                <w:szCs w:val="20"/>
-              </w:rPr>
-            </w:pPr>
-          </w:p>
-        </w:tc>
-        <w:tc>
-          <w:tcPr>
-            <w:tcW w:w="1027" w:type="dxa"/>
-            <w:tcBorders>
-              <w:top w:val="single" w:sz="4" w:space="0" w:color="0098CD"/>
-              <w:left w:val="single" w:sz="4" w:space="0" w:color="0098CD"/>
-              <w:bottom w:val="single" w:sz="4" w:space="0" w:color="0098CD"/>
-            </w:tcBorders>
-            <w:shd w:val="clear" w:color="auto" w:fill="B4C6E7"/>
-            <w:vAlign w:val="center"/>
-          </w:tcPr>
-          <w:p>
-            <w:pPr>
-              <w:spacing w:line="240" w:lineRule="auto"/>
-              <w:rPr>
-                <w:sz w:val="20"/>
-                <w:szCs w:val="20"/>
-              </w:rPr>
-            </w:pPr>
-            <w:r>
-              <w:rPr>
-                <w:sz w:val="20"/>
-                <w:szCs w:val="20"/>
-              </w:rPr>
-              <w:t xml:space="preserve"> 30%</w:t>
-            </w:r>
-          </w:p>
-        </w:tc>
-      </w:tr>
-      <w:tr>
-        <w:tc>
-          <w:tcPr>
-            <w:tcW w:w="1550" w:type="dxa"/>
-            <w:tcBorders>
-              <w:top w:val="single" w:sz="4" w:space="0" w:color="0098CD"/>
-              <w:bottom w:val="single" w:sz="4" w:space="0" w:color="0098CD"/>
-              <w:right w:val="single" w:sz="4" w:space="0" w:color="0098CD"/>
-            </w:tcBorders>
-            <w:shd w:val="clear" w:color="auto" w:fill="E6F4F9"/>
-            <w:vAlign w:val="center"/>
-          </w:tcPr>
-          <w:p>
-            <w:pPr>
-              <w:spacing w:line="240" w:lineRule="auto"/>
-              <w:rPr>
-                <w:b/>
-                <w:bCs/>
-                <w:sz w:val="20"/>
-                <w:szCs w:val="20"/>
-              </w:rPr>
-            </w:pPr>
-            <w:r>
-              <w:rPr>
-                <w:sz w:val="20"/>
-                <w:szCs w:val="20"/>
-              </w:rPr>
-              <w:t>Criterio 2</w:t>
-            </w:r>
-          </w:p>
-        </w:tc>
-        <w:tc>
-          <w:tcPr>
-            <w:tcW w:w="3702" w:type="dxa"/>
-            <w:tcBorders>
-              <w:top w:val="single" w:sz="4" w:space="0" w:color="0098CD"/>
-              <w:left w:val="single" w:sz="4" w:space="0" w:color="0098CD"/>
-              <w:bottom w:val="single" w:sz="4" w:space="0" w:color="0098CD"/>
-              <w:right w:val="single" w:sz="4" w:space="0" w:color="0098CD"/>
-            </w:tcBorders>
-            <w:shd w:val="clear" w:color="auto" w:fill="D9E2F3"/>
-          </w:tcPr>
-          <w:p>
-            <w:pPr>
-              <w:spacing w:line="240" w:lineRule="auto"/>
-              <w:rPr>
-                <w:sz w:val="20"/>
-                <w:szCs w:val="20"/>
-              </w:rPr>
-            </w:pPr>
-            <w:r>
-              <w:rPr>
-                <w:sz w:val="20"/>
-                <w:szCs w:val="20"/>
-              </w:rPr>
-              <w:t>Exposición y justificación del texto</w:t>
-            </w:r>
-          </w:p>
-        </w:tc>
-        <w:tc>
-          <w:tcPr>
-            <w:tcW w:w="1930" w:type="dxa"/>
-            <w:tcBorders>
-              <w:top w:val="single" w:sz="4" w:space="0" w:color="0098CD"/>
-              <w:left w:val="single" w:sz="4" w:space="0" w:color="0098CD"/>
-              <w:bottom w:val="single" w:sz="4" w:space="0" w:color="0098CD"/>
-              <w:right w:val="single" w:sz="4" w:space="0" w:color="0098CD"/>
-            </w:tcBorders>
-            <w:shd w:val="clear" w:color="auto" w:fill="D9E2F3"/>
-            <w:vAlign w:val="center"/>
-          </w:tcPr>
-          <w:p>
-            <w:pPr>
-              <w:spacing w:line="240" w:lineRule="auto"/>
-              <w:rPr>
-                <w:sz w:val="20"/>
-                <w:szCs w:val="20"/>
-              </w:rPr>
-            </w:pPr>
-            <w:r>
-              <w:rPr>
-                <w:sz w:val="20"/>
-                <w:szCs w:val="20"/>
-              </w:rPr>
-              <w:t>3</w:t>
-            </w:r>
-          </w:p>
-          <w:p>
-            <w:pPr>
-              <w:spacing w:line="240" w:lineRule="auto"/>
-              <w:rPr>
-                <w:sz w:val="20"/>
-                <w:szCs w:val="20"/>
-              </w:rPr>
-            </w:pPr>
-          </w:p>
-        </w:tc>
-        <w:tc>
-          <w:tcPr>
-            <w:tcW w:w="1027" w:type="dxa"/>
-            <w:tcBorders>
-              <w:top w:val="single" w:sz="4" w:space="0" w:color="0098CD"/>
-              <w:left w:val="single" w:sz="4" w:space="0" w:color="0098CD"/>
-              <w:bottom w:val="single" w:sz="4" w:space="0" w:color="0098CD"/>
-            </w:tcBorders>
-            <w:shd w:val="clear" w:color="auto" w:fill="D9E2F3"/>
-            <w:vAlign w:val="center"/>
-          </w:tcPr>
-          <w:p>
-            <w:pPr>
-              <w:spacing w:line="240" w:lineRule="auto"/>
-              <w:rPr>
-                <w:sz w:val="20"/>
-                <w:szCs w:val="20"/>
-              </w:rPr>
-            </w:pPr>
-            <w:r>
-              <w:rPr>
-                <w:sz w:val="20"/>
-                <w:szCs w:val="20"/>
-              </w:rPr>
-              <w:t xml:space="preserve"> 30%</w:t>
-            </w:r>
-          </w:p>
-        </w:tc>
-      </w:tr>
-      <w:tr>
-        <w:tc>
-          <w:tcPr>
-            <w:tcW w:w="1550" w:type="dxa"/>
-            <w:tcBorders>
-              <w:top w:val="single" w:sz="4" w:space="0" w:color="0098CD"/>
-              <w:bottom w:val="single" w:sz="4" w:space="0" w:color="0098CD"/>
-              <w:right w:val="single" w:sz="4" w:space="0" w:color="0098CD"/>
-            </w:tcBorders>
-            <w:shd w:val="clear" w:color="auto" w:fill="E6F4F9"/>
-            <w:vAlign w:val="center"/>
-          </w:tcPr>
-          <w:p>
-            <w:pPr>
-              <w:spacing w:line="240" w:lineRule="auto"/>
-              <w:rPr>
-                <w:b/>
-                <w:bCs/>
-                <w:sz w:val="20"/>
-                <w:szCs w:val="20"/>
-              </w:rPr>
-            </w:pPr>
-            <w:r>
-              <w:rPr>
-                <w:sz w:val="20"/>
-                <w:szCs w:val="20"/>
-              </w:rPr>
-              <w:t>Criterio 3</w:t>
-            </w:r>
-          </w:p>
-        </w:tc>
-        <w:tc>
-          <w:tcPr>
-            <w:tcW w:w="3702" w:type="dxa"/>
-            <w:tcBorders>
-              <w:top w:val="single" w:sz="4" w:space="0" w:color="0098CD"/>
-              <w:left w:val="single" w:sz="4" w:space="0" w:color="0098CD"/>
-              <w:bottom w:val="single" w:sz="4" w:space="0" w:color="0098CD"/>
-              <w:right w:val="single" w:sz="4" w:space="0" w:color="0098CD"/>
-            </w:tcBorders>
-            <w:shd w:val="clear" w:color="auto" w:fill="B4C6E7"/>
-          </w:tcPr>
-          <w:p>
-            <w:pPr>
-              <w:spacing w:line="240" w:lineRule="auto"/>
-              <w:rPr>
-                <w:sz w:val="20"/>
-                <w:szCs w:val="20"/>
-              </w:rPr>
-            </w:pPr>
-            <w:r>
-              <w:rPr>
-                <w:sz w:val="20"/>
-                <w:szCs w:val="20"/>
-              </w:rPr>
-              <w:t>Presentación del prototipo</w:t>
-            </w:r>
-          </w:p>
-        </w:tc>
-        <w:tc>
-          <w:tcPr>
-            <w:tcW w:w="1930" w:type="dxa"/>
-            <w:tcBorders>
-              <w:top w:val="single" w:sz="4" w:space="0" w:color="0098CD"/>
-              <w:left w:val="single" w:sz="4" w:space="0" w:color="0098CD"/>
-              <w:bottom w:val="single" w:sz="4" w:space="0" w:color="0098CD"/>
-              <w:right w:val="single" w:sz="4" w:space="0" w:color="0098CD"/>
-            </w:tcBorders>
-            <w:shd w:val="clear" w:color="auto" w:fill="B4C6E7"/>
-            <w:vAlign w:val="center"/>
-          </w:tcPr>
-          <w:p>
-            <w:pPr>
-              <w:spacing w:line="240" w:lineRule="auto"/>
-              <w:rPr>
-                <w:sz w:val="20"/>
-                <w:szCs w:val="20"/>
-              </w:rPr>
-            </w:pPr>
-            <w:r>
-              <w:rPr>
-                <w:sz w:val="20"/>
-                <w:szCs w:val="20"/>
-              </w:rPr>
-              <w:t>4</w:t>
-            </w:r>
-          </w:p>
-        </w:tc>
-        <w:tc>
-          <w:tcPr>
-            <w:tcW w:w="1027" w:type="dxa"/>
-            <w:tcBorders>
-              <w:top w:val="single" w:sz="4" w:space="0" w:color="0098CD"/>
-              <w:left w:val="single" w:sz="4" w:space="0" w:color="0098CD"/>
-              <w:bottom w:val="single" w:sz="4" w:space="0" w:color="0098CD"/>
-            </w:tcBorders>
-            <w:shd w:val="clear" w:color="auto" w:fill="B4C6E7"/>
-            <w:vAlign w:val="center"/>
-          </w:tcPr>
-          <w:p>
-            <w:pPr>
-              <w:spacing w:line="240" w:lineRule="auto"/>
-              <w:rPr>
-                <w:sz w:val="20"/>
-                <w:szCs w:val="20"/>
-              </w:rPr>
-            </w:pPr>
-            <w:r>
-              <w:rPr>
-                <w:sz w:val="20"/>
-                <w:szCs w:val="20"/>
-              </w:rPr>
-              <w:t>40%</w:t>
-            </w:r>
-          </w:p>
-        </w:tc>
-      </w:tr>
-      <w:tr>
-        <w:tc>
-          <w:tcPr>
-            <w:tcW w:w="1550" w:type="dxa"/>
-            <w:tcBorders>
-              <w:top w:val="single" w:sz="4" w:space="0" w:color="0098CD"/>
-              <w:right w:val="nil"/>
-            </w:tcBorders>
-            <w:shd w:val="clear" w:color="auto" w:fill="4472C4"/>
-          </w:tcPr>
-          <w:p>
-            <w:pPr>
-              <w:spacing w:line="240" w:lineRule="auto"/>
-              <w:rPr>
-                <w:b/>
-                <w:bCs/>
-                <w:sz w:val="20"/>
-                <w:szCs w:val="20"/>
-              </w:rPr>
-            </w:pPr>
-          </w:p>
-        </w:tc>
-        <w:tc>
-          <w:tcPr>
-            <w:tcW w:w="3702" w:type="dxa"/>
-            <w:tcBorders>
-              <w:top w:val="single" w:sz="4" w:space="0" w:color="0098CD"/>
-            </w:tcBorders>
-            <w:shd w:val="clear" w:color="auto" w:fill="D9E2F3"/>
-          </w:tcPr>
-          <w:p>
-            <w:pPr>
-              <w:spacing w:line="240" w:lineRule="auto"/>
-              <w:rPr>
-                <w:b/>
-                <w:sz w:val="20"/>
-                <w:szCs w:val="20"/>
-              </w:rPr>
-            </w:pPr>
-          </w:p>
-        </w:tc>
-        <w:tc>
-          <w:tcPr>
-            <w:tcW w:w="1930" w:type="dxa"/>
-            <w:tcBorders>
-              <w:top w:val="single" w:sz="4" w:space="0" w:color="0098CD"/>
-              <w:left w:val="single" w:sz="4" w:space="0" w:color="0098CD"/>
-              <w:right w:val="single" w:sz="4" w:space="0" w:color="0098CD"/>
-            </w:tcBorders>
-            <w:shd w:val="clear" w:color="auto" w:fill="E6F4F9"/>
-          </w:tcPr>
-          <w:p>
-            <w:pPr>
-              <w:spacing w:line="240" w:lineRule="auto"/>
-              <w:rPr>
-                <w:sz w:val="20"/>
-                <w:szCs w:val="20"/>
-              </w:rPr>
-            </w:pPr>
-            <w:r>
-              <w:rPr>
-                <w:b/>
-                <w:sz w:val="20"/>
-                <w:szCs w:val="20"/>
-              </w:rPr>
-              <w:t>10</w:t>
-            </w:r>
-          </w:p>
-        </w:tc>
-        <w:tc>
-          <w:tcPr>
-            <w:tcW w:w="1027" w:type="dxa"/>
-            <w:tcBorders>
-              <w:top w:val="single" w:sz="4" w:space="0" w:color="0098CD"/>
-              <w:left w:val="single" w:sz="4" w:space="0" w:color="0098CD"/>
-            </w:tcBorders>
-            <w:shd w:val="clear" w:color="auto" w:fill="E6F4F9"/>
-          </w:tcPr>
-          <w:p>
-            <w:pPr>
-              <w:spacing w:line="240" w:lineRule="auto"/>
-              <w:rPr>
-                <w:sz w:val="20"/>
-                <w:szCs w:val="20"/>
-              </w:rPr>
-            </w:pPr>
-            <w:r>
-              <w:rPr>
-                <w:b/>
-                <w:sz w:val="20"/>
-                <w:szCs w:val="20"/>
-              </w:rPr>
-              <w:t>100 %</w:t>
-            </w:r>
-            <w:bookmarkStart w:id="1" w:name="_Toc459888455311"/>
-            <w:bookmarkEnd w:id="1"/>
-          </w:p>
-        </w:tc>
-      </w:tr>
-    </w:tbl>
-    <w:p/>
-    <w:p>
-      <w:pPr>
-        <w:rPr>
-          <w:b/>
-        </w:rPr>
-      </w:pPr>
-      <w:r>
-        <w:rPr>
-          <w:b/>
-        </w:rPr>
-        <w:t>Extensión máxima</w:t>
-      </w:r>
-      <w:r>
-        <w:rPr>
-          <w:b/>
-        </w:rPr>
-        <w:t xml:space="preserve"> </w:t>
-      </w:r>
-      <w:r>
-        <w:t>de la actividad</w:t>
-      </w:r>
-      <w:r>
-        <w:t>:</w:t>
-      </w:r>
-      <w:r>
-        <w:t xml:space="preserve"> 3 hojas (se evaluará la capacidad de síntesis, por lo que de 3 hojas conllevará penalización). Se penalizará incluir índices, portada, etc. que sobrepasen dicha extensión.</w:t>
-      </w:r>
-    </w:p>
-    <w:p/>
-    <w:p>
-      <w:pPr>
-        <w:rPr>
-          <w:lang w:val="en-US"/>
-        </w:rPr>
-      </w:pPr>
-      <w:r>
-        <w:rPr>
-          <w:lang w:val="en-US"/>
-        </w:rPr>
-        <w:t>Bat wing sensors support flight control</w:t>
-      </w:r>
-    </w:p>
-    <w:p>
-      <w:pPr>
-        <w:rPr>
-          <w:rFonts w:ascii="AdvPSHN-H" w:hAnsi="AdvPSHN-H" w:cs="AdvPSHN-H"/>
-          <w:color w:val="auto"/>
-          <w:sz w:val="38"/>
-          <w:szCs w:val="38"/>
-          <w:lang w:val="en-US" w:eastAsia="en-US"/>
-        </w:rPr>
-      </w:pPr>
-      <w:r>
-        <w:rPr>
-          <w:rFonts w:ascii="AdvPSHN-H" w:hAnsi="AdvPSHN-H" w:cs="AdvPSHN-H"/>
-          <w:color w:val="auto"/>
-          <w:sz w:val="38"/>
-          <w:szCs w:val="38"/>
-          <w:lang w:val="en-US" w:eastAsia="en-US"/>
-        </w:rPr>
-        <w:t>Somatosensory Substrates of Flight Control in Bats</w:t>
-      </w:r>
-    </w:p>
-    <w:p>
-      <w:pPr>
-        <w:rPr>
-          <w:lang w:val="en-US"/>
-        </w:rPr>
-      </w:pPr>
-    </w:p>
-    <w:p>
-      <w:pPr>
-        <w:rPr>
-          <w:lang w:val="en-US"/>
-        </w:rPr>
-      </w:pPr>
-    </w:p>
-    <w:p>
-      <w:pPr>
-        <w:rPr>
-          <w:lang w:val="en-US"/>
-        </w:rPr>
-      </w:pPr>
-    </w:p>
-    <w:p>
-      <w:pPr>
-        <w:rPr>
-          <w:lang w:val="en-US"/>
-        </w:rPr>
-      </w:pPr>
-    </w:p>
-    <w:p>
-      <w:pPr>
-        <w:rPr>
-          <w:lang w:val="en-US"/>
-        </w:rPr>
-      </w:pPr>
-    </w:p>
-    <w:p>
-      <w:pPr>
-        <w:rPr>
-          <w:lang w:val="en-US"/>
-        </w:rPr>
-      </w:pPr>
-    </w:p>
-    <w:p>
-      <w:pPr>
-        <w:rPr>
-          <w:lang w:val="en-US"/>
-        </w:rPr>
-      </w:pPr>
-    </w:p>
-    <w:p>
-      <w:pPr>
-        <w:rPr>
-          <w:lang w:val="en-US"/>
-        </w:rPr>
-      </w:pPr>
-    </w:p>
-    <w:p>
-      <w:pPr>
-        <w:rPr>
-          <w:lang w:val="en-US"/>
-        </w:rPr>
-      </w:pPr>
-    </w:p>
-    <w:p>
-      <w:pPr>
-        <w:spacing w:line="240" w:lineRule="auto"/>
-        <w:jc w:val="center"/>
-        <w:rPr>
-          <w:b/>
-        </w:rPr>
-      </w:pPr>
-      <w:r>
-        <w:rPr>
-          <w:b/>
-        </w:rPr>
-        <w:lastRenderedPageBreak/>
-        <w:t>Reacción Somato-Sensorial Del Control De Vuelo En Murciélagos</w:t>
-      </w:r>
-    </w:p>
-    <w:p>
-      <w:pPr>
-        <w:spacing w:line="240" w:lineRule="auto"/>
-        <w:jc w:val="center"/>
-        <w:rPr>
-          <w:b/>
-          <w:lang w:val="en-US"/>
-        </w:rPr>
-      </w:pPr>
-      <w:r>
-        <w:rPr>
-          <w:b/>
-          <w:lang w:val="en-US"/>
-        </w:rPr>
-        <w:t>“</w:t>
-      </w:r>
-      <w:r>
-        <w:rPr>
-          <w:b/>
-          <w:lang w:val="en-US"/>
-        </w:rPr>
-        <w:t>Somatosensory Substrates of Flight Control in Bats</w:t>
-      </w:r>
-      <w:r>
-        <w:rPr>
-          <w:b/>
-          <w:lang w:val="en-US"/>
-        </w:rPr>
-        <w:t>”</w:t>
-      </w:r>
-    </w:p>
-    <w:p>
-      <w:pPr>
-        <w:spacing w:line="240" w:lineRule="auto"/>
-        <w:rPr>
-          <w:b/>
-        </w:rPr>
-      </w:pPr>
-      <w:r>
-        <w:rPr>
-          <w:b/>
-        </w:rPr>
-        <w:t>Resumen:</w:t>
-      </w:r>
-    </w:p>
-    <w:p>
-      <w:pPr>
-        <w:spacing w:line="240" w:lineRule="auto"/>
-      </w:pPr>
-      <w:r>
-        <w:t>Una maniobra de vuelo requiere</w:t>
-      </w:r>
-      <w:r>
-        <w:t xml:space="preserve"> una rápida integración sensorial para generar respuestas motoras adaptable</w:t>
-      </w:r>
-      <w:r>
-        <w:t>s</w:t>
-      </w:r>
-      <w:r>
-        <w:t xml:space="preserve"> e instantáneas</w:t>
-      </w:r>
-      <w:r>
-        <w:t>.</w:t>
-      </w:r>
-      <w:r>
-        <w:t xml:space="preserve"> Los murciélagos en particular tienen una remarcada habilidad en sus extremidades para crear una presión de distribución de aire y a la vez mantener agarrados objetos.  Las entradas sensoriales de sus alas poseen información valiosa para vuelos guiados y preciso</w:t>
-      </w:r>
-      <w:r>
-        <w:t>s</w:t>
-      </w:r>
-      <w:r>
-        <w:t>, sin embargado componentes y circuitos sensorio motores en sus alas aún no han sido estudiados. Nos centraremos en el estudio del gran murciélago café</w:t>
-      </w:r>
-      <w:r>
-        <w:t xml:space="preserve"> </w:t>
-      </w:r>
-      <w:r>
-        <w:t>(</w:t>
-      </w:r>
       <w:proofErr w:type="spellStart"/>
       <w:r>
-        <w:rPr>
-          <w:rFonts w:ascii="AdvPSHN-MI" w:hAnsi="AdvPSHN-MI" w:cs="AdvPSHN-MI"/>
-          <w:color w:val="auto"/>
-          <w:sz w:val="20"/>
-          <w:szCs w:val="20"/>
-          <w:lang w:eastAsia="en-US"/>
-        </w:rPr>
-        <w:t>Eptesicus</w:t>
-      </w:r>
-      <w:proofErr w:type="spellEnd"/>
-      <w:r>
-        <w:rPr>
-          <w:rFonts w:ascii="AdvPSHN-MI" w:hAnsi="AdvPSHN-MI" w:cs="AdvPSHN-MI"/>
-          <w:color w:val="auto"/>
-          <w:sz w:val="20"/>
-          <w:szCs w:val="20"/>
-          <w:lang w:eastAsia="en-US"/>
-        </w:rPr>
-        <w:t xml:space="preserve"> </w:t>
-      </w:r>
-      <w:proofErr w:type="spellStart"/>
-      <w:r>
-        <w:rPr>
-          <w:rFonts w:ascii="AdvPSHN-MI" w:hAnsi="AdvPSHN-MI" w:cs="AdvPSHN-MI"/>
-          <w:color w:val="auto"/>
-          <w:sz w:val="20"/>
-          <w:szCs w:val="20"/>
-          <w:lang w:eastAsia="en-US"/>
-        </w:rPr>
         <w:t>fuscu</w:t>
       </w:r>
       <w:proofErr w:type="spellEnd"/>
@@ -1290,7 +287,13 @@
         <w:t>e</w:t>
       </w:r>
       <w:r>
-        <w:t xml:space="preserve"> implican que desarrollos evolutivos dieron </w:t>
+        <w:t xml:space="preserve"> implican que desarrollos evolutivos </w:t>
+      </w:r>
+      <w:r>
+        <w:t xml:space="preserve">que </w:t>
+      </w:r>
+      <w:r>
+        <w:t xml:space="preserve">dieron </w:t>
       </w:r>
       <w:r>
         <w:t xml:space="preserve">paso </w:t>
@@ -1348,7 +351,19 @@
         <w:t xml:space="preserve">sus </w:t>
       </w:r>
       <w:r>
-        <w:t xml:space="preserve">presas en el aire. Estos son capaces de ejecutar pequeños saltos de altitud y cambios bidireccionales. Sus alas no son solo para volar, sino también para la manipulación de objetos o capturando insectos. Esto es posible debió a que </w:t>
+        <w:t>presas en el aire. Estos son capaces de ejecutar pequeños saltos de altitud y cambios bidireccionales. Sus alas no son solo para volar, sino también p</w:t>
+      </w:r>
+      <w:r>
+        <w:t>ara la manipulación de objetos o</w:t>
+      </w:r>
+      <w:r>
+        <w:t xml:space="preserve"> captura</w:t>
+      </w:r>
+      <w:r>
+        <w:t>r</w:t>
+      </w:r>
+      <w:r>
+        <w:t xml:space="preserve"> insectos. Esto es posible debió a que </w:t>
       </w:r>
       <w:r>
         <w:t>sus a</w:t>
@@ -1501,6 +516,12 @@
         <w:tc>
           <w:tcPr>
             <w:tcW w:w="4815" w:type="dxa"/>
+            <w:tcBorders>
+              <w:top w:val="nil"/>
+              <w:left w:val="nil"/>
+              <w:bottom w:val="nil"/>
+              <w:right w:val="nil"/>
+            </w:tcBorders>
           </w:tcPr>
           <w:p>
             <w:r>
@@ -1742,6 +763,12 @@
         <w:tc>
           <w:tcPr>
             <w:tcW w:w="3395" w:type="dxa"/>
+            <w:tcBorders>
+              <w:top w:val="nil"/>
+              <w:left w:val="nil"/>
+              <w:bottom w:val="nil"/>
+              <w:right w:val="nil"/>
+            </w:tcBorders>
           </w:tcPr>
           <w:p>
             <w:pPr>
@@ -2372,11 +1399,6 @@
         <w:t>tipo de paralelismo sensorial al surcar en el aire. Este proceso sistemático revela una distribución diferencial sensorial de terminaciones en las alas al volar.</w:t>
       </w:r>
     </w:p>
-    <w:p>
-      <w:pPr>
-        <w:spacing w:line="240" w:lineRule="auto"/>
-      </w:pPr>
-    </w:p>
     <w:tbl>
       <w:tblPr>
         <w:tblStyle w:val="Tablaconcuadrcula"/>
@@ -2389,15 +1411,22 @@
       </w:tblGrid>
       <w:tr>
         <w:trPr>
-          <w:trHeight w:val="1784"/>
+          <w:trHeight w:val="1581"/>
         </w:trPr>
         <w:tc>
           <w:tcPr>
             <w:tcW w:w="4105" w:type="dxa"/>
+            <w:tcBorders>
+              <w:top w:val="nil"/>
+              <w:left w:val="nil"/>
+              <w:bottom w:val="nil"/>
+              <w:right w:val="nil"/>
+            </w:tcBorders>
           </w:tcPr>
           <w:p>
             <w:pPr>
               <w:spacing w:line="240" w:lineRule="auto"/>
+              <w:jc w:val="center"/>
             </w:pPr>
             <w:r>
               <w:rPr>
@@ -2405,8 +1434,8 @@
               </w:rPr>
               <w:drawing>
                 <wp:inline distT="0" distB="0" distL="0" distR="0" wp14:anchorId="2673F71E" wp14:editId="49DBFFA8">
-                  <wp:extent cx="2384425" cy="1126541"/>
-                  <wp:effectExtent l="0" t="0" r="0" b="0"/>
+                  <wp:extent cx="2383790" cy="962167"/>
+                  <wp:effectExtent l="0" t="0" r="0" b="9525"/>
                   <wp:docPr id="4" name="Imagen 4"/>
                   <wp:cNvGraphicFramePr>
                     <a:graphicFrameLocks xmlns:a="http://schemas.openxmlformats.org/drawingml/2006/main" noChangeAspect="1"/>
@@ -2418,20 +1447,27 @@
                           <pic:cNvPr id="1" name=""/>
                           <pic:cNvPicPr/>
                         </pic:nvPicPr>
-                        <pic:blipFill>
+                        <pic:blipFill rotWithShape="1">
                           <a:blip r:embed="rId10"/>
-                          <a:stretch>
-                            <a:fillRect/>
-                          </a:stretch>
+                          <a:srcRect t="7269" b="7300"/>
+                          <a:stretch/>
                         </pic:blipFill>
-                        <pic:spPr>
+                        <pic:spPr bwMode="auto">
                           <a:xfrm>
                             <a:off x="0" y="0"/>
-                            <a:ext cx="2454843" cy="1159811"/>
+                            <a:ext cx="2384425" cy="962423"/>
                           </a:xfrm>
                           <a:prstGeom prst="rect">
                             <a:avLst/>
                           </a:prstGeom>
+                          <a:ln>
+                            <a:noFill/>
+                          </a:ln>
+                          <a:extLst>
+                            <a:ext uri="{53640926-AAD7-44D8-BBD7-CCE9431645EC}">
+                              <a14:shadowObscured xmlns:a14="http://schemas.microsoft.com/office/drawing/2010/main"/>
+                            </a:ext>
+                          </a:extLst>
                         </pic:spPr>
                       </pic:pic>
                     </a:graphicData>
@@ -2444,6 +1480,12 @@
         <w:tc>
           <w:tcPr>
             <w:tcW w:w="4105" w:type="dxa"/>
+            <w:tcBorders>
+              <w:top w:val="nil"/>
+              <w:left w:val="nil"/>
+              <w:bottom w:val="nil"/>
+              <w:right w:val="nil"/>
+            </w:tcBorders>
           </w:tcPr>
           <w:p>
             <w:pPr>
@@ -2811,9 +1853,6 @@
               <w:adjustRightInd w:val="0"/>
               <w:spacing w:line="240" w:lineRule="auto"/>
               <w:jc w:val="center"/>
-              <w:rPr>
-                <w:lang w:val="en-US"/>
-              </w:rPr>
             </w:pPr>
             <w:r>
               <w:rPr>
@@ -2887,288 +1926,395 @@
               <w:t>.</w:t>
             </w:r>
           </w:p>
-          <w:p>
-            <w:pPr>
-              <w:autoSpaceDE w:val="0"/>
-              <w:autoSpaceDN w:val="0"/>
-              <w:adjustRightInd w:val="0"/>
-              <w:spacing w:line="240" w:lineRule="auto"/>
-              <w:jc w:val="center"/>
-              <w:rPr>
-                <w:lang w:val="en-US"/>
-              </w:rPr>
-            </w:pPr>
-          </w:p>
         </w:tc>
       </w:tr>
     </w:tbl>
     <w:p>
       <w:pPr>
         <w:spacing w:line="240" w:lineRule="auto"/>
-      </w:pPr>
+        <w:rPr>
+          <w:b/>
+        </w:rPr>
+      </w:pPr>
+      <w:r>
+        <w:rPr>
+          <w:b/>
+        </w:rPr>
+        <w:t xml:space="preserve">Representación </w:t>
+      </w:r>
+      <w:r>
+        <w:rPr>
+          <w:b/>
+        </w:rPr>
+        <w:t>Cor</w:t>
+      </w:r>
+      <w:r>
+        <w:rPr>
+          <w:b/>
+        </w:rPr>
+        <w:t>tical para entradas táctiles:</w:t>
+      </w:r>
     </w:p>
     <w:p>
       <w:pPr>
         <w:spacing w:line="240" w:lineRule="auto"/>
-        <w:rPr>
-          <w:b/>
-        </w:rPr>
-      </w:pPr>
-      <w:r>
-        <w:rPr>
-          <w:b/>
-        </w:rPr>
-        <w:t xml:space="preserve">Representación </w:t>
-      </w:r>
-      <w:r>
-        <w:rPr>
-          <w:b/>
-        </w:rPr>
-        <w:t>Cor</w:t>
-      </w:r>
-      <w:r>
-        <w:rPr>
-          <w:b/>
-        </w:rPr>
-        <w:t>tical para entradas táctiles:</w:t>
+      </w:pPr>
+      <w:r>
+        <w:t xml:space="preserve">Para determinar cómo las entradas sensoriales se encuentran distribuidas en la corteza cortical, se estimularon las alas con </w:t>
+      </w:r>
+      <w:r>
+        <w:t>un</w:t>
+      </w:r>
+      <w:r>
+        <w:t xml:space="preserve"> estimulador táctil (von Frey </w:t>
+      </w:r>
+      <w:proofErr w:type="spellStart"/>
+      <w:r>
+        <w:t>filament</w:t>
+      </w:r>
+      <w:proofErr w:type="spellEnd"/>
+      <w:r>
+        <w:t>)</w:t>
+      </w:r>
+      <w:r>
+        <w:t xml:space="preserve"> y pequeñas emisiones de flujo de aire</w:t>
+      </w:r>
+      <w:r>
+        <w:t xml:space="preserve">. Existió una respuesta neuronal se distribuyó en diez sitios sensibles </w:t>
+      </w:r>
+      <w:r>
+        <w:t>a estos estímulos, dando como resultado que estos activan ciertas rutas neuronales comunes</w:t>
+      </w:r>
+      <w:r>
+        <w:t xml:space="preserve"> como se muestra en la figura (C - derecha)</w:t>
+      </w:r>
+      <w:r>
+        <w:t>.</w:t>
+      </w:r>
+      <w:r>
+        <w:t xml:space="preserve"> Estos m</w:t>
+      </w:r>
+      <w:r>
+        <w:t>apas de grupos sensitivos y receptores distribuidos proveen ideas sobre especializaciones somato sensoriales que proveen a las extremidades anteriores de los murciélagos guiar los comportamientos moto</w:t>
+      </w:r>
+      <w:r>
+        <w:t>res y que anatómicamente se encuentra especializados para respuestas táctiles o de aire.</w:t>
       </w:r>
     </w:p>
     <w:p>
       <w:pPr>
         <w:spacing w:line="240" w:lineRule="auto"/>
-      </w:pPr>
-      <w:r>
-        <w:t xml:space="preserve">Para determinar cómo las entradas sensoriales se encuentran distribuidas en la corteza cortical, se estimularon las alas con </w:t>
-      </w:r>
-      <w:r>
-        <w:t>un</w:t>
-      </w:r>
-      <w:r>
-        <w:t xml:space="preserve"> estimulador táctil (von Frey </w:t>
-      </w:r>
-      <w:proofErr w:type="spellStart"/>
-      <w:r>
-        <w:t>filament</w:t>
-      </w:r>
-      <w:proofErr w:type="spellEnd"/>
-      <w:r>
-        <w:t>)</w:t>
-      </w:r>
-      <w:r>
-        <w:t xml:space="preserve"> y pequeñas emisiones de flujo de aire</w:t>
-      </w:r>
-      <w:r>
-        <w:t xml:space="preserve">. Existió una respuesta neuronal se distribuyó en diez sitios sensibles </w:t>
-      </w:r>
-      <w:r>
-        <w:t>a estos estímulos, dando como resultado que estos activan ciertas rutas neuronales comunes</w:t>
-      </w:r>
-      <w:r>
-        <w:t xml:space="preserve"> como se muestra en la figura (C - derecha)</w:t>
-      </w:r>
-      <w:r>
-        <w:t>.</w:t>
-      </w:r>
-      <w:r>
-        <w:t xml:space="preserve"> Estos m</w:t>
-      </w:r>
-      <w:r>
-        <w:t>apas de grupos sensitivos y receptores distribuidos proveen ideas sobre especializaciones somato sensoriales que proveen a las extremidades anteriores de los murciélagos guiar los comportamientos moto</w:t>
-      </w:r>
-      <w:r>
-        <w:t>res y que anatómicamente se encuentra especializados para respuestas táctiles o de aire.</w:t>
+        <w:rPr>
+          <w:b/>
+        </w:rPr>
+      </w:pPr>
+      <w:r>
+        <w:rPr>
+          <w:b/>
+        </w:rPr>
+        <w:t>Discusión:</w:t>
       </w:r>
     </w:p>
     <w:p>
       <w:pPr>
         <w:spacing w:line="240" w:lineRule="auto"/>
-        <w:rPr>
-          <w:b/>
-        </w:rPr>
-      </w:pPr>
-      <w:r>
-        <w:rPr>
-          <w:b/>
-        </w:rPr>
-        <w:t>Discusión:</w:t>
+      </w:pPr>
+      <w:r>
+        <w:t xml:space="preserve">Diferentes </w:t>
+      </w:r>
+      <w:r>
+        <w:t>observaciones</w:t>
+      </w:r>
+      <w:r>
+        <w:t xml:space="preserve"> demuestran un progreso evolutivo en el desarrollo de las alas de los </w:t>
+      </w:r>
+      <w:r>
+        <w:t>murciélagos, luego atípicas</w:t>
+      </w:r>
+      <w:r>
+        <w:t xml:space="preserve"> entradas </w:t>
+      </w:r>
+      <w:r>
+        <w:t>somato sensoriales</w:t>
+      </w:r>
+      <w:r>
+        <w:t xml:space="preserve"> que</w:t>
+      </w:r>
+      <w:r>
+        <w:t xml:space="preserve"> les</w:t>
+      </w:r>
+      <w:r>
+        <w:t xml:space="preserve"> permiten un mejor control de vuelo. </w:t>
+      </w:r>
+      <w:r>
+        <w:t xml:space="preserve">Los resultados sugieren que la ontogenia de </w:t>
+      </w:r>
+      <w:r>
+        <w:t xml:space="preserve">sus </w:t>
+      </w:r>
+      <w:r>
+        <w:t>alas ha llevado a un desarrollo inusual de los circuitos táctiles.</w:t>
+      </w:r>
+      <w:r>
+        <w:t xml:space="preserve"> Se puede suponer que la inervación </w:t>
+      </w:r>
+      <w:r>
+        <w:t>torácica media y baja</w:t>
+      </w:r>
+      <w:r>
+        <w:t xml:space="preserve"> se derivada de un desarrollo del tronco. D</w:t>
+      </w:r>
+      <w:r>
+        <w:t>urante este desarrollo, la p</w:t>
+      </w:r>
+      <w:r>
+        <w:t>ropiocepción</w:t>
+      </w:r>
+      <w:r>
+        <w:t xml:space="preserve"> de las extremidades anteriores requiere neuronas motoras para capturas sus presas. Los folículos sirve</w:t>
+      </w:r>
+      <w:r>
+        <w:t>n</w:t>
+      </w:r>
+      <w:r>
+        <w:t xml:space="preserve"> como </w:t>
+      </w:r>
+      <w:proofErr w:type="spellStart"/>
+      <w:r>
+        <w:t>bio</w:t>
+      </w:r>
+      <w:proofErr w:type="spellEnd"/>
+      <w:r>
+        <w:t>-sensores para detectar cambios en el flujo del aire y proveer una rápida retroalimentación. Luego, no se habla únicamente de volar sino de una sensación del vuelo. Finalmente, esto abre nuevas interrogantes, sobre los receptores táctiles como una ventaja selectiva. Futuros estudios pueden beneficiarse sobre el entender la evolución y especializaciones somato sensorial y motora en las alas de los murciélagos.</w:t>
       </w:r>
     </w:p>
     <w:p>
       <w:pPr>
         <w:spacing w:line="240" w:lineRule="auto"/>
-      </w:pPr>
-      <w:r>
-        <w:t xml:space="preserve">Diferentes </w:t>
-      </w:r>
-      <w:r>
-        <w:t>observaciones</w:t>
-      </w:r>
-      <w:r>
-        <w:t xml:space="preserve"> demuestran un progreso evolutivo en el desarrollo de las alas de los </w:t>
-      </w:r>
-      <w:r>
-        <w:t>murciélagos, luego atípicas</w:t>
-      </w:r>
-      <w:r>
-        <w:t xml:space="preserve"> entradas </w:t>
-      </w:r>
-      <w:r>
-        <w:t>somato sensoriales</w:t>
-      </w:r>
-      <w:r>
-        <w:t xml:space="preserve"> que</w:t>
-      </w:r>
-      <w:r>
-        <w:t xml:space="preserve"> les</w:t>
-      </w:r>
-      <w:r>
-        <w:t xml:space="preserve"> permiten un mejor control de vuelo. </w:t>
-      </w:r>
-      <w:r>
-        <w:t xml:space="preserve">Los resultados sugieren que la ontogenia de </w:t>
-      </w:r>
-      <w:r>
-        <w:t xml:space="preserve">sus </w:t>
-      </w:r>
-      <w:r>
-        <w:t>alas ha llevado a un desarrollo inusual de los circuitos táctiles.</w:t>
-      </w:r>
-      <w:r>
-        <w:t xml:space="preserve"> Se puede suponer que la inervación </w:t>
-      </w:r>
-      <w:r>
-        <w:t>torácica media y baja</w:t>
-      </w:r>
-      <w:r>
-        <w:t xml:space="preserve"> se derivada de un desarrollo del tronco. D</w:t>
-      </w:r>
-      <w:r>
-        <w:t>urante este desarrollo, la p</w:t>
-      </w:r>
-      <w:r>
-        <w:t>ropiocepción</w:t>
-      </w:r>
-      <w:r>
-        <w:t xml:space="preserve"> de las extremidades anteriores requiere neuronas motoras para capturas sus presas. Los folículos sirve</w:t>
-      </w:r>
-      <w:r>
-        <w:t>n</w:t>
-      </w:r>
-      <w:r>
-        <w:t xml:space="preserve"> como </w:t>
-      </w:r>
-      <w:proofErr w:type="spellStart"/>
-      <w:r>
-        <w:t>bio</w:t>
-      </w:r>
-      <w:proofErr w:type="spellEnd"/>
-      <w:r>
-        <w:t>-sensores para detectar cambios en el flujo del aire y proveer una rápida retroalimentación. Luego, no se habla únicamente de volar sino de una sensación del vuelo. Finalmente, esto abre nuevas interrogantes, sobre los receptores táctiles como una ventaja selectiva. Futuros estudios pueden beneficiarse sobre el entender la evolución y especializaciones somato sensorial y motora en las alas de los murciélagos.</w:t>
+        <w:jc w:val="center"/>
+        <w:rPr>
+          <w:b/>
+        </w:rPr>
+      </w:pPr>
+      <w:r>
+        <w:rPr>
+          <w:b/>
+        </w:rPr>
+        <w:t>J</w:t>
+      </w:r>
+      <w:r>
+        <w:rPr>
+          <w:b/>
+        </w:rPr>
+        <w:t>USTIFICACIÓN SELECCIÓN ARTÍCULO</w:t>
       </w:r>
     </w:p>
     <w:p>
       <w:pPr>
         <w:spacing w:line="240" w:lineRule="auto"/>
-        <w:jc w:val="center"/>
         <w:rPr>
           <w:b/>
         </w:rPr>
       </w:pPr>
       <w:r>
-        <w:rPr>
-          <w:b/>
-        </w:rPr>
-        <w:t>J</w:t>
-      </w:r>
-      <w:r>
-        <w:rPr>
-          <w:b/>
-        </w:rPr>
-        <w:t>USTIFICACIÓN SELECCIÓN ARTÍCULO</w:t>
+        <w:t xml:space="preserve">La selección de este articulo nace </w:t>
+      </w:r>
+      <w:r>
+        <w:t>de dos motivaciones la primera está relacionada con la pa</w:t>
+      </w:r>
+      <w:r>
+        <w:t>rte biológica de estos animales, a</w:t>
+      </w:r>
+      <w:r>
+        <w:t xml:space="preserve">l ser los únicos mamíferos capaces de mantener un vuelo sostenido, el ser cazadores nocturnos que usan la eco localización para capturar a sus presas. Luego surge, el entender como en tan pequeños animales existen componentes </w:t>
+      </w:r>
+      <w:r>
+        <w:t xml:space="preserve">tan complejos </w:t>
+      </w:r>
+      <w:r>
+        <w:t xml:space="preserve">que ni siquiera lo humanos hemos podido desarrollar. Para seleccionar este articulo realice </w:t>
+      </w:r>
+      <w:r>
+        <w:t>u</w:t>
+      </w:r>
+      <w:r>
+        <w:t>n</w:t>
+      </w:r>
+      <w:r>
+        <w:t>a</w:t>
+      </w:r>
+      <w:r>
+        <w:t xml:space="preserve"> investigación previa </w:t>
+      </w:r>
+      <w:r>
+        <w:t xml:space="preserve">de diferentes fuentes las cuales fueron determinantes ya que en la mayoría realizaban una distinción entre la complejidad aerodinámica de los </w:t>
+      </w:r>
+      <w:r>
+        <w:t xml:space="preserve">murciélagos y en base a su estudio surgieron los principios de </w:t>
+      </w:r>
+      <w:r>
+        <w:t>la eco-localización. Opte por la primera opción ya que está relacionada con las partes somato sensorial y somato motora, que son grandes campos en la neurociencia cognitiva, pero en este caso se centran en una necesidad especifica el entender la r</w:t>
+      </w:r>
+      <w:r>
+        <w:t xml:space="preserve">eacción </w:t>
+      </w:r>
+      <w:r>
+        <w:t>somato-s</w:t>
+      </w:r>
+      <w:r>
+        <w:t xml:space="preserve">ensorial </w:t>
+      </w:r>
+      <w:r>
+        <w:t>d</w:t>
+      </w:r>
+      <w:r>
+        <w:t xml:space="preserve">el </w:t>
+      </w:r>
+      <w:r>
+        <w:t>c</w:t>
+      </w:r>
+      <w:r>
+        <w:t xml:space="preserve">ontrol </w:t>
+      </w:r>
+      <w:r>
+        <w:t>d</w:t>
+      </w:r>
+      <w:r>
+        <w:t xml:space="preserve">e </w:t>
+      </w:r>
+      <w:r>
+        <w:t>v</w:t>
+      </w:r>
+      <w:r>
+        <w:t xml:space="preserve">uelo </w:t>
+      </w:r>
+      <w:r>
+        <w:t>e</w:t>
+      </w:r>
+      <w:r>
+        <w:t xml:space="preserve">n </w:t>
+      </w:r>
+      <w:r>
+        <w:lastRenderedPageBreak/>
+        <w:t>m</w:t>
+      </w:r>
+      <w:r>
+        <w:t>urciélagos</w:t>
+      </w:r>
+      <w:r>
+        <w:t xml:space="preserve">. </w:t>
+      </w:r>
+      <w:r>
+        <w:t>Adicionalmente, e</w:t>
+      </w:r>
+      <w:r>
+        <w:t>n mi trabajo me desarrollo como brigadista de evacuación y</w:t>
+      </w:r>
+      <w:r>
+        <w:t xml:space="preserve"> hace un tiempo tome un curso sobre</w:t>
+      </w:r>
+      <w:r>
+        <w:t xml:space="preserve"> </w:t>
+      </w:r>
+      <w:r>
+        <w:t>“T</w:t>
+      </w:r>
+      <w:r>
+        <w:t>écnicas de rescate en espacios confinados ante destres naturales o incendios</w:t>
+      </w:r>
+      <w:r>
+        <w:t>”</w:t>
+      </w:r>
+      <w:r>
+        <w:t xml:space="preserve">. Luego, </w:t>
+      </w:r>
+      <w:r>
+        <w:t xml:space="preserve">surge de una necesidad tecnológica que siento que sigue siendo un reto en la </w:t>
+      </w:r>
+      <w:r>
+        <w:t>actualidad,</w:t>
+      </w:r>
+      <w:r>
+        <w:t xml:space="preserve"> es decir</w:t>
+      </w:r>
+      <w:r>
+        <w:t>;</w:t>
+      </w:r>
+      <w:r>
+        <w:t xml:space="preserve"> </w:t>
+      </w:r>
+      <w:r>
+        <w:t xml:space="preserve">es necesario el desarrollo de nuevos robots </w:t>
+      </w:r>
+      <w:proofErr w:type="spellStart"/>
+      <w:r>
+        <w:t>bio</w:t>
+      </w:r>
+      <w:proofErr w:type="spellEnd"/>
+      <w:r>
+        <w:t>-inspirados que puedan cumpl</w:t>
+      </w:r>
+      <w:r>
+        <w:t>ir con los siguientes objetivos:</w:t>
+      </w:r>
+      <w:r>
+        <w:t xml:space="preserve"> robots que puedan </w:t>
+      </w:r>
+      <w:r>
+        <w:t xml:space="preserve">adaptarse a situaciones </w:t>
+      </w:r>
+      <w:r>
+        <w:t>extremas</w:t>
+      </w:r>
+      <w:r>
+        <w:t xml:space="preserve"> y que tengan una gran variedad de sensores que les permitan detectar el estado del entorno e interactuar con él. El objetivo es guiar a los rescatistas hacia donde se encuentran personas atrapadas.</w:t>
       </w:r>
     </w:p>
     <w:p>
       <w:pPr>
         <w:spacing w:line="240" w:lineRule="auto"/>
-      </w:pPr>
-      <w:r>
-        <w:t xml:space="preserve">La selección de este articulo nace </w:t>
-      </w:r>
-      <w:r>
-        <w:t xml:space="preserve">de dos motivaciones la primera está relacionada con la parte biológica de estos animales como el ser los únicos mamíferos capaces de mantener un vuelo sostenido, el ser cazadores nocturnos que usan la eco localización para capturar a sus presas. Luego surge, el entender como en tan pequeños animales existen componentes </w:t>
-      </w:r>
-      <w:r>
-        <w:t xml:space="preserve">tan complejos </w:t>
-      </w:r>
-      <w:r>
-        <w:t xml:space="preserve">que ni siquiera lo humanos hemos podido desarrollar. Para seleccionar este articulo realice </w:t>
-      </w:r>
-      <w:r>
-        <w:t>u</w:t>
-      </w:r>
-      <w:r>
-        <w:t>n</w:t>
-      </w:r>
-      <w:r>
-        <w:t>a</w:t>
-      </w:r>
-      <w:r>
-        <w:t xml:space="preserve"> investigación previa </w:t>
-      </w:r>
-      <w:r>
-        <w:t xml:space="preserve">de diferentes fuentes las cuales fueron determinantes ya que en la mayoría realizaban una distinción entre la complejidad aerodinámica de los murciélagos y como su influencia fue determinante en los principios actuales de la eco-localización. Opte por </w:t>
-      </w:r>
-      <w:r>
-        <w:lastRenderedPageBreak/>
-        <w:t>la primera opción ya que está relacionada con las partes somato sensorial y somato motora, que son grandes campos en la neurociencia cognitiva, pero en este caso se centran en una necesidad especifica el entender la r</w:t>
-      </w:r>
-      <w:r>
-        <w:t xml:space="preserve">eacción </w:t>
-      </w:r>
-      <w:r>
-        <w:t>somato-s</w:t>
-      </w:r>
-      <w:r>
-        <w:t xml:space="preserve">ensorial </w:t>
-      </w:r>
-      <w:r>
-        <w:t>d</w:t>
-      </w:r>
-      <w:r>
-        <w:t xml:space="preserve">el </w:t>
-      </w:r>
-      <w:r>
-        <w:t>c</w:t>
-      </w:r>
-      <w:r>
-        <w:t xml:space="preserve">ontrol </w:t>
-      </w:r>
-      <w:r>
-        <w:t>d</w:t>
-      </w:r>
-      <w:r>
-        <w:t xml:space="preserve">e </w:t>
-      </w:r>
-      <w:r>
-        <w:t>v</w:t>
-      </w:r>
-      <w:r>
-        <w:t xml:space="preserve">uelo </w:t>
-      </w:r>
-      <w:r>
-        <w:t>e</w:t>
-      </w:r>
-      <w:r>
-        <w:t xml:space="preserve">n </w:t>
-      </w:r>
-      <w:r>
-        <w:t>m</w:t>
-      </w:r>
-      <w:r>
-        <w:t>urciélagos</w:t>
-      </w:r>
-      <w:r>
-        <w:t xml:space="preserve">. </w:t>
+        <w:jc w:val="center"/>
+        <w:rPr>
+          <w:b/>
+        </w:rPr>
+      </w:pPr>
+      <w:r>
+        <w:rPr>
+          <w:b/>
+        </w:rPr>
+        <w:t>P</w:t>
+      </w:r>
+      <w:r>
+        <w:rPr>
+          <w:b/>
+        </w:rPr>
+        <w:t xml:space="preserve">ROTOTIPO </w:t>
+      </w:r>
+      <w:proofErr w:type="spellStart"/>
+      <w:r>
+        <w:rPr>
+          <w:b/>
+        </w:rPr>
+        <w:t>BIO</w:t>
+      </w:r>
+      <w:proofErr w:type="spellEnd"/>
+      <w:r>
+        <w:rPr>
+          <w:b/>
+        </w:rPr>
+        <w:t>-</w:t>
+      </w:r>
+      <w:r>
+        <w:rPr>
+          <w:b/>
+        </w:rPr>
+        <w:t>MURCIÉLAGO</w:t>
+      </w:r>
+      <w:r>
+        <w:rPr>
+          <w:b/>
+        </w:rPr>
+        <w:t>-RESCATE</w:t>
       </w:r>
     </w:p>
     <w:p>
@@ -3176,25 +2322,17 @@
         <w:spacing w:line="240" w:lineRule="auto"/>
       </w:pPr>
       <w:r>
-        <w:t>Una motivación adicional para</w:t>
-      </w:r>
-      <w:r>
-        <w:t xml:space="preserve"> la selección de este articulo surge de una necesidad </w:t>
-      </w:r>
-      <w:r>
-        <w:t>tecnológica</w:t>
-      </w:r>
-      <w:r>
-        <w:t xml:space="preserve"> que siento que sigue </w:t>
-      </w:r>
-      <w:r>
-        <w:t>s</w:t>
-      </w:r>
-      <w:r>
-        <w:t>iendo un reto en la actualidad. E</w:t>
-      </w:r>
-      <w:r>
-        <w:t xml:space="preserve">n mi trabajo me desarrollo como brigadista de evacuación y hace un tiempo tome un curso de técnicas de rescate en espacios confinados ante destres naturales o incendios, esto luego del terremoto en Ecuador el 2016. Luego, es necesario el desarrollo de nuevos robots </w:t>
+        <w:rPr>
+          <w:b/>
+        </w:rPr>
+        <w:t>Introducción:</w:t>
+      </w:r>
+      <w:r>
+        <w:t xml:space="preserve"> </w:t>
+      </w:r>
+      <w:bookmarkEnd w:id="0"/>
+      <w:r>
+        <w:t xml:space="preserve">el presente prototipo busca crear un robot dron de rescate, que dentro de sus funciones principales pueda mantener su vuelo en condiciones extremas, el poder comprimir su </w:t>
       </w:r>
       <w:proofErr w:type="spellStart"/>
       <w:r>
@@ -3202,104 +2340,22 @@
       </w:r>
       <w:proofErr w:type="spellEnd"/>
       <w:r>
-        <w:t>-inspirados que puedan cumplir con los siguientes objetivos, robots que puedan mantener su vuelo en situaciones extremas,</w:t>
-      </w:r>
-      <w:r>
-        <w:t xml:space="preserve"> </w:t>
-      </w:r>
-      <w:r>
-        <w:t>el poder comprimir sus estructuras motoras en espacios pequeños, crear representaciones virtuales en 3D en lugares obscuros o de difícil acceso y el tener una gran capacidad sensorial táctil para detectar temperaturas y superficies, para de esta manera ayudar y guiar a los rescatistas hacia donde se encuentran personas atrapadas.</w:t>
+        <w:t>-esqueleto en espacios pequeños, crear representaciones virtuales en 3D en lugares obscuros o de difícil acceso, el tener una gran capacidad sensorial táctil para detectar temperaturas y superficies, módulo de detección de objetos.</w:t>
       </w:r>
     </w:p>
     <w:p>
       <w:pPr>
         <w:spacing w:line="240" w:lineRule="auto"/>
-        <w:jc w:val="center"/>
-        <w:rPr>
-          <w:b/>
-        </w:rPr>
-      </w:pPr>
-    </w:p>
-    <w:p>
-      <w:pPr>
-        <w:spacing w:line="240" w:lineRule="auto"/>
-        <w:jc w:val="center"/>
-        <w:rPr>
-          <w:b/>
-        </w:rPr>
-      </w:pPr>
-      <w:r>
-        <w:rPr>
-          <w:b/>
-        </w:rPr>
-        <w:t>P</w:t>
-      </w:r>
-      <w:r>
-        <w:rPr>
-          <w:b/>
-        </w:rPr>
-        <w:t xml:space="preserve">ROTOTIPO </w:t>
-      </w:r>
-      <w:proofErr w:type="spellStart"/>
-      <w:r>
-        <w:rPr>
-          <w:b/>
-        </w:rPr>
-        <w:t>BIO-</w:t>
-      </w:r>
-      <w:r>
-        <w:rPr>
-          <w:b/>
-        </w:rPr>
-        <w:t>MURCIELAGO</w:t>
-      </w:r>
-      <w:proofErr w:type="spellEnd"/>
-      <w:r>
-        <w:rPr>
-          <w:b/>
-        </w:rPr>
-        <w:t xml:space="preserve"> </w:t>
-      </w:r>
-      <w:r>
-        <w:rPr>
-          <w:b/>
-        </w:rPr>
-        <w:t>-RESCATE</w:t>
-      </w:r>
-    </w:p>
-    <w:p>
-      <w:pPr>
-        <w:spacing w:line="240" w:lineRule="auto"/>
-      </w:pPr>
-      <w:r>
-        <w:rPr>
-          <w:b/>
-        </w:rPr>
-        <w:t>Introducción:</w:t>
-      </w:r>
-      <w:r>
-        <w:t xml:space="preserve"> </w:t>
-      </w:r>
-      <w:bookmarkEnd w:id="0"/>
-    </w:p>
-    <w:p>
-      <w:pPr>
-        <w:spacing w:line="240" w:lineRule="auto"/>
-      </w:pPr>
-    </w:p>
-    <w:p>
-      <w:pPr>
-        <w:spacing w:line="240" w:lineRule="auto"/>
       </w:pPr>
       <w:r>
         <w:rPr>
           <w:noProof/>
         </w:rPr>
         <w:drawing>
-          <wp:inline distT="0" distB="0" distL="0" distR="0" wp14:anchorId="1A34C0FD" wp14:editId="74DC6FE4">
-            <wp:extent cx="5199797" cy="3593465"/>
-            <wp:effectExtent l="0" t="0" r="1270" b="6985"/>
-            <wp:docPr id="8" name="Imagen 8"/>
+          <wp:inline distT="0" distB="0" distL="0" distR="0">
+            <wp:extent cx="5213180" cy="3609833"/>
+            <wp:effectExtent l="0" t="0" r="6985" b="0"/>
+            <wp:docPr id="10" name="Imagen 10"/>
             <wp:cNvGraphicFramePr>
               <a:graphicFrameLocks xmlns:a="http://schemas.openxmlformats.org/drawingml/2006/main" noChangeAspect="1"/>
             </wp:cNvGraphicFramePr>
@@ -3307,7 +2363,7 @@
               <a:graphicData uri="http://schemas.openxmlformats.org/drawingml/2006/picture">
                 <pic:pic xmlns:pic="http://schemas.openxmlformats.org/drawingml/2006/picture">
                   <pic:nvPicPr>
-                    <pic:cNvPr id="0" name="Picture 2"/>
+                    <pic:cNvPr id="0" name="Picture 4"/>
                     <pic:cNvPicPr>
                       <a:picLocks noChangeAspect="1" noChangeArrowheads="1"/>
                     </pic:cNvPicPr>
@@ -3328,7 +2384,7 @@
                   <pic:spPr bwMode="auto">
                     <a:xfrm>
                       <a:off x="0" y="0"/>
-                      <a:ext cx="5205549" cy="3597440"/>
+                      <a:ext cx="5216966" cy="3612454"/>
                     </a:xfrm>
                     <a:prstGeom prst="rect">
                       <a:avLst/>
@@ -3348,1379 +2404,703 @@
     <w:p>
       <w:pPr>
         <w:spacing w:line="240" w:lineRule="auto"/>
-      </w:pPr>
+        <w:rPr>
+          <w:rStyle w:val="Textoennegrita"/>
+          <w:color w:val="000000"/>
+          <w:sz w:val="20"/>
+          <w:szCs w:val="20"/>
+          <w:shd w:val="clear" w:color="auto" w:fill="FFFFFF"/>
+        </w:rPr>
+      </w:pPr>
+      <w:r>
+        <w:rPr>
+          <w:rStyle w:val="Textoennegrita"/>
+          <w:color w:val="000000"/>
+          <w:sz w:val="20"/>
+          <w:szCs w:val="20"/>
+          <w:shd w:val="clear" w:color="auto" w:fill="FFFFFF"/>
+        </w:rPr>
+        <w:t>Placa controladora de vuelo:</w:t>
+      </w:r>
+      <w:r>
+        <w:rPr>
+          <w:rStyle w:val="Textoennegrita"/>
+          <w:b w:val="0"/>
+          <w:color w:val="000000"/>
+          <w:sz w:val="20"/>
+          <w:szCs w:val="20"/>
+          <w:shd w:val="clear" w:color="auto" w:fill="FFFFFF"/>
+        </w:rPr>
+        <w:t xml:space="preserve"> es la computadora que realiza todos los movimientos del dron. Recoge datos de todo su sistema; la ubicación de GPS; además controla los giroscopios, y acelerómetros</w:t>
+      </w:r>
+      <w:r>
+        <w:rPr>
+          <w:rStyle w:val="Textoennegrita"/>
+          <w:color w:val="000000"/>
+          <w:sz w:val="20"/>
+          <w:szCs w:val="20"/>
+          <w:shd w:val="clear" w:color="auto" w:fill="FFFFFF"/>
+        </w:rPr>
+        <w:t>.</w:t>
+      </w:r>
     </w:p>
     <w:p>
       <w:pPr>
         <w:spacing w:line="240" w:lineRule="auto"/>
-      </w:pPr>
+        <w:rPr>
+          <w:rStyle w:val="Textoennegrita"/>
+          <w:b w:val="0"/>
+          <w:color w:val="000000"/>
+          <w:sz w:val="20"/>
+          <w:szCs w:val="20"/>
+          <w:shd w:val="clear" w:color="auto" w:fill="FFFFFF"/>
+        </w:rPr>
+      </w:pPr>
+      <w:proofErr w:type="spellStart"/>
+      <w:r>
+        <w:rPr>
+          <w:rStyle w:val="Textoennegrita"/>
+          <w:color w:val="000000"/>
+          <w:sz w:val="20"/>
+          <w:szCs w:val="20"/>
+          <w:shd w:val="clear" w:color="auto" w:fill="FFFFFF"/>
+        </w:rPr>
+        <w:t>Rac</w:t>
+      </w:r>
+      <w:proofErr w:type="spellEnd"/>
+      <w:r>
+        <w:rPr>
+          <w:rStyle w:val="Textoennegrita"/>
+          <w:color w:val="000000"/>
+          <w:sz w:val="20"/>
+          <w:szCs w:val="20"/>
+          <w:shd w:val="clear" w:color="auto" w:fill="FFFFFF"/>
+        </w:rPr>
+        <w:t xml:space="preserve"> procesadores sináptico digital:</w:t>
+      </w:r>
+      <w:r>
+        <w:rPr>
+          <w:rStyle w:val="Textoennegrita"/>
+          <w:b w:val="0"/>
+          <w:color w:val="000000"/>
+          <w:sz w:val="20"/>
+          <w:szCs w:val="20"/>
+          <w:shd w:val="clear" w:color="auto" w:fill="FFFFFF"/>
+        </w:rPr>
+        <w:t xml:space="preserve"> es</w:t>
+      </w:r>
+      <w:r>
+        <w:rPr>
+          <w:rStyle w:val="Textoennegrita"/>
+          <w:b w:val="0"/>
+          <w:color w:val="000000"/>
+          <w:sz w:val="20"/>
+          <w:szCs w:val="20"/>
+          <w:shd w:val="clear" w:color="auto" w:fill="FFFFFF"/>
+        </w:rPr>
+        <w:t xml:space="preserve"> un conjunto de procesadores intercomunicados divididos en 3 grandes grupos, que se encuentran conectados sistemas de procesamiento central. Esto permite una mejor distribución entre las entradas sensoriales, las salidas motoras.</w:t>
+      </w:r>
     </w:p>
     <w:p>
       <w:pPr>
         <w:spacing w:line="240" w:lineRule="auto"/>
-      </w:pPr>
+        <w:rPr>
+          <w:color w:val="auto"/>
+          <w:sz w:val="20"/>
+          <w:szCs w:val="20"/>
+          <w:lang w:val="es"/>
+        </w:rPr>
+      </w:pPr>
+      <w:r>
+        <w:rPr>
+          <w:b/>
+          <w:color w:val="auto"/>
+          <w:sz w:val="20"/>
+          <w:szCs w:val="20"/>
+          <w:lang w:val="es"/>
+        </w:rPr>
+        <w:t xml:space="preserve">Procesador </w:t>
+      </w:r>
+      <w:r>
+        <w:rPr>
+          <w:b/>
+          <w:color w:val="auto"/>
+          <w:sz w:val="20"/>
+          <w:szCs w:val="20"/>
+          <w:lang w:val="es"/>
+        </w:rPr>
+        <w:t>primario y suplementario comando m</w:t>
+      </w:r>
+      <w:r>
+        <w:rPr>
+          <w:b/>
+          <w:color w:val="auto"/>
+          <w:sz w:val="20"/>
+          <w:szCs w:val="20"/>
+          <w:lang w:val="es"/>
+        </w:rPr>
+        <w:t>otores</w:t>
+      </w:r>
+      <w:r>
+        <w:rPr>
+          <w:b/>
+          <w:color w:val="auto"/>
+          <w:sz w:val="20"/>
+          <w:szCs w:val="20"/>
+          <w:lang w:val="es"/>
+        </w:rPr>
+        <w:t xml:space="preserve">: </w:t>
+      </w:r>
+      <w:r>
+        <w:rPr>
+          <w:color w:val="auto"/>
+          <w:sz w:val="20"/>
+          <w:szCs w:val="20"/>
+          <w:lang w:val="es"/>
+        </w:rPr>
+        <w:t>Ambos interactúan de forma paralela.</w:t>
+      </w:r>
+      <w:r>
+        <w:rPr>
+          <w:color w:val="auto"/>
+          <w:sz w:val="20"/>
+          <w:szCs w:val="20"/>
+          <w:lang w:val="es"/>
+        </w:rPr>
+        <w:t xml:space="preserve"> El </w:t>
+      </w:r>
+      <w:r>
+        <w:rPr>
+          <w:color w:val="auto"/>
+          <w:sz w:val="20"/>
+          <w:szCs w:val="20"/>
+          <w:lang w:val="es"/>
+        </w:rPr>
+        <w:t>primario</w:t>
+      </w:r>
+      <w:r>
+        <w:rPr>
+          <w:color w:val="auto"/>
+          <w:sz w:val="20"/>
+          <w:szCs w:val="20"/>
+          <w:lang w:val="es"/>
+        </w:rPr>
+        <w:t xml:space="preserve">, se enfoca en las acciones principales a ser ejecutadas por el </w:t>
+      </w:r>
+      <w:r>
+        <w:rPr>
+          <w:color w:val="auto"/>
+          <w:sz w:val="20"/>
+          <w:szCs w:val="20"/>
+          <w:lang w:val="es"/>
+        </w:rPr>
+        <w:t>dron</w:t>
+      </w:r>
+      <w:r>
+        <w:rPr>
+          <w:color w:val="auto"/>
+          <w:sz w:val="20"/>
+          <w:szCs w:val="20"/>
+          <w:lang w:val="es"/>
+        </w:rPr>
+        <w:t xml:space="preserve">. </w:t>
+      </w:r>
+      <w:r>
+        <w:rPr>
+          <w:color w:val="auto"/>
+          <w:sz w:val="20"/>
+          <w:szCs w:val="20"/>
+          <w:lang w:val="es"/>
+        </w:rPr>
+        <w:t>El segundo,</w:t>
+      </w:r>
+      <w:r>
+        <w:rPr>
+          <w:b/>
+          <w:color w:val="auto"/>
+          <w:sz w:val="20"/>
+          <w:szCs w:val="20"/>
+          <w:lang w:val="es"/>
+        </w:rPr>
+        <w:t xml:space="preserve"> </w:t>
+      </w:r>
+      <w:r>
+        <w:rPr>
+          <w:color w:val="auto"/>
+          <w:sz w:val="20"/>
+          <w:szCs w:val="20"/>
+          <w:lang w:val="es"/>
+        </w:rPr>
+        <w:t>e</w:t>
+      </w:r>
+      <w:r>
+        <w:rPr>
+          <w:color w:val="auto"/>
+          <w:sz w:val="20"/>
+          <w:szCs w:val="20"/>
+          <w:lang w:val="es"/>
+        </w:rPr>
+        <w:t>s</w:t>
+      </w:r>
+      <w:r>
+        <w:rPr>
+          <w:color w:val="auto"/>
+          <w:sz w:val="20"/>
+          <w:szCs w:val="20"/>
+          <w:lang w:val="es"/>
+        </w:rPr>
+        <w:t xml:space="preserve"> la entrada principal entre el </w:t>
+      </w:r>
+      <w:proofErr w:type="spellStart"/>
+      <w:r>
+        <w:rPr>
+          <w:color w:val="auto"/>
+          <w:sz w:val="20"/>
+          <w:szCs w:val="20"/>
+          <w:lang w:val="es"/>
+        </w:rPr>
+        <w:t>rac</w:t>
+      </w:r>
+      <w:proofErr w:type="spellEnd"/>
+      <w:r>
+        <w:rPr>
+          <w:color w:val="auto"/>
+          <w:sz w:val="20"/>
+          <w:szCs w:val="20"/>
+          <w:lang w:val="es"/>
+        </w:rPr>
+        <w:t xml:space="preserve"> de procesadores </w:t>
+      </w:r>
+      <w:r>
+        <w:rPr>
+          <w:color w:val="auto"/>
+          <w:sz w:val="20"/>
+          <w:szCs w:val="20"/>
+          <w:lang w:val="es"/>
+        </w:rPr>
+        <w:t>y determina si</w:t>
+      </w:r>
+      <w:r>
+        <w:rPr>
+          <w:color w:val="auto"/>
+          <w:sz w:val="20"/>
+          <w:szCs w:val="20"/>
+          <w:lang w:val="es"/>
+        </w:rPr>
+        <w:t xml:space="preserve"> existe una solicitud de movimiento.</w:t>
+      </w:r>
     </w:p>
     <w:p>
       <w:pPr>
         <w:spacing w:line="240" w:lineRule="auto"/>
-      </w:pPr>
+        <w:rPr>
+          <w:rFonts w:cs="UnitOT-Light"/>
+          <w:b/>
+        </w:rPr>
+      </w:pPr>
+      <w:r>
+        <w:rPr>
+          <w:b/>
+          <w:color w:val="auto"/>
+          <w:sz w:val="20"/>
+          <w:szCs w:val="20"/>
+          <w:lang w:val="es"/>
+        </w:rPr>
+        <w:t xml:space="preserve">Sistema de control periférico. - </w:t>
+      </w:r>
+      <w:r>
+        <w:rPr>
+          <w:color w:val="auto"/>
+          <w:sz w:val="20"/>
+          <w:szCs w:val="20"/>
+          <w:lang w:val="es"/>
+        </w:rPr>
+        <w:t>Evalúa el estado general de todos los componentes que interactúan durante una acción de los sensores y determina el valor de fuerza en cada respuesta motora.</w:t>
+      </w:r>
     </w:p>
     <w:p>
       <w:pPr>
         <w:spacing w:line="240" w:lineRule="auto"/>
-      </w:pPr>
+        <w:rPr>
+          <w:rFonts w:cs="UnitOT-Light"/>
+          <w:b/>
+        </w:rPr>
+      </w:pPr>
+      <w:r>
+        <w:rPr>
+          <w:rFonts w:cs="UnitOT-Light"/>
+          <w:b/>
+        </w:rPr>
+        <w:lastRenderedPageBreak/>
+        <w:t>REFERENCIAS BIBLIOGRÁFICAS</w:t>
+      </w:r>
     </w:p>
     <w:p>
       <w:pPr>
-        <w:spacing w:line="240" w:lineRule="auto"/>
-      </w:pPr>
+        <w:rPr>
+          <w:sz w:val="22"/>
+          <w:szCs w:val="22"/>
+          <w:lang w:val="en-US"/>
+        </w:rPr>
+      </w:pPr>
+      <w:r>
+        <w:rPr>
+          <w:sz w:val="22"/>
+          <w:szCs w:val="22"/>
+        </w:rPr>
+        <w:t xml:space="preserve">Marshall, K. L., </w:t>
+      </w:r>
+      <w:proofErr w:type="spellStart"/>
+      <w:r>
+        <w:rPr>
+          <w:sz w:val="22"/>
+          <w:szCs w:val="22"/>
+        </w:rPr>
+        <w:t>Chadha</w:t>
+      </w:r>
+      <w:proofErr w:type="spellEnd"/>
+      <w:r>
+        <w:rPr>
+          <w:sz w:val="22"/>
+          <w:szCs w:val="22"/>
+        </w:rPr>
+        <w:t xml:space="preserve">, M., </w:t>
+      </w:r>
+      <w:proofErr w:type="spellStart"/>
+      <w:r>
+        <w:rPr>
+          <w:sz w:val="22"/>
+          <w:szCs w:val="22"/>
+        </w:rPr>
+        <w:t>deSouza</w:t>
+      </w:r>
+      <w:proofErr w:type="spellEnd"/>
+      <w:r>
+        <w:rPr>
+          <w:sz w:val="22"/>
+          <w:szCs w:val="22"/>
+        </w:rPr>
+        <w:t xml:space="preserve">, L. A., </w:t>
+      </w:r>
+      <w:proofErr w:type="spellStart"/>
+      <w:r>
+        <w:rPr>
+          <w:sz w:val="22"/>
+          <w:szCs w:val="22"/>
+        </w:rPr>
+        <w:t>Sterbing-D’Angelo</w:t>
+      </w:r>
+      <w:proofErr w:type="spellEnd"/>
+      <w:r>
+        <w:rPr>
+          <w:sz w:val="22"/>
+          <w:szCs w:val="22"/>
+        </w:rPr>
+        <w:t xml:space="preserve">, S. J., </w:t>
+      </w:r>
+      <w:proofErr w:type="spellStart"/>
+      <w:r>
+        <w:rPr>
+          <w:sz w:val="22"/>
+          <w:szCs w:val="22"/>
+        </w:rPr>
+        <w:t>Moss</w:t>
+      </w:r>
+      <w:proofErr w:type="spellEnd"/>
+      <w:r>
+        <w:rPr>
+          <w:sz w:val="22"/>
+          <w:szCs w:val="22"/>
+        </w:rPr>
+        <w:t xml:space="preserve">, C. F., &amp; </w:t>
+      </w:r>
+      <w:proofErr w:type="spellStart"/>
+      <w:r>
+        <w:rPr>
+          <w:sz w:val="22"/>
+          <w:szCs w:val="22"/>
+        </w:rPr>
+        <w:t>Lumpkin</w:t>
+      </w:r>
+      <w:proofErr w:type="spellEnd"/>
+      <w:r>
+        <w:rPr>
+          <w:sz w:val="22"/>
+          <w:szCs w:val="22"/>
+        </w:rPr>
+        <w:t xml:space="preserve">, E. A. (2015). </w:t>
+      </w:r>
+      <w:r>
+        <w:rPr>
+          <w:sz w:val="22"/>
+          <w:szCs w:val="22"/>
+          <w:lang w:val="en-US"/>
+        </w:rPr>
+        <w:t xml:space="preserve">Somatosensory substrates of flight control in bats. </w:t>
+      </w:r>
+      <w:r>
+        <w:rPr>
+          <w:sz w:val="22"/>
+          <w:szCs w:val="22"/>
+          <w:lang w:val="en-US"/>
+        </w:rPr>
+        <w:t xml:space="preserve">Cell reports, 11(6), 851-858. </w:t>
+      </w:r>
     </w:p>
     <w:p>
       <w:pPr>
-        <w:spacing w:line="240" w:lineRule="auto"/>
-      </w:pPr>
+        <w:rPr>
+          <w:sz w:val="22"/>
+          <w:szCs w:val="22"/>
+        </w:rPr>
+      </w:pPr>
+      <w:r>
+        <w:rPr>
+          <w:sz w:val="22"/>
+          <w:szCs w:val="22"/>
+          <w:lang w:val="en-US"/>
+        </w:rPr>
+        <w:t>Elizabeth Hagen. (2009</w:t>
+      </w:r>
+      <w:r>
+        <w:rPr>
+          <w:sz w:val="22"/>
+          <w:szCs w:val="22"/>
+          <w:lang w:val="en-US"/>
+        </w:rPr>
+        <w:t xml:space="preserve">). Echolocation. ASU - Ask A Biologist. </w:t>
+      </w:r>
+      <w:r>
+        <w:rPr>
+          <w:sz w:val="22"/>
+          <w:szCs w:val="22"/>
+        </w:rPr>
+        <w:t>Recuperado el 11 de m</w:t>
+      </w:r>
+      <w:bookmarkStart w:id="1" w:name="_GoBack"/>
+      <w:bookmarkEnd w:id="1"/>
+      <w:r>
+        <w:rPr>
+          <w:sz w:val="22"/>
+          <w:szCs w:val="22"/>
+        </w:rPr>
+        <w:t>ayo de 2020 de https://askabiologist.asu.edu/echolocation</w:t>
+      </w:r>
     </w:p>
     <w:p>
       <w:pPr>
-        <w:spacing w:line="240" w:lineRule="auto"/>
-      </w:pPr>
+        <w:rPr>
+          <w:sz w:val="22"/>
+          <w:szCs w:val="22"/>
+        </w:rPr>
+      </w:pPr>
+      <w:proofErr w:type="spellStart"/>
+      <w:r>
+        <w:rPr>
+          <w:sz w:val="22"/>
+          <w:szCs w:val="22"/>
+        </w:rPr>
+        <w:t>ESENZIALE</w:t>
+      </w:r>
+      <w:proofErr w:type="spellEnd"/>
+      <w:r>
+        <w:rPr>
+          <w:sz w:val="22"/>
+          <w:szCs w:val="22"/>
+        </w:rPr>
+        <w:t xml:space="preserve"> (2017). Todas las Partes de los Drones. Explicadas al Detalle. Recuperado el </w:t>
+      </w:r>
+      <w:r>
+        <w:rPr>
+          <w:sz w:val="22"/>
+          <w:szCs w:val="22"/>
+        </w:rPr>
+        <w:t>12</w:t>
+      </w:r>
+      <w:r>
+        <w:rPr>
+          <w:sz w:val="22"/>
+          <w:szCs w:val="22"/>
+        </w:rPr>
+        <w:t xml:space="preserve"> de </w:t>
+      </w:r>
+      <w:r>
+        <w:rPr>
+          <w:sz w:val="22"/>
+          <w:szCs w:val="22"/>
+        </w:rPr>
+        <w:t>mayo</w:t>
+      </w:r>
+      <w:r>
+        <w:rPr>
+          <w:sz w:val="22"/>
+          <w:szCs w:val="22"/>
+        </w:rPr>
+        <w:t xml:space="preserve"> de 2020 de https://esenziale.com/tecnologia/partes-drone/</w:t>
+      </w:r>
     </w:p>
     <w:p>
       <w:pPr>
-        <w:spacing w:line="240" w:lineRule="auto"/>
-      </w:pPr>
+        <w:pStyle w:val="Default"/>
+        <w:rPr>
+          <w:rFonts w:ascii="Calibri" w:hAnsi="Calibri" w:cs="Times New Roman"/>
+          <w:color w:val="333333"/>
+          <w:sz w:val="22"/>
+          <w:szCs w:val="22"/>
+          <w:lang w:val="en-US" w:eastAsia="es-ES"/>
+        </w:rPr>
+      </w:pPr>
+      <w:r>
+        <w:rPr>
+          <w:rFonts w:ascii="Calibri" w:hAnsi="Calibri" w:cs="Times New Roman"/>
+          <w:i/>
+          <w:color w:val="333333"/>
+          <w:sz w:val="22"/>
+          <w:szCs w:val="22"/>
+          <w:lang w:val="en-US" w:eastAsia="es-ES"/>
+        </w:rPr>
+        <w:t>Secrets and Mysteries of Bats - Nature Documentary</w:t>
+      </w:r>
+      <w:r>
+        <w:rPr>
+          <w:rFonts w:ascii="Calibri" w:hAnsi="Calibri" w:cs="Times New Roman"/>
+          <w:color w:val="333333"/>
+          <w:sz w:val="22"/>
+          <w:szCs w:val="22"/>
+          <w:lang w:val="en-US" w:eastAsia="es-ES"/>
+        </w:rPr>
+        <w:t xml:space="preserve">. </w:t>
+      </w:r>
+      <w:proofErr w:type="spellStart"/>
+      <w:r>
+        <w:rPr>
+          <w:rFonts w:ascii="Calibri" w:hAnsi="Calibri" w:cs="Times New Roman"/>
+          <w:color w:val="333333"/>
+          <w:sz w:val="22"/>
+          <w:szCs w:val="22"/>
+          <w:lang w:val="en-US" w:eastAsia="es-ES"/>
+        </w:rPr>
+        <w:t>Korn</w:t>
+      </w:r>
+      <w:proofErr w:type="spellEnd"/>
+      <w:r>
+        <w:rPr>
+          <w:rFonts w:ascii="Calibri" w:hAnsi="Calibri" w:cs="Times New Roman"/>
+          <w:color w:val="333333"/>
+          <w:sz w:val="22"/>
+          <w:szCs w:val="22"/>
+          <w:lang w:val="en-US" w:eastAsia="es-ES"/>
+        </w:rPr>
+        <w:t>, D</w:t>
+      </w:r>
+      <w:r>
+        <w:rPr>
+          <w:rFonts w:ascii="Calibri" w:hAnsi="Calibri" w:cs="Times New Roman"/>
+          <w:color w:val="333333"/>
+          <w:sz w:val="22"/>
+          <w:szCs w:val="22"/>
+          <w:lang w:val="en-US" w:eastAsia="es-ES"/>
+        </w:rPr>
+        <w:t>.</w:t>
+      </w:r>
+      <w:r>
+        <w:rPr>
+          <w:rFonts w:ascii="Calibri" w:hAnsi="Calibri" w:cs="Times New Roman"/>
+          <w:color w:val="333333"/>
+          <w:sz w:val="22"/>
+          <w:szCs w:val="22"/>
+          <w:lang w:val="en-US" w:eastAsia="es-ES"/>
+        </w:rPr>
+        <w:t xml:space="preserve"> </w:t>
+      </w:r>
+      <w:r>
+        <w:rPr>
+          <w:rFonts w:ascii="Calibri" w:hAnsi="Calibri" w:cs="Times New Roman"/>
+          <w:color w:val="333333"/>
+          <w:sz w:val="22"/>
+          <w:szCs w:val="22"/>
+          <w:lang w:val="en-US" w:eastAsia="es-ES"/>
+        </w:rPr>
+        <w:t xml:space="preserve"> (Director). (2014). [Video</w:t>
+      </w:r>
+      <w:r>
+        <w:rPr>
+          <w:rFonts w:ascii="Calibri" w:hAnsi="Calibri" w:cs="Times New Roman"/>
+          <w:color w:val="333333"/>
+          <w:sz w:val="22"/>
+          <w:szCs w:val="22"/>
+          <w:lang w:val="en-US" w:eastAsia="es-ES"/>
+        </w:rPr>
+        <w:t xml:space="preserve">] YouTube. </w:t>
+      </w:r>
     </w:p>
     <w:p>
       <w:pPr>
         <w:spacing w:line="240" w:lineRule="auto"/>
+        <w:rPr>
+          <w:lang w:val="en-US"/>
+        </w:rPr>
       </w:pPr>
     </w:p>
     <w:p>
       <w:pPr>
         <w:spacing w:line="240" w:lineRule="auto"/>
-      </w:pPr>
+        <w:rPr>
+          <w:b/>
+          <w:lang w:val="en-US"/>
+        </w:rPr>
+      </w:pPr>
+      <w:proofErr w:type="spellStart"/>
+      <w:r>
+        <w:rPr>
+          <w:b/>
+          <w:lang w:val="en-US"/>
+        </w:rPr>
+        <w:t>Anexo</w:t>
+      </w:r>
+      <w:proofErr w:type="spellEnd"/>
+      <w:r>
+        <w:rPr>
+          <w:b/>
+          <w:lang w:val="en-US"/>
+        </w:rPr>
+        <w:t xml:space="preserve"> 1.-</w:t>
+      </w:r>
     </w:p>
     <w:p>
       <w:pPr>
         <w:spacing w:line="240" w:lineRule="auto"/>
-      </w:pPr>
-    </w:p>
-    <w:p>
-      <w:pPr>
-        <w:spacing w:line="240" w:lineRule="auto"/>
-      </w:pPr>
-    </w:p>
-    <w:p>
-      <w:pPr>
-        <w:spacing w:line="240" w:lineRule="auto"/>
-      </w:pPr>
-    </w:p>
-    <w:p>
-      <w:pPr>
-        <w:spacing w:line="240" w:lineRule="auto"/>
-      </w:pPr>
-    </w:p>
-    <w:p>
-      <w:pPr>
-        <w:spacing w:line="240" w:lineRule="auto"/>
-      </w:pPr>
-    </w:p>
-    <w:p>
-      <w:pPr>
-        <w:spacing w:line="240" w:lineRule="auto"/>
-      </w:pPr>
-    </w:p>
-    <w:p>
-      <w:pPr>
-        <w:spacing w:line="240" w:lineRule="auto"/>
-      </w:pPr>
-    </w:p>
-    <w:p>
-      <w:pPr>
-        <w:spacing w:line="240" w:lineRule="auto"/>
-      </w:pPr>
-    </w:p>
-    <w:p>
-      <w:pPr>
-        <w:spacing w:line="240" w:lineRule="auto"/>
-      </w:pPr>
-    </w:p>
-    <w:p>
-      <w:pPr>
-        <w:spacing w:line="240" w:lineRule="auto"/>
-      </w:pPr>
-    </w:p>
-    <w:p>
-      <w:pPr>
-        <w:spacing w:line="240" w:lineRule="auto"/>
-      </w:pPr>
-    </w:p>
-    <w:p>
-      <w:pPr>
-        <w:spacing w:line="240" w:lineRule="auto"/>
-      </w:pPr>
-    </w:p>
-    <w:p>
-      <w:pPr>
-        <w:spacing w:line="240" w:lineRule="auto"/>
-      </w:pPr>
-    </w:p>
-    <w:p>
-      <w:pPr>
-        <w:spacing w:line="240" w:lineRule="auto"/>
-      </w:pPr>
-    </w:p>
-    <w:p>
-      <w:pPr>
-        <w:spacing w:line="240" w:lineRule="auto"/>
-      </w:pPr>
-    </w:p>
-    <w:p>
-      <w:pPr>
-        <w:spacing w:line="240" w:lineRule="auto"/>
-      </w:pPr>
-      <w:r>
-        <w:rPr>
-          <w:noProof/>
-        </w:rPr>
-        <w:drawing>
-          <wp:inline distT="0" distB="0" distL="0" distR="0" wp14:anchorId="28CE7F52" wp14:editId="44D24024">
-            <wp:extent cx="5219700" cy="3164840"/>
-            <wp:effectExtent l="0" t="0" r="0" b="0"/>
-            <wp:docPr id="5" name="Imagen 5"/>
-            <wp:cNvGraphicFramePr>
-              <a:graphicFrameLocks xmlns:a="http://schemas.openxmlformats.org/drawingml/2006/main" noChangeAspect="1"/>
-            </wp:cNvGraphicFramePr>
-            <a:graphic xmlns:a="http://schemas.openxmlformats.org/drawingml/2006/main">
-              <a:graphicData uri="http://schemas.openxmlformats.org/drawingml/2006/picture">
-                <pic:pic xmlns:pic="http://schemas.openxmlformats.org/drawingml/2006/picture">
-                  <pic:nvPicPr>
-                    <pic:cNvPr id="1" name=""/>
-                    <pic:cNvPicPr/>
-                  </pic:nvPicPr>
-                  <pic:blipFill>
-                    <a:blip r:embed="rId12"/>
-                    <a:stretch>
-                      <a:fillRect/>
-                    </a:stretch>
-                  </pic:blipFill>
-                  <pic:spPr>
-                    <a:xfrm>
-                      <a:off x="0" y="0"/>
-                      <a:ext cx="5219700" cy="3164840"/>
-                    </a:xfrm>
-                    <a:prstGeom prst="rect">
-                      <a:avLst/>
-                    </a:prstGeom>
-                  </pic:spPr>
-                </pic:pic>
-              </a:graphicData>
-            </a:graphic>
-          </wp:inline>
-        </w:drawing>
-      </w:r>
-    </w:p>
-    <w:p>
-      <w:pPr>
-        <w:spacing w:line="240" w:lineRule="auto"/>
-      </w:pPr>
-      <w:r>
-        <w:t>Estimulo Neurona</w:t>
-      </w:r>
-    </w:p>
-    <w:p>
-      <w:pPr>
-        <w:spacing w:line="240" w:lineRule="auto"/>
-      </w:pPr>
-      <w:r>
-        <w:t>Sinapsis-Detector</w:t>
-      </w:r>
-    </w:p>
-    <w:p>
-      <w:pPr>
-        <w:spacing w:line="240" w:lineRule="auto"/>
-      </w:pPr>
+        <w:rPr>
+          <w:lang w:val="en-US"/>
+        </w:rPr>
+      </w:pPr>
+      <w:r>
+        <w:rPr>
+          <w:lang w:val="en-US"/>
+        </w:rPr>
+        <w:t xml:space="preserve">URL </w:t>
+      </w:r>
       <w:proofErr w:type="spellStart"/>
       <w:r>
-        <w:t>Interneurona</w:t>
+        <w:rPr>
+          <w:lang w:val="en-US"/>
+        </w:rPr>
+        <w:t>Reporte</w:t>
       </w:r>
       <w:proofErr w:type="spellEnd"/>
-    </w:p>
-    <w:p>
-      <w:pPr>
-        <w:spacing w:line="240" w:lineRule="auto"/>
-      </w:pPr>
-      <w:r>
-        <w:t>Motora-</w:t>
-      </w:r>
-      <w:proofErr w:type="spellStart"/>
-      <w:r>
-        <w:t>Impuslo</w:t>
-      </w:r>
-      <w:proofErr w:type="spellEnd"/>
-      <w:r>
-        <w:t xml:space="preserve"> eléctrico contracción fibra muscular</w:t>
-      </w:r>
-    </w:p>
-    <w:p>
-      <w:pPr>
-        <w:spacing w:line="240" w:lineRule="auto"/>
-      </w:pPr>
-    </w:p>
-    <w:p>
-      <w:pPr>
-        <w:spacing w:line="240" w:lineRule="auto"/>
-        <w:rPr>
-          <w:rFonts w:cs="Calibri"/>
-          <w:b/>
-          <w:color w:val="auto"/>
-          <w:sz w:val="40"/>
-          <w:szCs w:val="40"/>
-          <w:lang w:val="es" w:eastAsia="en-US"/>
-        </w:rPr>
-      </w:pPr>
-      <w:r>
-        <w:rPr>
-          <w:rFonts w:cs="Calibri"/>
-          <w:b/>
-          <w:color w:val="auto"/>
-          <w:sz w:val="40"/>
-          <w:szCs w:val="40"/>
-          <w:lang w:val="es" w:eastAsia="en-US"/>
-        </w:rPr>
-        <w:lastRenderedPageBreak/>
-        <w:t>Sensores</w:t>
-      </w:r>
-      <w:r>
-        <w:rPr>
-          <w:rFonts w:cs="Calibri"/>
-          <w:b/>
-          <w:color w:val="auto"/>
-          <w:sz w:val="40"/>
-          <w:szCs w:val="40"/>
-          <w:lang w:val="es" w:eastAsia="en-US"/>
-        </w:rPr>
-        <w:t xml:space="preserve"> </w:t>
-      </w:r>
-      <w:r>
-        <w:rPr>
-          <w:rFonts w:cs="Calibri"/>
-          <w:b/>
-          <w:color w:val="auto"/>
-          <w:sz w:val="40"/>
-          <w:szCs w:val="40"/>
-          <w:lang w:val="es" w:eastAsia="en-US"/>
-        </w:rPr>
-        <w:t>t</w:t>
-      </w:r>
-      <w:r>
-        <w:rPr>
-          <w:rFonts w:cs="Calibri"/>
-          <w:b/>
-          <w:color w:val="auto"/>
-          <w:sz w:val="40"/>
-          <w:szCs w:val="40"/>
-          <w:lang w:val="es" w:eastAsia="en-US"/>
-        </w:rPr>
-        <w:t>ermodinámicos</w:t>
-      </w:r>
-      <w:r>
-        <w:rPr>
-          <w:rFonts w:cs="Calibri"/>
-          <w:b/>
-          <w:color w:val="auto"/>
-          <w:sz w:val="40"/>
-          <w:szCs w:val="40"/>
-          <w:lang w:val="es" w:eastAsia="en-US"/>
-        </w:rPr>
-        <w:t xml:space="preserve"> y presión de aire</w:t>
-      </w:r>
-    </w:p>
-    <w:p>
-      <w:pPr>
-        <w:spacing w:line="240" w:lineRule="auto"/>
-        <w:rPr>
-          <w:rFonts w:cs="Calibri"/>
-          <w:b/>
-          <w:bCs/>
-          <w:color w:val="auto"/>
-          <w:sz w:val="40"/>
-          <w:szCs w:val="40"/>
-          <w:lang w:val="es" w:eastAsia="en-US"/>
-        </w:rPr>
-      </w:pPr>
-      <w:r>
-        <w:rPr>
-          <w:rFonts w:cs="Calibri"/>
-          <w:b/>
-          <w:bCs/>
-          <w:color w:val="auto"/>
-          <w:sz w:val="40"/>
-          <w:szCs w:val="40"/>
-          <w:lang w:val="es" w:eastAsia="en-US"/>
-        </w:rPr>
-        <w:t xml:space="preserve">Membrana </w:t>
-      </w:r>
-      <w:proofErr w:type="spellStart"/>
-      <w:r>
-        <w:rPr>
-          <w:rFonts w:cs="Calibri"/>
-          <w:b/>
-          <w:bCs/>
-          <w:color w:val="auto"/>
-          <w:sz w:val="40"/>
-          <w:szCs w:val="40"/>
-          <w:lang w:val="es" w:eastAsia="en-US"/>
-        </w:rPr>
-        <w:t>bio</w:t>
-      </w:r>
-      <w:proofErr w:type="spellEnd"/>
-      <w:r>
-        <w:rPr>
-          <w:rFonts w:cs="Calibri"/>
-          <w:b/>
-          <w:bCs/>
-          <w:color w:val="auto"/>
-          <w:sz w:val="40"/>
-          <w:szCs w:val="40"/>
-          <w:lang w:val="es" w:eastAsia="en-US"/>
-        </w:rPr>
-        <w:t>-digital</w:t>
-      </w:r>
-    </w:p>
-    <w:p>
-      <w:pPr>
-        <w:spacing w:line="240" w:lineRule="auto"/>
-        <w:rPr>
-          <w:rFonts w:cs="Calibri"/>
-          <w:b/>
-          <w:bCs/>
-          <w:color w:val="auto"/>
-          <w:sz w:val="40"/>
-          <w:szCs w:val="40"/>
-          <w:lang w:val="es" w:eastAsia="en-US"/>
-        </w:rPr>
-      </w:pPr>
-      <w:r>
-        <w:rPr>
-          <w:rFonts w:cs="Calibri"/>
-          <w:b/>
-          <w:bCs/>
-          <w:color w:val="auto"/>
-          <w:sz w:val="40"/>
-          <w:szCs w:val="40"/>
-          <w:lang w:val="es" w:eastAsia="en-US"/>
-        </w:rPr>
-        <w:t>Motores</w:t>
-      </w:r>
-      <w:r>
-        <w:rPr>
-          <w:rFonts w:cs="Calibri"/>
-          <w:b/>
-          <w:bCs/>
-          <w:color w:val="auto"/>
-          <w:sz w:val="40"/>
-          <w:szCs w:val="40"/>
-          <w:lang w:val="es" w:eastAsia="en-US"/>
-        </w:rPr>
-        <w:t xml:space="preserve"> retractiles</w:t>
-      </w:r>
-      <w:r>
-        <w:rPr>
-          <w:rFonts w:cs="Calibri"/>
-          <w:b/>
-          <w:bCs/>
-          <w:color w:val="auto"/>
-          <w:sz w:val="40"/>
-          <w:szCs w:val="40"/>
-          <w:lang w:val="es" w:eastAsia="en-US"/>
-        </w:rPr>
-        <w:t xml:space="preserve"> pliegue alas</w:t>
-      </w:r>
-    </w:p>
-    <w:p>
-      <w:pPr>
-        <w:spacing w:line="240" w:lineRule="auto"/>
-        <w:rPr>
-          <w:rFonts w:cs="Calibri"/>
-          <w:b/>
-          <w:color w:val="auto"/>
-          <w:sz w:val="40"/>
-          <w:szCs w:val="40"/>
-          <w:lang w:val="es" w:eastAsia="en-US"/>
-        </w:rPr>
-      </w:pPr>
-      <w:proofErr w:type="gramStart"/>
-      <w:r>
-        <w:rPr>
-          <w:rFonts w:cs="Calibri"/>
-          <w:b/>
-          <w:bCs/>
-          <w:color w:val="auto"/>
-          <w:sz w:val="40"/>
-          <w:szCs w:val="40"/>
-          <w:lang w:val="es" w:eastAsia="en-US"/>
-        </w:rPr>
-        <w:t>Bus salidas</w:t>
-      </w:r>
-      <w:proofErr w:type="gramEnd"/>
-      <w:r>
-        <w:rPr>
-          <w:rFonts w:cs="Calibri"/>
-          <w:b/>
-          <w:bCs/>
-          <w:color w:val="auto"/>
-          <w:sz w:val="40"/>
-          <w:szCs w:val="40"/>
-          <w:lang w:val="es" w:eastAsia="en-US"/>
-        </w:rPr>
-        <w:t xml:space="preserve"> motoras</w:t>
-      </w:r>
-    </w:p>
-    <w:p>
-      <w:pPr>
-        <w:spacing w:line="240" w:lineRule="auto"/>
-        <w:rPr>
-          <w:b/>
-          <w:color w:val="auto"/>
-        </w:rPr>
-      </w:pPr>
-    </w:p>
-    <w:p>
-      <w:pPr>
-        <w:spacing w:line="240" w:lineRule="auto"/>
-      </w:pPr>
-      <w:r>
-        <w:t>Procesador motor sináptico-digital</w:t>
-      </w:r>
-    </w:p>
-    <w:p>
-      <w:pPr>
-        <w:autoSpaceDE w:val="0"/>
-        <w:autoSpaceDN w:val="0"/>
-        <w:adjustRightInd w:val="0"/>
-        <w:spacing w:line="240" w:lineRule="auto"/>
-        <w:jc w:val="left"/>
-        <w:rPr>
-          <w:rFonts w:cs="Calibri"/>
-          <w:b/>
-          <w:bCs/>
-          <w:color w:val="auto"/>
-          <w:sz w:val="40"/>
-          <w:szCs w:val="40"/>
-          <w:lang w:val="es" w:eastAsia="en-US"/>
-        </w:rPr>
-      </w:pPr>
-      <w:proofErr w:type="spellStart"/>
-      <w:r>
-        <w:rPr>
-          <w:rFonts w:cs="Calibri"/>
-          <w:b/>
-          <w:bCs/>
-          <w:color w:val="auto"/>
-          <w:sz w:val="40"/>
-          <w:szCs w:val="40"/>
-          <w:lang w:val="es" w:eastAsia="en-US"/>
-        </w:rPr>
-        <w:t>Rac</w:t>
-      </w:r>
-      <w:proofErr w:type="spellEnd"/>
-      <w:r>
-        <w:rPr>
-          <w:rFonts w:cs="Calibri"/>
-          <w:b/>
-          <w:bCs/>
-          <w:color w:val="auto"/>
-          <w:sz w:val="40"/>
-          <w:szCs w:val="40"/>
-          <w:lang w:val="es" w:eastAsia="en-US"/>
-        </w:rPr>
-        <w:t xml:space="preserve"> y </w:t>
-      </w:r>
-      <w:r>
-        <w:rPr>
-          <w:rFonts w:cs="Calibri"/>
-          <w:b/>
-          <w:bCs/>
-          <w:color w:val="auto"/>
-          <w:sz w:val="40"/>
-          <w:szCs w:val="40"/>
-          <w:lang w:val="es" w:eastAsia="en-US"/>
-        </w:rPr>
-        <w:t>b</w:t>
-      </w:r>
-      <w:r>
-        <w:rPr>
-          <w:rFonts w:cs="Calibri"/>
-          <w:b/>
-          <w:bCs/>
-          <w:color w:val="auto"/>
-          <w:sz w:val="40"/>
-          <w:szCs w:val="40"/>
-          <w:lang w:val="es" w:eastAsia="en-US"/>
-        </w:rPr>
-        <w:t>us de</w:t>
-      </w:r>
-      <w:r>
-        <w:rPr>
-          <w:rFonts w:cs="Calibri"/>
-          <w:b/>
-          <w:bCs/>
-          <w:color w:val="auto"/>
-          <w:sz w:val="40"/>
-          <w:szCs w:val="40"/>
-          <w:lang w:val="es" w:eastAsia="en-US"/>
-        </w:rPr>
-        <w:t xml:space="preserve"> </w:t>
-      </w:r>
-      <w:r>
-        <w:rPr>
-          <w:rFonts w:cs="Calibri"/>
-          <w:b/>
-          <w:bCs/>
-          <w:color w:val="auto"/>
-          <w:sz w:val="40"/>
-          <w:szCs w:val="40"/>
-          <w:lang w:val="es" w:eastAsia="en-US"/>
-        </w:rPr>
-        <w:t>interconexión</w:t>
-      </w:r>
-    </w:p>
-    <w:p>
-      <w:pPr>
-        <w:autoSpaceDE w:val="0"/>
-        <w:autoSpaceDN w:val="0"/>
-        <w:adjustRightInd w:val="0"/>
-        <w:spacing w:line="240" w:lineRule="auto"/>
-        <w:jc w:val="left"/>
-        <w:rPr>
-          <w:rFonts w:cs="Calibri"/>
-          <w:b/>
-          <w:bCs/>
-          <w:color w:val="auto"/>
-          <w:sz w:val="40"/>
-          <w:szCs w:val="40"/>
-          <w:lang w:val="es" w:eastAsia="en-US"/>
-        </w:rPr>
-      </w:pPr>
-      <w:r>
-        <w:rPr>
-          <w:rFonts w:cs="Calibri"/>
-          <w:b/>
-          <w:bCs/>
-          <w:color w:val="auto"/>
-          <w:sz w:val="40"/>
-          <w:szCs w:val="40"/>
-          <w:lang w:val="es" w:eastAsia="en-US"/>
-        </w:rPr>
-        <w:t xml:space="preserve">procesadores </w:t>
-      </w:r>
-    </w:p>
-    <w:p>
-      <w:pPr>
-        <w:autoSpaceDE w:val="0"/>
-        <w:autoSpaceDN w:val="0"/>
-        <w:adjustRightInd w:val="0"/>
-        <w:spacing w:line="240" w:lineRule="auto"/>
-        <w:jc w:val="left"/>
-        <w:rPr>
-          <w:rFonts w:cs="Calibri"/>
-          <w:b/>
-          <w:bCs/>
-          <w:color w:val="auto"/>
-          <w:sz w:val="40"/>
-          <w:szCs w:val="40"/>
-          <w:lang w:val="es" w:eastAsia="en-US"/>
-        </w:rPr>
-      </w:pPr>
-      <w:r>
-        <w:rPr>
-          <w:rFonts w:cs="Calibri"/>
-          <w:b/>
-          <w:bCs/>
-          <w:color w:val="auto"/>
-          <w:sz w:val="40"/>
-          <w:szCs w:val="40"/>
-          <w:lang w:val="es" w:eastAsia="en-US"/>
-        </w:rPr>
-        <w:t>sináptico</w:t>
-      </w:r>
-      <w:r>
-        <w:rPr>
-          <w:rFonts w:cs="Calibri"/>
-          <w:b/>
-          <w:bCs/>
-          <w:color w:val="auto"/>
-          <w:sz w:val="40"/>
-          <w:szCs w:val="40"/>
-          <w:lang w:val="es" w:eastAsia="en-US"/>
-        </w:rPr>
-        <w:t xml:space="preserve"> </w:t>
-      </w:r>
-      <w:r>
-        <w:rPr>
-          <w:rFonts w:cs="Calibri"/>
-          <w:b/>
-          <w:bCs/>
-          <w:color w:val="auto"/>
-          <w:sz w:val="40"/>
-          <w:szCs w:val="40"/>
-          <w:lang w:val="es" w:eastAsia="en-US"/>
-        </w:rPr>
-        <w:t>digitales</w:t>
-      </w:r>
-    </w:p>
-    <w:p>
-      <w:pPr>
-        <w:autoSpaceDE w:val="0"/>
-        <w:autoSpaceDN w:val="0"/>
-        <w:adjustRightInd w:val="0"/>
-        <w:spacing w:line="240" w:lineRule="auto"/>
-        <w:jc w:val="left"/>
-        <w:rPr>
-          <w:rFonts w:cs="Calibri"/>
-          <w:b/>
-          <w:bCs/>
-          <w:color w:val="auto"/>
-          <w:sz w:val="40"/>
-          <w:szCs w:val="40"/>
-          <w:lang w:val="es" w:eastAsia="en-US"/>
-        </w:rPr>
-      </w:pPr>
-      <w:r>
-        <w:rPr>
-          <w:rFonts w:cs="Calibri"/>
-          <w:b/>
-          <w:bCs/>
-          <w:color w:val="auto"/>
-          <w:sz w:val="40"/>
-          <w:szCs w:val="40"/>
-          <w:lang w:val="es" w:eastAsia="en-US"/>
-        </w:rPr>
-        <w:t>Bus interconexión</w:t>
-      </w:r>
-    </w:p>
-    <w:p>
-      <w:pPr>
-        <w:autoSpaceDE w:val="0"/>
-        <w:autoSpaceDN w:val="0"/>
-        <w:adjustRightInd w:val="0"/>
-        <w:spacing w:line="240" w:lineRule="auto"/>
-        <w:jc w:val="left"/>
-        <w:rPr>
-          <w:rFonts w:cs="Calibri"/>
-          <w:b/>
-          <w:bCs/>
-          <w:color w:val="auto"/>
-          <w:sz w:val="40"/>
-          <w:szCs w:val="40"/>
-          <w:lang w:val="es" w:eastAsia="en-US"/>
-        </w:rPr>
-      </w:pPr>
-      <w:r>
-        <w:rPr>
-          <w:rFonts w:cs="Calibri"/>
-          <w:b/>
-          <w:bCs/>
-          <w:color w:val="auto"/>
-          <w:sz w:val="40"/>
-          <w:szCs w:val="40"/>
-          <w:lang w:val="es" w:eastAsia="en-US"/>
-        </w:rPr>
-        <w:t xml:space="preserve">sistema </w:t>
-      </w:r>
-      <w:r>
-        <w:rPr>
-          <w:rFonts w:cs="Calibri"/>
-          <w:b/>
-          <w:bCs/>
-          <w:color w:val="auto"/>
-          <w:sz w:val="40"/>
-          <w:szCs w:val="40"/>
-          <w:lang w:val="es" w:eastAsia="en-US"/>
-        </w:rPr>
-        <w:t>procesamiento</w:t>
-      </w:r>
-      <w:r>
-        <w:rPr>
-          <w:rFonts w:cs="Calibri"/>
-          <w:b/>
-          <w:bCs/>
-          <w:color w:val="auto"/>
-          <w:sz w:val="40"/>
-          <w:szCs w:val="40"/>
-          <w:lang w:val="es" w:eastAsia="en-US"/>
-        </w:rPr>
-        <w:t xml:space="preserve"> central</w:t>
-      </w:r>
-    </w:p>
-    <w:p>
-      <w:pPr>
-        <w:autoSpaceDE w:val="0"/>
-        <w:autoSpaceDN w:val="0"/>
-        <w:adjustRightInd w:val="0"/>
-        <w:spacing w:line="240" w:lineRule="auto"/>
-        <w:jc w:val="left"/>
-        <w:rPr>
-          <w:rFonts w:cs="Calibri"/>
-          <w:b/>
-          <w:bCs/>
-          <w:color w:val="auto"/>
-          <w:sz w:val="40"/>
-          <w:szCs w:val="40"/>
-          <w:lang w:val="es" w:eastAsia="en-US"/>
-        </w:rPr>
-      </w:pPr>
-      <w:r>
-        <w:rPr>
-          <w:rFonts w:cs="Calibri"/>
-          <w:b/>
-          <w:bCs/>
-          <w:color w:val="auto"/>
-          <w:sz w:val="40"/>
-          <w:szCs w:val="40"/>
-          <w:lang w:val="es" w:eastAsia="en-US"/>
-        </w:rPr>
-        <w:t>Esqueleto</w:t>
-      </w:r>
-      <w:r>
-        <w:rPr>
-          <w:rFonts w:cs="Calibri"/>
-          <w:b/>
-          <w:bCs/>
-          <w:color w:val="auto"/>
-          <w:sz w:val="40"/>
-          <w:szCs w:val="40"/>
-          <w:lang w:val="es" w:eastAsia="en-US"/>
-        </w:rPr>
-        <w:t xml:space="preserve"> m</w:t>
-      </w:r>
-      <w:r>
-        <w:rPr>
-          <w:rFonts w:cs="Calibri"/>
-          <w:b/>
-          <w:bCs/>
-          <w:color w:val="auto"/>
-          <w:sz w:val="40"/>
-          <w:szCs w:val="40"/>
-          <w:lang w:val="es" w:eastAsia="en-US"/>
-        </w:rPr>
-        <w:t>icro-fibra carbono</w:t>
-      </w:r>
-    </w:p>
-    <w:p>
-      <w:pPr>
-        <w:spacing w:line="240" w:lineRule="auto"/>
-        <w:rPr>
-          <w:color w:val="auto"/>
-        </w:rPr>
-      </w:pPr>
-      <w:r>
-        <w:rPr>
-          <w:color w:val="auto"/>
-        </w:rPr>
-        <w:t>M</w:t>
-      </w:r>
-      <w:r>
-        <w:rPr>
-          <w:color w:val="auto"/>
-        </w:rPr>
-        <w:t>ec</w:t>
-      </w:r>
-      <w:r>
-        <w:rPr>
-          <w:color w:val="auto"/>
-        </w:rPr>
-        <w:t>anismos retractiles con servo motores</w:t>
-      </w:r>
-    </w:p>
-    <w:p>
-      <w:pPr>
-        <w:spacing w:line="240" w:lineRule="auto"/>
-        <w:rPr>
-          <w:rFonts w:cs="Calibri"/>
-          <w:b/>
-          <w:bCs/>
-          <w:color w:val="auto"/>
-          <w:sz w:val="40"/>
-          <w:szCs w:val="40"/>
-          <w:lang w:val="es" w:eastAsia="en-US"/>
-        </w:rPr>
-      </w:pPr>
-      <w:proofErr w:type="spellStart"/>
-      <w:r>
-        <w:rPr>
-          <w:rFonts w:cs="Calibri"/>
-          <w:b/>
-          <w:bCs/>
-          <w:color w:val="auto"/>
-          <w:sz w:val="40"/>
-          <w:szCs w:val="40"/>
-          <w:lang w:val="es" w:eastAsia="en-US"/>
-        </w:rPr>
-        <w:t>Rac</w:t>
-      </w:r>
-      <w:proofErr w:type="spellEnd"/>
-      <w:r>
-        <w:rPr>
-          <w:rFonts w:cs="Calibri"/>
-          <w:b/>
-          <w:bCs/>
-          <w:color w:val="auto"/>
-          <w:sz w:val="40"/>
-          <w:szCs w:val="40"/>
-          <w:lang w:val="es" w:eastAsia="en-US"/>
-        </w:rPr>
-        <w:t xml:space="preserve"> procesadores sináptico digital encargado de los </w:t>
-      </w:r>
-      <w:r>
-        <w:rPr>
-          <w:rFonts w:cs="Calibri"/>
-          <w:b/>
-          <w:bCs/>
-          <w:color w:val="auto"/>
-          <w:sz w:val="40"/>
-          <w:szCs w:val="40"/>
-          <w:lang w:val="es" w:eastAsia="en-US"/>
-        </w:rPr>
-        <w:t>servos motores</w:t>
-      </w:r>
-      <w:r>
-        <w:rPr>
-          <w:rFonts w:cs="Calibri"/>
-          <w:b/>
-          <w:bCs/>
-          <w:color w:val="auto"/>
-          <w:sz w:val="40"/>
-          <w:szCs w:val="40"/>
-          <w:lang w:val="es" w:eastAsia="en-US"/>
-        </w:rPr>
-        <w:t xml:space="preserve"> retractiles y motricidad alas</w:t>
-      </w:r>
-    </w:p>
-    <w:p>
-      <w:pPr>
-        <w:spacing w:line="240" w:lineRule="auto"/>
-        <w:rPr>
-          <w:rFonts w:cs="Calibri"/>
-          <w:b/>
-          <w:bCs/>
-          <w:color w:val="auto"/>
-          <w:sz w:val="40"/>
-          <w:szCs w:val="40"/>
-          <w:lang w:val="es" w:eastAsia="en-US"/>
-        </w:rPr>
-      </w:pPr>
-    </w:p>
-    <w:p>
-      <w:pPr>
-        <w:spacing w:line="240" w:lineRule="auto"/>
-        <w:rPr>
-          <w:rFonts w:cs="Calibri"/>
-          <w:b/>
-          <w:bCs/>
-          <w:color w:val="auto"/>
-          <w:sz w:val="40"/>
-          <w:szCs w:val="40"/>
-          <w:lang w:val="es" w:eastAsia="en-US"/>
-        </w:rPr>
-      </w:pPr>
-      <w:proofErr w:type="spellStart"/>
-      <w:r>
-        <w:rPr>
-          <w:rFonts w:cs="Calibri"/>
-          <w:b/>
-          <w:bCs/>
-          <w:color w:val="auto"/>
-          <w:sz w:val="40"/>
-          <w:szCs w:val="40"/>
-          <w:lang w:val="es" w:eastAsia="en-US"/>
-        </w:rPr>
-        <w:t>Rac</w:t>
-      </w:r>
-      <w:proofErr w:type="spellEnd"/>
-      <w:r>
-        <w:rPr>
-          <w:rFonts w:cs="Calibri"/>
-          <w:b/>
-          <w:bCs/>
-          <w:color w:val="auto"/>
-          <w:sz w:val="40"/>
-          <w:szCs w:val="40"/>
-          <w:lang w:val="es" w:eastAsia="en-US"/>
-        </w:rPr>
-        <w:t xml:space="preserve"> procesadores encargados de los servos motores retra</w:t>
-      </w:r>
-      <w:r>
-        <w:rPr>
-          <w:rFonts w:cs="Calibri"/>
-          <w:b/>
-          <w:bCs/>
-          <w:color w:val="auto"/>
-          <w:sz w:val="40"/>
-          <w:szCs w:val="40"/>
-          <w:lang w:val="es" w:eastAsia="en-US"/>
-        </w:rPr>
-        <w:t>ctiles superiores y movimientos de</w:t>
-      </w:r>
-      <w:r>
-        <w:rPr>
-          <w:rFonts w:cs="Calibri"/>
-          <w:b/>
-          <w:bCs/>
-          <w:color w:val="auto"/>
-          <w:sz w:val="40"/>
-          <w:szCs w:val="40"/>
-          <w:lang w:val="es" w:eastAsia="en-US"/>
-        </w:rPr>
-        <w:t xml:space="preserve"> </w:t>
-      </w:r>
-      <w:r>
-        <w:rPr>
-          <w:rFonts w:cs="Calibri"/>
-          <w:b/>
-          <w:bCs/>
-          <w:color w:val="auto"/>
-          <w:sz w:val="40"/>
-          <w:szCs w:val="40"/>
-          <w:lang w:val="es" w:eastAsia="en-US"/>
-        </w:rPr>
-        <w:t>las alas</w:t>
-      </w:r>
-    </w:p>
-    <w:p>
-      <w:pPr>
-        <w:spacing w:line="240" w:lineRule="auto"/>
-        <w:rPr>
-          <w:rFonts w:cs="Calibri"/>
-          <w:b/>
-          <w:bCs/>
-          <w:color w:val="auto"/>
-          <w:sz w:val="40"/>
-          <w:szCs w:val="40"/>
-          <w:lang w:val="es" w:eastAsia="en-US"/>
-        </w:rPr>
-      </w:pPr>
-      <w:proofErr w:type="spellStart"/>
-      <w:r>
-        <w:rPr>
-          <w:rFonts w:cs="Calibri"/>
-          <w:b/>
-          <w:bCs/>
-          <w:color w:val="auto"/>
-          <w:sz w:val="40"/>
-          <w:szCs w:val="40"/>
-          <w:lang w:val="es" w:eastAsia="en-US"/>
-        </w:rPr>
-        <w:t>Rac</w:t>
-      </w:r>
-      <w:proofErr w:type="spellEnd"/>
-      <w:r>
-        <w:rPr>
-          <w:rFonts w:cs="Calibri"/>
-          <w:b/>
-          <w:bCs/>
-          <w:color w:val="auto"/>
-          <w:sz w:val="40"/>
-          <w:szCs w:val="40"/>
-          <w:lang w:val="es" w:eastAsia="en-US"/>
-        </w:rPr>
-        <w:t xml:space="preserve"> procesadores </w:t>
-      </w:r>
-      <w:r>
-        <w:rPr>
-          <w:rFonts w:cs="Calibri"/>
-          <w:b/>
-          <w:bCs/>
-          <w:color w:val="auto"/>
-          <w:sz w:val="40"/>
-          <w:szCs w:val="40"/>
-          <w:lang w:val="es" w:eastAsia="en-US"/>
-        </w:rPr>
-        <w:t>de respuesta a las interacciones entre los sensores de la placa de vuelo y de las</w:t>
-      </w:r>
-      <w:r>
-        <w:rPr>
-          <w:rFonts w:cs="Calibri"/>
-          <w:b/>
-          <w:bCs/>
-          <w:color w:val="auto"/>
-          <w:sz w:val="40"/>
-          <w:szCs w:val="40"/>
-          <w:lang w:val="es" w:eastAsia="en-US"/>
-        </w:rPr>
-        <w:t xml:space="preserve"> alas</w:t>
-      </w:r>
-    </w:p>
-    <w:p>
-      <w:pPr>
-        <w:spacing w:line="240" w:lineRule="auto"/>
-        <w:rPr>
-          <w:rFonts w:cs="Calibri"/>
-          <w:b/>
-          <w:bCs/>
-          <w:color w:val="auto"/>
-          <w:sz w:val="40"/>
-          <w:szCs w:val="40"/>
-          <w:lang w:val="es" w:eastAsia="en-US"/>
-        </w:rPr>
-      </w:pPr>
-      <w:proofErr w:type="spellStart"/>
-      <w:r>
-        <w:rPr>
-          <w:rFonts w:cs="Calibri"/>
-          <w:b/>
-          <w:bCs/>
-          <w:color w:val="auto"/>
-          <w:sz w:val="40"/>
-          <w:szCs w:val="40"/>
-          <w:lang w:val="es" w:eastAsia="en-US"/>
-        </w:rPr>
-        <w:t>Rac</w:t>
-      </w:r>
-      <w:proofErr w:type="spellEnd"/>
-      <w:r>
-        <w:rPr>
-          <w:rFonts w:cs="Calibri"/>
-          <w:b/>
-          <w:bCs/>
-          <w:color w:val="auto"/>
-          <w:sz w:val="40"/>
-          <w:szCs w:val="40"/>
-          <w:lang w:val="es" w:eastAsia="en-US"/>
-        </w:rPr>
-        <w:t xml:space="preserve"> procesadores </w:t>
-      </w:r>
-      <w:r>
-        <w:rPr>
-          <w:rFonts w:cs="Calibri"/>
-          <w:b/>
-          <w:bCs/>
-          <w:color w:val="auto"/>
-          <w:sz w:val="40"/>
-          <w:szCs w:val="40"/>
-          <w:lang w:val="es" w:eastAsia="en-US"/>
-        </w:rPr>
-        <w:t>extremidades inferiores garra robótica y movimientos de la cola.</w:t>
-      </w:r>
-    </w:p>
-    <w:p>
-      <w:pPr>
-        <w:spacing w:line="240" w:lineRule="auto"/>
-        <w:rPr>
-          <w:color w:val="auto"/>
-          <w:lang w:val="es"/>
-        </w:rPr>
-      </w:pPr>
-    </w:p>
-    <w:p>
-      <w:pPr>
-        <w:spacing w:line="240" w:lineRule="auto"/>
-        <w:rPr>
-          <w:rFonts w:cs="Calibri"/>
-          <w:b/>
-          <w:bCs/>
-          <w:color w:val="auto"/>
-          <w:sz w:val="40"/>
-          <w:szCs w:val="40"/>
-          <w:lang w:val="es" w:eastAsia="en-US"/>
-        </w:rPr>
-      </w:pPr>
-      <w:r>
-        <w:rPr>
-          <w:rFonts w:cs="Calibri"/>
-          <w:b/>
-          <w:bCs/>
-          <w:color w:val="auto"/>
-          <w:sz w:val="40"/>
-          <w:szCs w:val="40"/>
-          <w:lang w:val="es" w:eastAsia="en-US"/>
-        </w:rPr>
-        <w:t xml:space="preserve">Detector de fallos </w:t>
-      </w:r>
-      <w:r>
-        <w:rPr>
-          <w:rFonts w:cs="Calibri"/>
-          <w:b/>
-          <w:bCs/>
-          <w:color w:val="auto"/>
-          <w:sz w:val="40"/>
-          <w:szCs w:val="40"/>
-          <w:lang w:val="es" w:eastAsia="en-US"/>
-        </w:rPr>
-        <w:t xml:space="preserve">en </w:t>
-      </w:r>
-      <w:r>
-        <w:rPr>
-          <w:rFonts w:cs="Calibri"/>
-          <w:b/>
-          <w:bCs/>
-          <w:color w:val="auto"/>
-          <w:sz w:val="40"/>
-          <w:szCs w:val="40"/>
-          <w:lang w:val="es" w:eastAsia="en-US"/>
-        </w:rPr>
-        <w:t>sensores y movimientos alas.</w:t>
-      </w:r>
-    </w:p>
-    <w:p>
-      <w:pPr>
-        <w:spacing w:line="240" w:lineRule="auto"/>
-        <w:rPr>
-          <w:color w:val="auto"/>
-          <w:lang w:val="es"/>
-        </w:rPr>
-      </w:pPr>
-      <w:bookmarkStart w:id="2" w:name="_GoBack"/>
-      <w:r>
-        <w:rPr>
-          <w:color w:val="auto"/>
-          <w:lang w:val="es"/>
-        </w:rPr>
-        <w:t>Procesador Primario Comando Motores</w:t>
-      </w:r>
-    </w:p>
-    <w:bookmarkEnd w:id="2"/>
-    <w:p>
-      <w:pPr>
-        <w:spacing w:line="240" w:lineRule="auto"/>
-        <w:rPr>
-          <w:color w:val="auto"/>
-          <w:lang w:val="es"/>
-        </w:rPr>
-      </w:pPr>
-      <w:r>
-        <w:rPr>
-          <w:color w:val="auto"/>
-          <w:lang w:val="es"/>
-        </w:rPr>
-        <w:t>Procesador Suplementario Moviendo</w:t>
-      </w:r>
-    </w:p>
-    <w:p>
-      <w:pPr>
-        <w:spacing w:line="240" w:lineRule="auto"/>
-        <w:rPr>
-          <w:color w:val="auto"/>
-          <w:lang w:val="es"/>
-        </w:rPr>
-      </w:pPr>
-      <w:r>
-        <w:rPr>
-          <w:color w:val="auto"/>
-          <w:lang w:val="es"/>
-        </w:rPr>
-        <w:t>Sistema de control periférico sensores, placa vuelo y esqueleto</w:t>
-      </w:r>
-    </w:p>
-    <w:p>
-      <w:pPr>
-        <w:spacing w:line="240" w:lineRule="auto"/>
-        <w:rPr>
-          <w:color w:val="auto"/>
-          <w:lang w:val="es"/>
-        </w:rPr>
-      </w:pPr>
-      <w:r>
-        <w:rPr>
-          <w:color w:val="auto"/>
-          <w:lang w:val="es"/>
-        </w:rPr>
-        <w:lastRenderedPageBreak/>
-        <w:t xml:space="preserve">Planeador de </w:t>
-      </w:r>
-      <w:r>
-        <w:rPr>
-          <w:color w:val="auto"/>
-          <w:lang w:val="es"/>
-        </w:rPr>
-        <w:t>m</w:t>
-      </w:r>
-      <w:r>
-        <w:rPr>
-          <w:color w:val="auto"/>
-          <w:lang w:val="es"/>
-        </w:rPr>
-        <w:t>ovimiento</w:t>
-      </w:r>
-    </w:p>
-    <w:p>
-      <w:pPr>
-        <w:spacing w:line="240" w:lineRule="auto"/>
-        <w:rPr>
-          <w:color w:val="auto"/>
-          <w:lang w:val="es"/>
-        </w:rPr>
-      </w:pPr>
-      <w:r>
-        <w:rPr>
-          <w:color w:val="auto"/>
-          <w:lang w:val="es"/>
-        </w:rPr>
-        <w:t>Programador respuesta y notificación acción</w:t>
-      </w:r>
-    </w:p>
-    <w:p>
-      <w:pPr>
-        <w:spacing w:line="240" w:lineRule="auto"/>
-        <w:rPr>
-          <w:color w:val="auto"/>
-          <w:lang w:val="es"/>
-        </w:rPr>
-      </w:pPr>
-      <w:r>
-        <w:rPr>
-          <w:color w:val="auto"/>
-          <w:lang w:val="es"/>
-        </w:rPr>
-        <w:t>Base de conocimiento y corrección de fallos</w:t>
-      </w:r>
-    </w:p>
-    <w:p>
-      <w:pPr>
-        <w:spacing w:line="240" w:lineRule="auto"/>
-        <w:rPr>
-          <w:color w:val="auto"/>
-          <w:lang w:val="es"/>
-        </w:rPr>
-      </w:pPr>
-      <w:r>
-        <w:rPr>
-          <w:color w:val="auto"/>
-          <w:lang w:val="es"/>
-        </w:rPr>
-        <w:t>Almacenamiento histórico de vuelo</w:t>
-      </w:r>
-    </w:p>
-    <w:p>
-      <w:pPr>
-        <w:spacing w:line="240" w:lineRule="auto"/>
-        <w:rPr>
-          <w:color w:val="auto"/>
-          <w:lang w:val="es"/>
-        </w:rPr>
-      </w:pPr>
-      <w:r>
-        <w:rPr>
-          <w:color w:val="auto"/>
-          <w:lang w:val="es"/>
-        </w:rPr>
-        <w:t>Sensor de realidad virtual y detector de objetos</w:t>
-      </w:r>
-    </w:p>
-    <w:p>
-      <w:pPr>
-        <w:spacing w:line="240" w:lineRule="auto"/>
-        <w:rPr>
-          <w:color w:val="auto"/>
-          <w:lang w:val="es"/>
-        </w:rPr>
-      </w:pPr>
-      <w:r>
-        <w:rPr>
-          <w:color w:val="auto"/>
-          <w:lang w:val="es"/>
-        </w:rPr>
-        <w:t xml:space="preserve">Procesador contextual imagen 3d </w:t>
-      </w:r>
-    </w:p>
-    <w:p>
-      <w:pPr>
-        <w:spacing w:line="240" w:lineRule="auto"/>
-        <w:rPr>
-          <w:color w:val="auto"/>
-          <w:lang w:val="es"/>
-        </w:rPr>
-      </w:pPr>
-      <w:r>
-        <w:rPr>
-          <w:color w:val="auto"/>
-          <w:lang w:val="es"/>
-        </w:rPr>
-        <w:t>De codificador imagen eco</w:t>
-      </w:r>
-    </w:p>
-    <w:p>
-      <w:pPr>
-        <w:spacing w:line="240" w:lineRule="auto"/>
-        <w:rPr>
-          <w:color w:val="auto"/>
-          <w:lang w:val="es"/>
-        </w:rPr>
-      </w:pPr>
-    </w:p>
-    <w:p>
-      <w:pPr>
-        <w:spacing w:line="240" w:lineRule="auto"/>
-        <w:rPr>
-          <w:color w:val="auto"/>
-          <w:lang w:val="es"/>
-        </w:rPr>
-      </w:pPr>
-    </w:p>
-    <w:p>
-      <w:pPr>
-        <w:spacing w:line="240" w:lineRule="auto"/>
-        <w:rPr>
-          <w:color w:val="auto"/>
-          <w:lang w:val="es"/>
-        </w:rPr>
-      </w:pPr>
-    </w:p>
-    <w:p>
-      <w:pPr>
-        <w:spacing w:line="240" w:lineRule="auto"/>
-        <w:rPr>
-          <w:color w:val="auto"/>
-          <w:lang w:val="es"/>
-        </w:rPr>
-      </w:pPr>
-    </w:p>
-    <w:p>
-      <w:pPr>
-        <w:spacing w:line="240" w:lineRule="auto"/>
-        <w:rPr>
-          <w:color w:val="auto"/>
-          <w:lang w:val="es"/>
-        </w:rPr>
-      </w:pPr>
-    </w:p>
-    <w:p>
-      <w:pPr>
-        <w:spacing w:line="240" w:lineRule="auto"/>
-        <w:rPr>
-          <w:color w:val="auto"/>
-          <w:lang w:val="es"/>
-        </w:rPr>
-      </w:pPr>
-    </w:p>
-    <w:p>
-      <w:pPr>
-        <w:spacing w:line="240" w:lineRule="auto"/>
-        <w:rPr>
-          <w:color w:val="auto"/>
-          <w:lang w:val="es"/>
-        </w:rPr>
-      </w:pPr>
-    </w:p>
-    <w:p>
-      <w:pPr>
-        <w:spacing w:line="240" w:lineRule="auto"/>
-        <w:rPr>
-          <w:color w:val="auto"/>
-        </w:rPr>
-      </w:pPr>
-    </w:p>
-    <w:p>
-      <w:pPr>
-        <w:spacing w:line="240" w:lineRule="auto"/>
-      </w:pPr>
-      <w:hyperlink r:id="rId13" w:history="1">
+      <w:r>
+        <w:rPr>
+          <w:lang w:val="en-US"/>
+        </w:rPr>
+        <w:t xml:space="preserve">: </w:t>
+      </w:r>
+      <w:hyperlink r:id="rId12" w:history="1">
         <w:r>
           <w:rPr>
             <w:rStyle w:val="Hipervnculo"/>
+            <w:lang w:val="en-US"/>
           </w:rPr>
-          <w:t>https://esenziale.com/tecnologia/partes-drone/</w:t>
+          <w:t>https://www.sciencedirect.com/science/article/pii/S2211124715003769</w:t>
         </w:r>
       </w:hyperlink>
     </w:p>
@@ -4728,78 +3108,189 @@
       <w:pPr>
         <w:spacing w:line="240" w:lineRule="auto"/>
         <w:rPr>
-          <w:rStyle w:val="Textoennegrita"/>
-          <w:color w:val="000000"/>
-          <w:shd w:val="clear" w:color="auto" w:fill="FFFFFF"/>
-        </w:rPr>
-      </w:pPr>
+          <w:lang w:val="en-US"/>
+        </w:rPr>
+      </w:pPr>
+      <w:proofErr w:type="spellStart"/>
+      <w:r>
+        <w:rPr>
+          <w:lang w:val="en-US"/>
+        </w:rPr>
+        <w:t>Archivo</w:t>
+      </w:r>
+      <w:proofErr w:type="spellEnd"/>
+      <w:r>
+        <w:rPr>
+          <w:lang w:val="en-US"/>
+        </w:rPr>
+        <w:t xml:space="preserve"> </w:t>
+      </w:r>
+      <w:proofErr w:type="spellStart"/>
+      <w:r>
+        <w:rPr>
+          <w:lang w:val="en-US"/>
+        </w:rPr>
+        <w:t>adjunto</w:t>
+      </w:r>
+      <w:proofErr w:type="spellEnd"/>
+      <w:r>
+        <w:rPr>
+          <w:lang w:val="en-US"/>
+        </w:rPr>
+        <w:t xml:space="preserve">: </w:t>
+      </w:r>
+      <w:r>
+        <w:rPr>
+          <w:lang w:val="en-US"/>
+        </w:rPr>
+        <w:t>Report-</w:t>
+      </w:r>
+      <w:proofErr w:type="spellStart"/>
+      <w:r>
+        <w:rPr>
+          <w:lang w:val="en-US"/>
+        </w:rPr>
+        <w:t>SomatosensorySubstratesFlightControl</w:t>
+      </w:r>
+      <w:proofErr w:type="spellEnd"/>
+      <w:r>
+        <w:rPr>
+          <w:lang w:val="en-US"/>
+        </w:rPr>
+        <w:t xml:space="preserve"> Bats.pdf</w:t>
+      </w:r>
     </w:p>
     <w:p>
       <w:pPr>
         <w:spacing w:line="240" w:lineRule="auto"/>
         <w:rPr>
-          <w:rStyle w:val="Textoennegrita"/>
-          <w:color w:val="000000"/>
-          <w:shd w:val="clear" w:color="auto" w:fill="FFFFFF"/>
+          <w:lang w:val="en-US"/>
         </w:rPr>
       </w:pPr>
     </w:p>
     <w:p>
       <w:pPr>
         <w:spacing w:line="240" w:lineRule="auto"/>
-      </w:pPr>
-      <w:r>
-        <w:rPr>
-          <w:rStyle w:val="Textoennegrita"/>
-          <w:color w:val="000000"/>
-          <w:shd w:val="clear" w:color="auto" w:fill="FFFFFF"/>
-        </w:rPr>
-        <w:t>a placa controladora de vuelo; es la computadora que realiza todo los movimientos del dron; recoge datos de todo su sistema; la ubicación de GPS; además controla las velocidades de los motores; la de los giroscopios, y acelerómetros</w:t>
-      </w:r>
-      <w:r>
-        <w:rPr>
-          <w:noProof/>
-        </w:rPr>
-        <w:drawing>
-          <wp:inline distT="0" distB="0" distL="0" distR="0" wp14:anchorId="620A7789" wp14:editId="613B8B12">
-            <wp:extent cx="5219700" cy="3556000"/>
-            <wp:effectExtent l="0" t="0" r="0" b="6350"/>
-            <wp:docPr id="6" name="Imagen 6"/>
-            <wp:cNvGraphicFramePr>
-              <a:graphicFrameLocks xmlns:a="http://schemas.openxmlformats.org/drawingml/2006/main" noChangeAspect="1"/>
-            </wp:cNvGraphicFramePr>
-            <a:graphic xmlns:a="http://schemas.openxmlformats.org/drawingml/2006/main">
-              <a:graphicData uri="http://schemas.openxmlformats.org/drawingml/2006/picture">
-                <pic:pic xmlns:pic="http://schemas.openxmlformats.org/drawingml/2006/picture">
-                  <pic:nvPicPr>
-                    <pic:cNvPr id="1" name=""/>
-                    <pic:cNvPicPr/>
-                  </pic:nvPicPr>
-                  <pic:blipFill>
-                    <a:blip r:embed="rId14"/>
-                    <a:stretch>
-                      <a:fillRect/>
-                    </a:stretch>
-                  </pic:blipFill>
-                  <pic:spPr>
-                    <a:xfrm>
-                      <a:off x="0" y="0"/>
-                      <a:ext cx="5219700" cy="3556000"/>
-                    </a:xfrm>
-                    <a:prstGeom prst="rect">
-                      <a:avLst/>
-                    </a:prstGeom>
-                  </pic:spPr>
-                </pic:pic>
-              </a:graphicData>
-            </a:graphic>
-          </wp:inline>
-        </w:drawing>
-      </w:r>
+        <w:rPr>
+          <w:lang w:val="en-US"/>
+        </w:rPr>
+      </w:pPr>
+    </w:p>
+    <w:p>
+      <w:pPr>
+        <w:spacing w:line="240" w:lineRule="auto"/>
+        <w:rPr>
+          <w:lang w:val="en-US"/>
+        </w:rPr>
+      </w:pPr>
+    </w:p>
+    <w:p>
+      <w:pPr>
+        <w:spacing w:line="240" w:lineRule="auto"/>
+        <w:rPr>
+          <w:lang w:val="en-US"/>
+        </w:rPr>
+      </w:pPr>
+    </w:p>
+    <w:p>
+      <w:pPr>
+        <w:spacing w:line="240" w:lineRule="auto"/>
+        <w:rPr>
+          <w:lang w:val="en-US"/>
+        </w:rPr>
+      </w:pPr>
+    </w:p>
+    <w:p>
+      <w:pPr>
+        <w:spacing w:line="240" w:lineRule="auto"/>
+        <w:rPr>
+          <w:lang w:val="en-US"/>
+        </w:rPr>
+      </w:pPr>
+    </w:p>
+    <w:p>
+      <w:pPr>
+        <w:spacing w:line="240" w:lineRule="auto"/>
+        <w:rPr>
+          <w:lang w:val="en-US"/>
+        </w:rPr>
+      </w:pPr>
+    </w:p>
+    <w:p>
+      <w:pPr>
+        <w:spacing w:line="240" w:lineRule="auto"/>
+        <w:rPr>
+          <w:lang w:val="en-US"/>
+        </w:rPr>
+      </w:pPr>
+    </w:p>
+    <w:p>
+      <w:pPr>
+        <w:spacing w:line="240" w:lineRule="auto"/>
+        <w:rPr>
+          <w:lang w:val="en-US"/>
+        </w:rPr>
+      </w:pPr>
+    </w:p>
+    <w:p>
+      <w:pPr>
+        <w:spacing w:line="240" w:lineRule="auto"/>
+        <w:rPr>
+          <w:lang w:val="en-US"/>
+        </w:rPr>
+      </w:pPr>
+    </w:p>
+    <w:p>
+      <w:pPr>
+        <w:spacing w:line="240" w:lineRule="auto"/>
+        <w:rPr>
+          <w:lang w:val="en-US"/>
+        </w:rPr>
+      </w:pPr>
+    </w:p>
+    <w:p>
+      <w:pPr>
+        <w:spacing w:line="240" w:lineRule="auto"/>
+        <w:rPr>
+          <w:lang w:val="en-US"/>
+        </w:rPr>
+      </w:pPr>
+    </w:p>
+    <w:p>
+      <w:pPr>
+        <w:spacing w:line="240" w:lineRule="auto"/>
+        <w:rPr>
+          <w:lang w:val="en-US"/>
+        </w:rPr>
+      </w:pPr>
+    </w:p>
+    <w:p>
+      <w:pPr>
+        <w:spacing w:line="240" w:lineRule="auto"/>
+        <w:rPr>
+          <w:lang w:val="en-US"/>
+        </w:rPr>
+      </w:pPr>
+    </w:p>
+    <w:p>
+      <w:pPr>
+        <w:spacing w:line="240" w:lineRule="auto"/>
+        <w:rPr>
+          <w:lang w:val="en-US"/>
+        </w:rPr>
+      </w:pPr>
+    </w:p>
+    <w:p>
+      <w:pPr>
+        <w:spacing w:line="240" w:lineRule="auto"/>
+        <w:rPr>
+          <w:lang w:val="en-US"/>
+        </w:rPr>
+      </w:pPr>
     </w:p>
     <w:sectPr>
-      <w:headerReference w:type="default" r:id="rId15"/>
-      <w:footerReference w:type="default" r:id="rId16"/>
+      <w:headerReference w:type="default" r:id="rId13"/>
+      <w:footerReference w:type="default" r:id="rId14"/>
       <w:pgSz w:w="11906" w:h="16838" w:code="9"/>
       <w:pgMar w:top="1418" w:right="1843" w:bottom="1418" w:left="1843" w:header="1134" w:footer="397" w:gutter="0"/>
       <w:cols w:space="708"/>
@@ -4952,7 +3443,7 @@
                               <w:sz w:val="20"/>
                               <w:szCs w:val="20"/>
                             </w:rPr>
-                            <w:t>9</w:t>
+                            <w:t>4</w:t>
                           </w:r>
                           <w:r>
                             <w:rPr>
@@ -5034,7 +3525,7 @@
                         <w:sz w:val="20"/>
                         <w:szCs w:val="20"/>
                       </w:rPr>
-                      <w:t>9</w:t>
+                      <w:t>4</w:t>
                     </w:r>
                     <w:r>
                       <w:rPr>
@@ -5364,6 +3855,12 @@
               <w:rFonts w:asciiTheme="minorHAnsi" w:hAnsiTheme="minorHAnsi"/>
             </w:rPr>
           </w:pPr>
+          <w:r>
+            <w:rPr>
+              <w:rFonts w:asciiTheme="minorHAnsi" w:hAnsiTheme="minorHAnsi"/>
+            </w:rPr>
+            <w:t>14/05/2020</w:t>
+          </w:r>
         </w:p>
       </w:tc>
     </w:tr>
@@ -7809,6 +6306,22 @@
       <w:bCs/>
     </w:rPr>
   </w:style>
+  <w:style w:type="paragraph" w:customStyle="1" w:styleId="Default">
+    <w:name w:val="Default"/>
+    <w:rsid w:val="00840B72"/>
+    <w:pPr>
+      <w:autoSpaceDE w:val="0"/>
+      <w:autoSpaceDN w:val="0"/>
+      <w:adjustRightInd w:val="0"/>
+      <w:spacing w:after="0" w:line="240" w:lineRule="auto"/>
+    </w:pPr>
+    <w:rPr>
+      <w:rFonts w:ascii="Georgia" w:hAnsi="Georgia" w:cs="Georgia"/>
+      <w:color w:val="000000"/>
+      <w:sz w:val="24"/>
+      <w:szCs w:val="24"/>
+    </w:rPr>
+  </w:style>
 </w:styles>
 </file>
 
@@ -8078,7 +6591,7 @@
 </file>
 
 <file path=customXml/itemProps1.xml><?xml version="1.0" encoding="utf-8"?>
-<ds:datastoreItem xmlns:ds="http://schemas.openxmlformats.org/officeDocument/2006/customXml" ds:itemID="{C07BD326-F5F8-4987-BAB6-3C6FF4D53A7C}">
+<ds:datastoreItem xmlns:ds="http://schemas.openxmlformats.org/officeDocument/2006/customXml" ds:itemID="{3ED55B0B-F887-4FC7-ACA4-62253AFBFC51}">
   <ds:schemaRefs>
     <ds:schemaRef ds:uri="http://schemas.openxmlformats.org/officeDocument/2006/bibliography"/>
   </ds:schemaRefs>

</xml_diff>

<commit_message>
Neuro cienci ID tarea Usuario:	MIGUEL ALEJANDRO PONCE PROAÑO (miguel.ponce.uce@hotmail.com) Clase del sitio:	Neurociencia Cognitiva (MIA) - PER1381 2020-2021 Tarea:	Lectura: Lectura y práctica aplicada. Prototipo de un sistema artificial motor. Diseño aplicado ID del envío.	08e2f0b8-9645-47d6-a2d0-8a7e09c4c52e Envíado el:	14-may-2020 23:04 Historial	Fri May 15 06:04:16 CEST 2020 MIGUEL ALEJANDRO PONCE PROAÑO (miguel.ponce.uce@hotmail.com) submitted
</commit_message>
<xml_diff>
--- a/Neurociencia_Cognitiva/PonceMiguel-mia02t6lec.docx
+++ b/Neurociencia_Cognitiva/PonceMiguel-mia02t6lec.docx
@@ -15,7 +15,15 @@
         <w:rPr>
           <w:b/>
         </w:rPr>
-        <w:t>Reacción Somato-Sensorial Del Control De Vuelo En Murciélagos</w:t>
+        <w:t xml:space="preserve">Reacción Somato-Sensorial Del Control De </w:t>
+      </w:r>
+      <w:bookmarkStart w:id="1" w:name="_GoBack"/>
+      <w:bookmarkEnd w:id="1"/>
+      <w:r>
+        <w:rPr>
+          <w:b/>
+        </w:rPr>
+        <w:t>Vuelo En Murciélagos</w:t>
       </w:r>
     </w:p>
     <w:p>
@@ -89,7 +97,13 @@
         <w:t>s</w:t>
       </w:r>
       <w:r>
-        <w:t>, sin embargado componentes y circuitos sensorio motores en sus alas aún no han sido estudiados. Nos centraremos en el estudio del gran murciélago café</w:t>
+        <w:t xml:space="preserve">, sin </w:t>
+      </w:r>
+      <w:r>
+        <w:t>embargo,</w:t>
+      </w:r>
+      <w:r>
+        <w:t xml:space="preserve"> componentes y circuitos sensorio motores en sus alas aún no han sido estudiados. Nos centraremos en el estudio del gran murciélago café</w:t>
       </w:r>
       <w:r>
         <w:t xml:space="preserve"> </w:t>
@@ -114,13 +128,10 @@
         <w:t xml:space="preserve">). </w:t>
       </w:r>
       <w:r>
-        <w:t xml:space="preserve">Se </w:t>
-      </w:r>
-      <w:r>
-        <w:t>revisará</w:t>
-      </w:r>
-      <w:r>
-        <w:t xml:space="preserve"> los siguientes puntos clave:</w:t>
+        <w:t xml:space="preserve">Tomaremos en cuenta los siguientes aspectos </w:t>
+      </w:r>
+      <w:r>
+        <w:t>esenciales para la investigación.</w:t>
       </w:r>
     </w:p>
     <w:p>
@@ -133,13 +144,19 @@
         <w:spacing w:line="240" w:lineRule="auto"/>
       </w:pPr>
       <w:r>
-        <w:t xml:space="preserve">Como la organización por segmentos </w:t>
+        <w:t>L</w:t>
+      </w:r>
+      <w:r>
+        <w:t xml:space="preserve">a organización por segmentos </w:t>
       </w:r>
       <w:r>
         <w:t xml:space="preserve">y </w:t>
       </w:r>
       <w:r>
-        <w:t xml:space="preserve">la inervación en las alas de los murciélagos </w:t>
+        <w:t xml:space="preserve">la inervación en las alas de los </w:t>
+      </w:r>
+      <w:r>
+        <w:t xml:space="preserve">murciélagos y como </w:t>
       </w:r>
       <w:r>
         <w:t>difiere de otros vertebrados.</w:t>
@@ -155,21 +172,22 @@
         <w:spacing w:line="240" w:lineRule="auto"/>
       </w:pPr>
       <w:r>
-        <w:t>Como las alas del murciélago tiene</w:t>
+        <w:t xml:space="preserve"> L</w:t>
+      </w:r>
+      <w:r>
+        <w:t>as alas del murciélago tiene</w:t>
       </w:r>
       <w:r>
         <w:t>n</w:t>
       </w:r>
       <w:r>
-        <w:t xml:space="preserve"> una distribución </w:t>
-      </w:r>
-      <w:proofErr w:type="spellStart"/>
-      <w:r>
-        <w:t>dermatómica</w:t>
-      </w:r>
-      <w:proofErr w:type="spellEnd"/>
-      <w:r>
-        <w:t xml:space="preserve"> atípico que puede ser explicada a través de su ontogenia. </w:t>
+        <w:t xml:space="preserve"> una distribución dermatómica</w:t>
+      </w:r>
+      <w:r>
+        <w:t>; atípica</w:t>
+      </w:r>
+      <w:r>
+        <w:t xml:space="preserve"> que puede ser explicada a través de su ontogenia. </w:t>
       </w:r>
     </w:p>
     <w:p>
@@ -216,10 +234,10 @@
         <w:spacing w:line="240" w:lineRule="auto"/>
       </w:pPr>
       <w:r>
-        <w:t xml:space="preserve">Como </w:t>
-      </w:r>
-      <w:r>
-        <w:t xml:space="preserve">las </w:t>
+        <w:t>L</w:t>
+      </w:r>
+      <w:r>
+        <w:t xml:space="preserve">as </w:t>
       </w:r>
       <w:r>
         <w:t>representaciones corticales</w:t>
@@ -254,10 +272,10 @@
         <w:spacing w:line="240" w:lineRule="auto"/>
       </w:pPr>
       <w:r>
-        <w:t>En resumen,</w:t>
-      </w:r>
-      <w:r>
-        <w:t xml:space="preserve"> estos hallazgos</w:t>
+        <w:t xml:space="preserve">Es decir, </w:t>
+      </w:r>
+      <w:r>
+        <w:t>estos hallazgos</w:t>
       </w:r>
       <w:r>
         <w:t xml:space="preserve"> identifica</w:t>
@@ -287,13 +305,16 @@
         <w:t>e</w:t>
       </w:r>
       <w:r>
-        <w:t xml:space="preserve"> implican que desarrollos evolutivos </w:t>
-      </w:r>
-      <w:r>
-        <w:t xml:space="preserve">que </w:t>
-      </w:r>
-      <w:r>
-        <w:t xml:space="preserve">dieron </w:t>
+        <w:t xml:space="preserve"> implica </w:t>
+      </w:r>
+      <w:r>
+        <w:t xml:space="preserve">desarrollos </w:t>
+      </w:r>
+      <w:r>
+        <w:t>evolutivos que dieron</w:t>
+      </w:r>
+      <w:r>
+        <w:t xml:space="preserve"> </w:t>
       </w:r>
       <w:r>
         <w:t xml:space="preserve">paso </w:t>
@@ -305,7 +326,16 @@
         <w:t xml:space="preserve"> </w:t>
       </w:r>
       <w:r>
-        <w:t>que un mamífero vuele atreves de inusuales proyecciones sensorio motoras.</w:t>
+        <w:t xml:space="preserve">que este </w:t>
+      </w:r>
+      <w:r>
+        <w:t>mamífero vuele a</w:t>
+      </w:r>
+      <w:r>
+        <w:t xml:space="preserve"> través</w:t>
+      </w:r>
+      <w:r>
+        <w:t xml:space="preserve"> de inusuales proyecciones sensorio motoras.</w:t>
       </w:r>
     </w:p>
     <w:p>
@@ -363,7 +393,10 @@
         <w:t>r</w:t>
       </w:r>
       <w:r>
-        <w:t xml:space="preserve"> insectos. Esto es posible debió a que </w:t>
+        <w:t xml:space="preserve"> insectos. Esto es posible debido</w:t>
+      </w:r>
+      <w:r>
+        <w:t xml:space="preserve"> a que </w:t>
       </w:r>
       <w:r>
         <w:t>sus a</w:t>
@@ -375,7 +408,13 @@
         <w:t>n</w:t>
       </w:r>
       <w:r>
-        <w:t xml:space="preserve"> movimientos independientes de más de 20 grados lo cual les permite cambiar de forma y ser flexibles, siendo esta una característica única entre los animales con alas. Para volar</w:t>
+        <w:t xml:space="preserve"> movimientos independientes de más de 20 grados</w:t>
+      </w:r>
+      <w:r>
+        <w:t>, mismas que</w:t>
+      </w:r>
+      <w:r>
+        <w:t xml:space="preserve"> les permite cambiar de forma y ser flexibles, siendo esta una característica única entre los animales con alas. Para volar</w:t>
       </w:r>
       <w:r>
         <w:t>,</w:t>
@@ -493,7 +532,13 @@
         <w:t xml:space="preserve"> se extienden desde</w:t>
       </w:r>
       <w:r>
-        <w:t xml:space="preserve"> mismo nivel espinal para inervar </w:t>
+        <w:t xml:space="preserve"> </w:t>
+      </w:r>
+      <w:r>
+        <w:t xml:space="preserve">el </w:t>
+      </w:r>
+      <w:r>
+        <w:t xml:space="preserve">mismo nivel espinal para inervar </w:t>
       </w:r>
       <w:r>
         <w:t>segmentos</w:t>
@@ -746,6 +791,16 @@
                 <w:szCs w:val="14"/>
                 <w:lang w:eastAsia="en-US"/>
               </w:rPr>
+              <w:t xml:space="preserve"> en</w:t>
+            </w:r>
+            <w:r>
+              <w:rPr>
+                <w:rFonts w:ascii="AdvPSA183" w:hAnsi="AdvPSA183" w:cs="AdvPSA183"/>
+                <w:color w:val="auto"/>
+                <w:sz w:val="14"/>
+                <w:szCs w:val="14"/>
+                <w:lang w:eastAsia="en-US"/>
+              </w:rPr>
               <w:t xml:space="preserve"> humano</w:t>
             </w:r>
             <w:r>
@@ -893,7 +948,13 @@
         <w:spacing w:line="240" w:lineRule="auto"/>
       </w:pPr>
       <w:r>
-        <w:t>Para investigar la orga</w:t>
+        <w:t xml:space="preserve">Para </w:t>
+      </w:r>
+      <w:r>
+        <w:t>entender</w:t>
+      </w:r>
+      <w:r>
+        <w:t xml:space="preserve"> la orga</w:t>
       </w:r>
       <w:r>
         <w:t xml:space="preserve">nización de los </w:t>
@@ -1262,7 +1323,10 @@
         <w:spacing w:line="240" w:lineRule="auto"/>
       </w:pPr>
       <w:r>
-        <w:t xml:space="preserve">Luego surge la pregunta entre las diferencias de los receptores somato sensoriales en las alas de los murciélagos </w:t>
+        <w:t>S</w:t>
+      </w:r>
+      <w:r>
+        <w:t xml:space="preserve">urge la pregunta entre las diferencias de los receptores somato sensoriales en las alas de los murciélagos </w:t>
       </w:r>
       <w:r>
         <w:t>versus</w:t>
@@ -1289,7 +1353,22 @@
         <w:t>murciélagos</w:t>
       </w:r>
       <w:r>
-        <w:t xml:space="preserve"> no tenía pelo, pero un estudio histológico revelo que en realidad esta membrana se compone de folículos muy pequeños por tanto en realidad esta membrana comprime una piel </w:t>
+        <w:t xml:space="preserve"> no tenía pelo, pero un estudio histológico revelo que en realidad esta membrana se compone de folículos muy </w:t>
+      </w:r>
+      <w:r>
+        <w:t>pequeños,</w:t>
+      </w:r>
+      <w:r>
+        <w:t xml:space="preserve"> </w:t>
+      </w:r>
+      <w:r>
+        <w:t xml:space="preserve">por </w:t>
+      </w:r>
+      <w:r>
+        <w:t>tanto,</w:t>
+      </w:r>
+      <w:r>
+        <w:t xml:space="preserve"> en realidad esta membrana comprime una piel </w:t>
       </w:r>
       <w:r>
         <w:t xml:space="preserve">y </w:t>
@@ -1301,7 +1380,19 @@
         <w:t>a diferencia de</w:t>
       </w:r>
       <w:r>
-        <w:t xml:space="preserve"> la de los ratones que es se encuentra expuesta.</w:t>
+        <w:t xml:space="preserve"> la de los ratones que </w:t>
+      </w:r>
+      <w:r>
+        <w:t>se</w:t>
+      </w:r>
+      <w:r>
+        <w:t xml:space="preserve"> encuentra</w:t>
+      </w:r>
+      <w:r>
+        <w:t xml:space="preserve"> </w:t>
+      </w:r>
+      <w:r>
+        <w:t>expuesta.</w:t>
       </w:r>
     </w:p>
     <w:p>
@@ -1315,7 +1406,18 @@
         <w:t>analizó</w:t>
       </w:r>
       <w:r>
-        <w:t xml:space="preserve"> como sensores de tacto están </w:t>
+        <w:t xml:space="preserve"> </w:t>
+      </w:r>
+      <w:proofErr w:type="spellStart"/>
+      <w:r>
+        <w:t>cò</w:t>
+      </w:r>
+      <w:r>
+        <w:t>mo</w:t>
+      </w:r>
+      <w:proofErr w:type="spellEnd"/>
+      <w:r>
+        <w:t xml:space="preserve"> sensores de tacto están </w:t>
       </w:r>
       <w:r>
         <w:t>distribuido</w:t>
@@ -1980,7 +2082,13 @@
         <w:t xml:space="preserve"> y pequeñas emisiones de flujo de aire</w:t>
       </w:r>
       <w:r>
-        <w:t xml:space="preserve">. Existió una respuesta neuronal se distribuyó en diez sitios sensibles </w:t>
+        <w:t xml:space="preserve">. Existió una respuesta neuronal </w:t>
+      </w:r>
+      <w:r>
+        <w:t xml:space="preserve">que </w:t>
+      </w:r>
+      <w:r>
+        <w:t xml:space="preserve">se distribuyó en diez sitios sensibles </w:t>
       </w:r>
       <w:r>
         <w:t>a estos estímulos, dando como resultado que estos activan ciertas rutas neuronales comunes</w:t>
@@ -2112,9 +2220,6 @@
     <w:p>
       <w:pPr>
         <w:spacing w:line="240" w:lineRule="auto"/>
-        <w:rPr>
-          <w:b/>
-        </w:rPr>
       </w:pPr>
       <w:r>
         <w:t xml:space="preserve">La selección de este articulo nace </w:t>
@@ -2132,7 +2237,13 @@
         <w:t xml:space="preserve">tan complejos </w:t>
       </w:r>
       <w:r>
-        <w:t xml:space="preserve">que ni siquiera lo humanos hemos podido desarrollar. Para seleccionar este articulo realice </w:t>
+        <w:t>que ni siquiera lo</w:t>
+      </w:r>
+      <w:r>
+        <w:t>s</w:t>
+      </w:r>
+      <w:r>
+        <w:t xml:space="preserve"> humanos hemos podido desarrollar. Para seleccionar este articulo realice </w:t>
       </w:r>
       <w:r>
         <w:t>u</w:t>
@@ -2147,13 +2258,28 @@
         <w:t xml:space="preserve"> investigación previa </w:t>
       </w:r>
       <w:r>
-        <w:t xml:space="preserve">de diferentes fuentes las cuales fueron determinantes ya que en la mayoría realizaban una distinción entre la complejidad aerodinámica de los </w:t>
-      </w:r>
-      <w:r>
-        <w:t xml:space="preserve">murciélagos y en base a su estudio surgieron los principios de </w:t>
-      </w:r>
-      <w:r>
-        <w:t>la eco-localización. Opte por la primera opción ya que está relacionada con las partes somato sensorial y somato motora, que son grandes campos en la neurociencia cognitiva, pero en este caso se centran en una necesidad especifica el entender la r</w:t>
+        <w:t>de diferentes fuentes</w:t>
+      </w:r>
+      <w:r>
+        <w:t>,</w:t>
+      </w:r>
+      <w:r>
+        <w:t xml:space="preserve"> las cuales fueron determinantes ya que en la mayoría realizaban una distinción entre la complejidad aerodinámica de los </w:t>
+      </w:r>
+      <w:r>
+        <w:t xml:space="preserve">murciélagos </w:t>
+      </w:r>
+      <w:r>
+        <w:t>y la eco-localización, en base a su estudio surgieron los principios de este</w:t>
+      </w:r>
+      <w:r>
+        <w:t xml:space="preserve">. Opte por </w:t>
+      </w:r>
+      <w:r>
+        <w:t xml:space="preserve">la complejidad aerodinámica </w:t>
+      </w:r>
+      <w:r>
+        <w:t>ya que está relacionada con las partes somato sensorial y somato motora, que son grandes campos en la neurociencia cognitiva, pero en este caso se centran en una necesidad especifica el entender la r</w:t>
       </w:r>
       <w:r>
         <w:t xml:space="preserve">eacción </w:t>
@@ -2165,6 +2291,7 @@
         <w:t xml:space="preserve">ensorial </w:t>
       </w:r>
       <w:r>
+        <w:lastRenderedPageBreak/>
         <w:t>d</w:t>
       </w:r>
       <w:r>
@@ -2195,23 +2322,28 @@
         <w:t xml:space="preserve">n </w:t>
       </w:r>
       <w:r>
-        <w:lastRenderedPageBreak/>
         <w:t>m</w:t>
       </w:r>
       <w:r>
         <w:t>urciélagos</w:t>
       </w:r>
       <w:r>
-        <w:t xml:space="preserve">. </w:t>
-      </w:r>
-      <w:r>
-        <w:t>Adicionalmente, e</w:t>
+        <w:t>.</w:t>
+      </w:r>
+      <w:r>
+        <w:t xml:space="preserve"> Por otro lado</w:t>
+      </w:r>
+      <w:r>
+        <w:t>, e</w:t>
       </w:r>
       <w:r>
         <w:t>n mi trabajo me desarrollo como brigadista de evacuación y</w:t>
       </w:r>
       <w:r>
-        <w:t xml:space="preserve"> hace un tiempo tome un curso sobre</w:t>
+        <w:t xml:space="preserve"> hace un tiempo tome</w:t>
+      </w:r>
+      <w:r>
+        <w:t xml:space="preserve"> un curso sobre</w:t>
       </w:r>
       <w:r>
         <w:t xml:space="preserve"> </w:t>
@@ -2220,7 +2352,13 @@
         <w:t>“T</w:t>
       </w:r>
       <w:r>
-        <w:t>écnicas de rescate en espacios confinados ante destres naturales o incendios</w:t>
+        <w:t>écnicas de rescate en espacios confinados ante des</w:t>
+      </w:r>
+      <w:r>
+        <w:t>as</w:t>
+      </w:r>
+      <w:r>
+        <w:t>tres naturales o incendios</w:t>
       </w:r>
       <w:r>
         <w:t>”</w:t>
@@ -2255,23 +2393,67 @@
         <w:t>-inspirados que puedan cumpl</w:t>
       </w:r>
       <w:r>
-        <w:t>ir con los siguientes objetivos:</w:t>
-      </w:r>
-      <w:r>
-        <w:t xml:space="preserve"> robots que puedan </w:t>
-      </w:r>
-      <w:r>
-        <w:t xml:space="preserve">adaptarse a situaciones </w:t>
-      </w:r>
-      <w:r>
-        <w:t>extremas</w:t>
-      </w:r>
-      <w:r>
-        <w:t xml:space="preserve"> y que tengan una gran variedad de sensores que les permitan detectar el estado del entorno e interactuar con él. El objetivo es guiar a los rescatistas hacia donde se encuentran personas atrapadas.</w:t>
+        <w:t>ir con la</w:t>
+      </w:r>
+      <w:r>
+        <w:t xml:space="preserve">s siguientes </w:t>
+      </w:r>
+      <w:r>
+        <w:t>funciones</w:t>
+      </w:r>
+      <w:r>
+        <w:t>:</w:t>
+      </w:r>
+      <w:r>
+        <w:t xml:space="preserve"> </w:t>
       </w:r>
     </w:p>
     <w:p>
       <w:pPr>
+        <w:pStyle w:val="Prrafodelista"/>
+        <w:numPr>
+          <w:ilvl w:val="0"/>
+          <w:numId w:val="26"/>
+        </w:numPr>
+        <w:spacing w:line="240" w:lineRule="auto"/>
+      </w:pPr>
+      <w:r>
+        <w:t>A</w:t>
+      </w:r>
+      <w:r>
+        <w:t xml:space="preserve">daptarse a situaciones </w:t>
+      </w:r>
+      <w:r>
+        <w:t>extremas</w:t>
+      </w:r>
+      <w:r>
+        <w:t xml:space="preserve"> y que tengan una gran variedad de sensores que les permitan detectar el estado de</w:t>
+      </w:r>
+      <w:r>
+        <w:t>l entorno e interactuar con él.</w:t>
+      </w:r>
+    </w:p>
+    <w:p>
+      <w:pPr>
+        <w:pStyle w:val="Prrafodelista"/>
+        <w:numPr>
+          <w:ilvl w:val="0"/>
+          <w:numId w:val="26"/>
+        </w:numPr>
+        <w:spacing w:line="240" w:lineRule="auto"/>
+        <w:rPr>
+          <w:b/>
+        </w:rPr>
+      </w:pPr>
+      <w:r>
+        <w:t>G</w:t>
+      </w:r>
+      <w:r>
+        <w:t>uiar a los rescatistas hacia donde se encuentran personas atrapadas.</w:t>
+      </w:r>
+    </w:p>
+    <w:p>
+      <w:pPr>
         <w:spacing w:line="240" w:lineRule="auto"/>
         <w:jc w:val="center"/>
         <w:rPr>
@@ -2332,7 +2514,13 @@
       </w:r>
       <w:bookmarkEnd w:id="0"/>
       <w:r>
-        <w:t xml:space="preserve">el presente prototipo busca crear un robot dron de rescate, que dentro de sus funciones principales pueda mantener su vuelo en condiciones extremas, el poder comprimir su </w:t>
+        <w:t xml:space="preserve">el presente prototipo busca crear un robot dron de rescate, que dentro de sus funciones principales pueda mantener su vuelo en condiciones extremas, </w:t>
+      </w:r>
+      <w:r>
+        <w:t>que pueda</w:t>
+      </w:r>
+      <w:r>
+        <w:t xml:space="preserve"> comprimir su </w:t>
       </w:r>
       <w:proofErr w:type="spellStart"/>
       <w:r>
@@ -2340,7 +2528,13 @@
       </w:r>
       <w:proofErr w:type="spellEnd"/>
       <w:r>
-        <w:t>-esqueleto en espacios pequeños, crear representaciones virtuales en 3D en lugares obscuros o de difícil acceso, el tener una gran capacidad sensorial táctil para detectar temperaturas y superficies, módulo de detección de objetos.</w:t>
+        <w:t>-esqueleto en espacios pequeños, crear representaciones virtuales en 3D en lugares o</w:t>
+      </w:r>
+      <w:r>
+        <w:t xml:space="preserve">bscuros o de difícil acceso, </w:t>
+      </w:r>
+      <w:r>
+        <w:t>tener una gran capacidad sensorial táctil para detectar temperaturas y superficies, módulo de detección de objetos.</w:t>
       </w:r>
     </w:p>
     <w:p>
@@ -2498,7 +2692,29 @@
           <w:szCs w:val="20"/>
           <w:shd w:val="clear" w:color="auto" w:fill="FFFFFF"/>
         </w:rPr>
-        <w:t xml:space="preserve"> un conjunto de procesadores intercomunicados divididos en 3 grandes grupos, que se encuentran conectados sistemas de procesamiento central. Esto permite una mejor distribución entre las entradas sensoriales, las salidas motoras.</w:t>
+        <w:t xml:space="preserve"> un conjunto de procesadores</w:t>
+      </w:r>
+      <w:r>
+        <w:rPr>
+          <w:rStyle w:val="Textoennegrita"/>
+          <w:b w:val="0"/>
+          <w:color w:val="000000"/>
+          <w:sz w:val="20"/>
+          <w:szCs w:val="20"/>
+          <w:shd w:val="clear" w:color="auto" w:fill="FFFFFF"/>
+        </w:rPr>
+        <w:t xml:space="preserve"> intercomunicados divididos en tres</w:t>
+      </w:r>
+      <w:r>
+        <w:rPr>
+          <w:rStyle w:val="Textoennegrita"/>
+          <w:b w:val="0"/>
+          <w:color w:val="000000"/>
+          <w:sz w:val="20"/>
+          <w:szCs w:val="20"/>
+          <w:shd w:val="clear" w:color="auto" w:fill="FFFFFF"/>
+        </w:rPr>
+        <w:t xml:space="preserve"> grandes grupos, que se encuentran conectados sistemas de procesamiento central. Esto permite una mejor distribución entre las entradas sensoriales, las salidas motoras.</w:t>
       </w:r>
     </w:p>
     <w:p>
@@ -2877,8 +3093,6 @@
         </w:rPr>
         <w:t>Recuperado el 11 de m</w:t>
       </w:r>
-      <w:bookmarkStart w:id="1" w:name="_GoBack"/>
-      <w:bookmarkEnd w:id="1"/>
       <w:r>
         <w:rPr>
           <w:sz w:val="22"/>
@@ -3047,58 +3261,40 @@
         <w:spacing w:line="240" w:lineRule="auto"/>
         <w:rPr>
           <w:b/>
-          <w:lang w:val="en-US"/>
-        </w:rPr>
-      </w:pPr>
-      <w:proofErr w:type="spellStart"/>
+        </w:rPr>
+      </w:pPr>
       <w:r>
         <w:rPr>
           <w:b/>
-          <w:lang w:val="en-US"/>
-        </w:rPr>
-        <w:t>Anexo</w:t>
-      </w:r>
-      <w:proofErr w:type="spellEnd"/>
-      <w:r>
-        <w:rPr>
-          <w:b/>
-          <w:lang w:val="en-US"/>
-        </w:rPr>
-        <w:t xml:space="preserve"> 1.-</w:t>
+        </w:rPr>
+        <w:t>Anexo 1.-</w:t>
       </w:r>
     </w:p>
     <w:p>
       <w:pPr>
         <w:spacing w:line="240" w:lineRule="auto"/>
-        <w:rPr>
-          <w:lang w:val="en-US"/>
-        </w:rPr>
-      </w:pPr>
-      <w:r>
-        <w:rPr>
-          <w:lang w:val="en-US"/>
-        </w:rPr>
-        <w:t xml:space="preserve">URL </w:t>
-      </w:r>
+      </w:pPr>
       <w:proofErr w:type="spellStart"/>
       <w:r>
-        <w:rPr>
-          <w:lang w:val="en-US"/>
-        </w:rPr>
-        <w:t>Reporte</w:t>
+        <w:t>URL</w:t>
       </w:r>
       <w:proofErr w:type="spellEnd"/>
       <w:r>
-        <w:rPr>
-          <w:lang w:val="en-US"/>
-        </w:rPr>
+        <w:t xml:space="preserve"> </w:t>
+      </w:r>
+      <w:r>
+        <w:t>Artí</w:t>
+      </w:r>
+      <w:r>
+        <w:t>culo</w:t>
+      </w:r>
+      <w:r>
         <w:t xml:space="preserve">: </w:t>
       </w:r>
       <w:hyperlink r:id="rId12" w:history="1">
         <w:r>
           <w:rPr>
             <w:rStyle w:val="Hipervnculo"/>
-            <w:lang w:val="en-US"/>
           </w:rPr>
           <w:t>https://www.sciencedirect.com/science/article/pii/S2211124715003769</w:t>
         </w:r>
@@ -3107,58 +3303,24 @@
     <w:p>
       <w:pPr>
         <w:spacing w:line="240" w:lineRule="auto"/>
-        <w:rPr>
-          <w:lang w:val="en-US"/>
-        </w:rPr>
-      </w:pPr>
-      <w:proofErr w:type="spellStart"/>
-      <w:r>
-        <w:rPr>
-          <w:lang w:val="en-US"/>
-        </w:rPr>
-        <w:t>Archivo</w:t>
-      </w:r>
-      <w:proofErr w:type="spellEnd"/>
-      <w:r>
-        <w:rPr>
-          <w:lang w:val="en-US"/>
-        </w:rPr>
-        <w:t xml:space="preserve"> </w:t>
-      </w:r>
-      <w:proofErr w:type="spellStart"/>
-      <w:r>
-        <w:rPr>
-          <w:lang w:val="en-US"/>
-        </w:rPr>
-        <w:t>adjunto</w:t>
-      </w:r>
-      <w:proofErr w:type="spellEnd"/>
-      <w:r>
-        <w:rPr>
-          <w:lang w:val="en-US"/>
-        </w:rPr>
-        <w:t xml:space="preserve">: </w:t>
-      </w:r>
-      <w:r>
-        <w:rPr>
-          <w:lang w:val="en-US"/>
-        </w:rPr>
-        <w:t>Report-</w:t>
-      </w:r>
-      <w:proofErr w:type="spellStart"/>
-      <w:r>
-        <w:rPr>
-          <w:lang w:val="en-US"/>
-        </w:rPr>
-        <w:t>SomatosensorySubstratesFlightControl</w:t>
-      </w:r>
-      <w:proofErr w:type="spellEnd"/>
-      <w:r>
-        <w:rPr>
-          <w:lang w:val="en-US"/>
-        </w:rPr>
-        <w:t xml:space="preserve"> Bats.pdf</w:t>
-      </w:r>
+      </w:pPr>
+      <w:r>
+        <w:t xml:space="preserve">Archivo adjunto: </w:t>
+      </w:r>
+      <w:r>
+        <w:t>Report-Somat</w:t>
+      </w:r>
+      <w:r>
+        <w:t>osensorySubstratesFlightControl</w:t>
+      </w:r>
+      <w:r>
+        <w:t>Bats.pdf</w:t>
+      </w:r>
+    </w:p>
+    <w:p>
+      <w:pPr>
+        <w:spacing w:line="240" w:lineRule="auto"/>
+      </w:pPr>
     </w:p>
     <w:p>
       <w:pPr>
@@ -3443,7 +3605,7 @@
                               <w:sz w:val="20"/>
                               <w:szCs w:val="20"/>
                             </w:rPr>
-                            <w:t>4</w:t>
+                            <w:t>1</w:t>
                           </w:r>
                           <w:r>
                             <w:rPr>
@@ -3525,7 +3687,7 @@
                         <w:sz w:val="20"/>
                         <w:szCs w:val="20"/>
                       </w:rPr>
-                      <w:t>4</w:t>
+                      <w:t>1</w:t>
                     </w:r>
                     <w:r>
                       <w:rPr>
@@ -4644,18 +4806,131 @@
     </w:lvl>
   </w:abstractNum>
   <w:abstractNum w:abstractNumId="22" w15:restartNumberingAfterBreak="0">
+    <w:nsid w:val="6BD9260E"/>
+    <w:multiLevelType w:val="hybridMultilevel"/>
+    <w:tmpl w:val="67AC9550"/>
+    <w:lvl w:ilvl="0" w:tplc="0C0A0001">
+      <w:start w:val="1"/>
+      <w:numFmt w:val="bullet"/>
+      <w:lvlText w:val=""/>
+      <w:lvlJc w:val="left"/>
+      <w:pPr>
+        <w:ind w:left="720" w:hanging="360"/>
+      </w:pPr>
+      <w:rPr>
+        <w:rFonts w:ascii="Symbol" w:hAnsi="Symbol" w:hint="default"/>
+      </w:rPr>
+    </w:lvl>
+    <w:lvl w:ilvl="1" w:tplc="0C0A0003" w:tentative="1">
+      <w:start w:val="1"/>
+      <w:numFmt w:val="bullet"/>
+      <w:lvlText w:val="o"/>
+      <w:lvlJc w:val="left"/>
+      <w:pPr>
+        <w:ind w:left="1440" w:hanging="360"/>
+      </w:pPr>
+      <w:rPr>
+        <w:rFonts w:ascii="Courier New" w:hAnsi="Courier New" w:cs="Courier New" w:hint="default"/>
+      </w:rPr>
+    </w:lvl>
+    <w:lvl w:ilvl="2" w:tplc="0C0A0005" w:tentative="1">
+      <w:start w:val="1"/>
+      <w:numFmt w:val="bullet"/>
+      <w:lvlText w:val=""/>
+      <w:lvlJc w:val="left"/>
+      <w:pPr>
+        <w:ind w:left="2160" w:hanging="360"/>
+      </w:pPr>
+      <w:rPr>
+        <w:rFonts w:ascii="Wingdings" w:hAnsi="Wingdings" w:hint="default"/>
+      </w:rPr>
+    </w:lvl>
+    <w:lvl w:ilvl="3" w:tplc="0C0A0001" w:tentative="1">
+      <w:start w:val="1"/>
+      <w:numFmt w:val="bullet"/>
+      <w:lvlText w:val=""/>
+      <w:lvlJc w:val="left"/>
+      <w:pPr>
+        <w:ind w:left="2880" w:hanging="360"/>
+      </w:pPr>
+      <w:rPr>
+        <w:rFonts w:ascii="Symbol" w:hAnsi="Symbol" w:hint="default"/>
+      </w:rPr>
+    </w:lvl>
+    <w:lvl w:ilvl="4" w:tplc="0C0A0003" w:tentative="1">
+      <w:start w:val="1"/>
+      <w:numFmt w:val="bullet"/>
+      <w:lvlText w:val="o"/>
+      <w:lvlJc w:val="left"/>
+      <w:pPr>
+        <w:ind w:left="3600" w:hanging="360"/>
+      </w:pPr>
+      <w:rPr>
+        <w:rFonts w:ascii="Courier New" w:hAnsi="Courier New" w:cs="Courier New" w:hint="default"/>
+      </w:rPr>
+    </w:lvl>
+    <w:lvl w:ilvl="5" w:tplc="0C0A0005" w:tentative="1">
+      <w:start w:val="1"/>
+      <w:numFmt w:val="bullet"/>
+      <w:lvlText w:val=""/>
+      <w:lvlJc w:val="left"/>
+      <w:pPr>
+        <w:ind w:left="4320" w:hanging="360"/>
+      </w:pPr>
+      <w:rPr>
+        <w:rFonts w:ascii="Wingdings" w:hAnsi="Wingdings" w:hint="default"/>
+      </w:rPr>
+    </w:lvl>
+    <w:lvl w:ilvl="6" w:tplc="0C0A0001" w:tentative="1">
+      <w:start w:val="1"/>
+      <w:numFmt w:val="bullet"/>
+      <w:lvlText w:val=""/>
+      <w:lvlJc w:val="left"/>
+      <w:pPr>
+        <w:ind w:left="5040" w:hanging="360"/>
+      </w:pPr>
+      <w:rPr>
+        <w:rFonts w:ascii="Symbol" w:hAnsi="Symbol" w:hint="default"/>
+      </w:rPr>
+    </w:lvl>
+    <w:lvl w:ilvl="7" w:tplc="0C0A0003" w:tentative="1">
+      <w:start w:val="1"/>
+      <w:numFmt w:val="bullet"/>
+      <w:lvlText w:val="o"/>
+      <w:lvlJc w:val="left"/>
+      <w:pPr>
+        <w:ind w:left="5760" w:hanging="360"/>
+      </w:pPr>
+      <w:rPr>
+        <w:rFonts w:ascii="Courier New" w:hAnsi="Courier New" w:cs="Courier New" w:hint="default"/>
+      </w:rPr>
+    </w:lvl>
+    <w:lvl w:ilvl="8" w:tplc="0C0A0005" w:tentative="1">
+      <w:start w:val="1"/>
+      <w:numFmt w:val="bullet"/>
+      <w:lvlText w:val=""/>
+      <w:lvlJc w:val="left"/>
+      <w:pPr>
+        <w:ind w:left="6480" w:hanging="360"/>
+      </w:pPr>
+      <w:rPr>
+        <w:rFonts w:ascii="Wingdings" w:hAnsi="Wingdings" w:hint="default"/>
+      </w:rPr>
+    </w:lvl>
+  </w:abstractNum>
+  <w:abstractNum w:abstractNumId="23" w15:restartNumberingAfterBreak="0">
     <w:nsid w:val="6C542083"/>
     <w:multiLevelType w:val="multilevel"/>
     <w:tmpl w:val="B0E0186E"/>
     <w:numStyleLink w:val="NmeracinTest"/>
   </w:abstractNum>
-  <w:abstractNum w:abstractNumId="23" w15:restartNumberingAfterBreak="0">
+  <w:abstractNum w:abstractNumId="24" w15:restartNumberingAfterBreak="0">
     <w:nsid w:val="7D254355"/>
     <w:multiLevelType w:val="multilevel"/>
     <w:tmpl w:val="B37C3B20"/>
     <w:numStyleLink w:val="VietasUNIR"/>
   </w:abstractNum>
-  <w:abstractNum w:abstractNumId="24" w15:restartNumberingAfterBreak="0">
+  <w:abstractNum w:abstractNumId="25" w15:restartNumberingAfterBreak="0">
     <w:nsid w:val="7FF07B1A"/>
     <w:multiLevelType w:val="multilevel"/>
     <w:tmpl w:val="F51E1A7A"/>
@@ -4786,7 +5061,7 @@
     <w:abstractNumId w:val="14"/>
   </w:num>
   <w:num w:numId="3">
-    <w:abstractNumId w:val="23"/>
+    <w:abstractNumId w:val="24"/>
   </w:num>
   <w:num w:numId="4">
     <w:abstractNumId w:val="15"/>
@@ -4810,7 +5085,7 @@
     <w:abstractNumId w:val="2"/>
   </w:num>
   <w:num w:numId="11">
-    <w:abstractNumId w:val="24"/>
+    <w:abstractNumId w:val="25"/>
   </w:num>
   <w:num w:numId="12">
     <w:abstractNumId w:val="3"/>
@@ -4831,7 +5106,7 @@
     <w:abstractNumId w:val="12"/>
   </w:num>
   <w:num w:numId="18">
-    <w:abstractNumId w:val="22"/>
+    <w:abstractNumId w:val="23"/>
   </w:num>
   <w:num w:numId="19">
     <w:abstractNumId w:val="5"/>
@@ -4853,6 +5128,9 @@
   </w:num>
   <w:num w:numId="25">
     <w:abstractNumId w:val="0"/>
+  </w:num>
+  <w:num w:numId="26">
+    <w:abstractNumId w:val="22"/>
   </w:num>
   <w:numIdMacAtCleanup w:val="10"/>
 </w:numbering>
@@ -6591,7 +6869,7 @@
 </file>
 
 <file path=customXml/itemProps1.xml><?xml version="1.0" encoding="utf-8"?>
-<ds:datastoreItem xmlns:ds="http://schemas.openxmlformats.org/officeDocument/2006/customXml" ds:itemID="{3ED55B0B-F887-4FC7-ACA4-62253AFBFC51}">
+<ds:datastoreItem xmlns:ds="http://schemas.openxmlformats.org/officeDocument/2006/customXml" ds:itemID="{FA24664C-3F76-44AD-8075-25E6BEF1A5C3}">
   <ds:schemaRefs>
     <ds:schemaRef ds:uri="http://schemas.openxmlformats.org/officeDocument/2006/bibliography"/>
   </ds:schemaRefs>

</xml_diff>